<commit_message>
Add final content, foramt, reword
</commit_message>
<xml_diff>
--- a/ABMS_Project_Report_group3.docx
+++ b/ABMS_Project_Report_group3.docx
@@ -1362,7 +1362,12 @@
             <w:pStyle w:val="TOCHeading"/>
           </w:pPr>
           <w:r>
-            <w:t>Table of Contents</w:t>
+            <w:t>Table of Content</w:t>
+          </w:r>
+          <w:bookmarkStart w:id="0" w:name="_GoBack"/>
+          <w:bookmarkEnd w:id="0"/>
+          <w:r>
+            <w:t>s</w:t>
           </w:r>
         </w:p>
         <w:p>
@@ -1418,71 +1423,7 @@
             <w:rPr>
               <w:noProof/>
             </w:rPr>
-            <w:instrText xml:space="preserve"> PAGEREF _Toc323329872 \h </w:instrText>
-          </w:r>
-          <w:r>
-            <w:rPr>
-              <w:noProof/>
-            </w:rPr>
-          </w:r>
-          <w:r>
-            <w:rPr>
-              <w:noProof/>
-            </w:rPr>
-            <w:fldChar w:fldCharType="separate"/>
-          </w:r>
-          <w:r>
-            <w:rPr>
-              <w:noProof/>
-            </w:rPr>
-            <w:t>2</w:t>
-          </w:r>
-          <w:r>
-            <w:rPr>
-              <w:noProof/>
-            </w:rPr>
-            <w:fldChar w:fldCharType="end"/>
-          </w:r>
-        </w:p>
-        <w:p>
-          <w:pPr>
-            <w:pStyle w:val="TOC1"/>
-            <w:tabs>
-              <w:tab w:val="right" w:pos="8630"/>
-            </w:tabs>
-            <w:rPr>
-              <w:b w:val="0"/>
-              <w:caps w:val="0"/>
-              <w:noProof/>
-              <w:sz w:val="24"/>
-              <w:szCs w:val="24"/>
-              <w:u w:val="none"/>
-              <w:lang w:eastAsia="ja-JP"/>
-            </w:rPr>
-          </w:pPr>
-          <w:r>
-            <w:rPr>
-              <w:noProof/>
-            </w:rPr>
-            <w:t>Operating Instructions</w:t>
-          </w:r>
-          <w:r>
-            <w:rPr>
-              <w:noProof/>
-            </w:rPr>
-            <w:tab/>
-          </w:r>
-          <w:r>
-            <w:rPr>
-              <w:noProof/>
-            </w:rPr>
-            <w:fldChar w:fldCharType="begin"/>
-          </w:r>
-          <w:r>
-            <w:rPr>
-              <w:noProof/>
-            </w:rPr>
-            <w:instrText xml:space="preserve"> PAGEREF _Toc323329873 \h </w:instrText>
+            <w:instrText xml:space="preserve"> PAGEREF _Toc323337666 \h </w:instrText>
           </w:r>
           <w:r>
             <w:rPr>
@@ -1546,7 +1487,71 @@
             <w:rPr>
               <w:noProof/>
             </w:rPr>
-            <w:instrText xml:space="preserve"> PAGEREF _Toc323329874 \h </w:instrText>
+            <w:instrText xml:space="preserve"> PAGEREF _Toc323337667 \h </w:instrText>
+          </w:r>
+          <w:r>
+            <w:rPr>
+              <w:noProof/>
+            </w:rPr>
+          </w:r>
+          <w:r>
+            <w:rPr>
+              <w:noProof/>
+            </w:rPr>
+            <w:fldChar w:fldCharType="separate"/>
+          </w:r>
+          <w:r>
+            <w:rPr>
+              <w:noProof/>
+            </w:rPr>
+            <w:t>4</w:t>
+          </w:r>
+          <w:r>
+            <w:rPr>
+              <w:noProof/>
+            </w:rPr>
+            <w:fldChar w:fldCharType="end"/>
+          </w:r>
+        </w:p>
+        <w:p>
+          <w:pPr>
+            <w:pStyle w:val="TOC1"/>
+            <w:tabs>
+              <w:tab w:val="right" w:pos="8630"/>
+            </w:tabs>
+            <w:rPr>
+              <w:b w:val="0"/>
+              <w:caps w:val="0"/>
+              <w:noProof/>
+              <w:sz w:val="24"/>
+              <w:szCs w:val="24"/>
+              <w:u w:val="none"/>
+              <w:lang w:eastAsia="ja-JP"/>
+            </w:rPr>
+          </w:pPr>
+          <w:r>
+            <w:rPr>
+              <w:noProof/>
+            </w:rPr>
+            <w:t>Operating Instructions</w:t>
+          </w:r>
+          <w:r>
+            <w:rPr>
+              <w:noProof/>
+            </w:rPr>
+            <w:tab/>
+          </w:r>
+          <w:r>
+            <w:rPr>
+              <w:noProof/>
+            </w:rPr>
+            <w:fldChar w:fldCharType="begin"/>
+          </w:r>
+          <w:r>
+            <w:rPr>
+              <w:noProof/>
+            </w:rPr>
+            <w:instrText xml:space="preserve"> PAGEREF _Toc323337668 \h </w:instrText>
           </w:r>
           <w:r>
             <w:rPr>
@@ -1611,7 +1616,7 @@
             <w:rPr>
               <w:noProof/>
             </w:rPr>
-            <w:instrText xml:space="preserve"> PAGEREF _Toc323329875 \h </w:instrText>
+            <w:instrText xml:space="preserve"> PAGEREF _Toc323337669 \h </w:instrText>
           </w:r>
           <w:r>
             <w:rPr>
@@ -1628,7 +1633,7 @@
             <w:rPr>
               <w:noProof/>
             </w:rPr>
-            <w:t>7</w:t>
+            <w:t>6</w:t>
           </w:r>
           <w:r>
             <w:rPr>
@@ -1675,7 +1680,7 @@
             <w:rPr>
               <w:noProof/>
             </w:rPr>
-            <w:instrText xml:space="preserve"> PAGEREF _Toc323329876 \h </w:instrText>
+            <w:instrText xml:space="preserve"> PAGEREF _Toc323337670 \h </w:instrText>
           </w:r>
           <w:r>
             <w:rPr>
@@ -1692,7 +1697,7 @@
             <w:rPr>
               <w:noProof/>
             </w:rPr>
-            <w:t>11</w:t>
+            <w:t>10</w:t>
           </w:r>
           <w:r>
             <w:rPr>
@@ -1720,7 +1725,6 @@
           <w:r>
             <w:rPr>
               <w:noProof/>
-              <w:highlight w:val="yellow"/>
             </w:rPr>
             <w:t>References &amp; Credits</w:t>
           </w:r>
@@ -1740,7 +1744,71 @@
             <w:rPr>
               <w:noProof/>
             </w:rPr>
-            <w:instrText xml:space="preserve"> PAGEREF _Toc323329877 \h </w:instrText>
+            <w:instrText xml:space="preserve"> PAGEREF _Toc323337671 \h </w:instrText>
+          </w:r>
+          <w:r>
+            <w:rPr>
+              <w:noProof/>
+            </w:rPr>
+          </w:r>
+          <w:r>
+            <w:rPr>
+              <w:noProof/>
+            </w:rPr>
+            <w:fldChar w:fldCharType="separate"/>
+          </w:r>
+          <w:r>
+            <w:rPr>
+              <w:noProof/>
+            </w:rPr>
+            <w:t>12</w:t>
+          </w:r>
+          <w:r>
+            <w:rPr>
+              <w:noProof/>
+            </w:rPr>
+            <w:fldChar w:fldCharType="end"/>
+          </w:r>
+        </w:p>
+        <w:p>
+          <w:pPr>
+            <w:pStyle w:val="TOC1"/>
+            <w:tabs>
+              <w:tab w:val="right" w:pos="8630"/>
+            </w:tabs>
+            <w:rPr>
+              <w:b w:val="0"/>
+              <w:caps w:val="0"/>
+              <w:noProof/>
+              <w:sz w:val="24"/>
+              <w:szCs w:val="24"/>
+              <w:u w:val="none"/>
+              <w:lang w:eastAsia="ja-JP"/>
+            </w:rPr>
+          </w:pPr>
+          <w:r>
+            <w:rPr>
+              <w:noProof/>
+            </w:rPr>
+            <w:t>Appendix A - Model Design</w:t>
+          </w:r>
+          <w:r>
+            <w:rPr>
+              <w:noProof/>
+            </w:rPr>
+            <w:tab/>
+          </w:r>
+          <w:r>
+            <w:rPr>
+              <w:noProof/>
+            </w:rPr>
+            <w:fldChar w:fldCharType="begin"/>
+          </w:r>
+          <w:r>
+            <w:rPr>
+              <w:noProof/>
+            </w:rPr>
+            <w:instrText xml:space="preserve"> PAGEREF _Toc323337672 \h </w:instrText>
           </w:r>
           <w:r>
             <w:rPr>
@@ -1785,72 +1853,6 @@
           <w:r>
             <w:rPr>
               <w:noProof/>
-              <w:highlight w:val="yellow"/>
-            </w:rPr>
-            <w:t>Appendix A - Model Design</w:t>
-          </w:r>
-          <w:r>
-            <w:rPr>
-              <w:noProof/>
-            </w:rPr>
-            <w:tab/>
-          </w:r>
-          <w:r>
-            <w:rPr>
-              <w:noProof/>
-            </w:rPr>
-            <w:fldChar w:fldCharType="begin"/>
-          </w:r>
-          <w:r>
-            <w:rPr>
-              <w:noProof/>
-            </w:rPr>
-            <w:instrText xml:space="preserve"> PAGEREF _Toc323329878 \h </w:instrText>
-          </w:r>
-          <w:r>
-            <w:rPr>
-              <w:noProof/>
-            </w:rPr>
-          </w:r>
-          <w:r>
-            <w:rPr>
-              <w:noProof/>
-            </w:rPr>
-            <w:fldChar w:fldCharType="separate"/>
-          </w:r>
-          <w:r>
-            <w:rPr>
-              <w:noProof/>
-            </w:rPr>
-            <w:t>14</w:t>
-          </w:r>
-          <w:r>
-            <w:rPr>
-              <w:noProof/>
-            </w:rPr>
-            <w:fldChar w:fldCharType="end"/>
-          </w:r>
-        </w:p>
-        <w:p>
-          <w:pPr>
-            <w:pStyle w:val="TOC1"/>
-            <w:tabs>
-              <w:tab w:val="right" w:pos="8630"/>
-            </w:tabs>
-            <w:rPr>
-              <w:b w:val="0"/>
-              <w:caps w:val="0"/>
-              <w:noProof/>
-              <w:sz w:val="24"/>
-              <w:szCs w:val="24"/>
-              <w:u w:val="none"/>
-              <w:lang w:eastAsia="ja-JP"/>
-            </w:rPr>
-          </w:pPr>
-          <w:r>
-            <w:rPr>
-              <w:noProof/>
-              <w:highlight w:val="yellow"/>
             </w:rPr>
             <w:t>Appendix B – Code</w:t>
           </w:r>
@@ -1870,7 +1872,7 @@
             <w:rPr>
               <w:noProof/>
             </w:rPr>
-            <w:instrText xml:space="preserve"> PAGEREF _Toc323329879 \h </w:instrText>
+            <w:instrText xml:space="preserve"> PAGEREF _Toc323337673 \h </w:instrText>
           </w:r>
           <w:r>
             <w:rPr>
@@ -1887,7 +1889,7 @@
             <w:rPr>
               <w:noProof/>
             </w:rPr>
-            <w:t>18</w:t>
+            <w:t>17</w:t>
           </w:r>
           <w:r>
             <w:rPr>
@@ -1934,7 +1936,7 @@
             <w:rPr>
               <w:noProof/>
             </w:rPr>
-            <w:instrText xml:space="preserve"> PAGEREF _Toc323329880 \h </w:instrText>
+            <w:instrText xml:space="preserve"> PAGEREF _Toc323337674 \h </w:instrText>
           </w:r>
           <w:r>
             <w:rPr>
@@ -1951,7 +1953,7 @@
             <w:rPr>
               <w:noProof/>
             </w:rPr>
-            <w:t>24</w:t>
+            <w:t>23</w:t>
           </w:r>
           <w:r>
             <w:rPr>
@@ -1999,11 +2001,11 @@
       <w:pPr>
         <w:pStyle w:val="Heading1"/>
       </w:pPr>
-      <w:bookmarkStart w:id="0" w:name="_Toc323329872"/>
+      <w:bookmarkStart w:id="1" w:name="_Toc323337666"/>
       <w:r>
         <w:t>Introduction &amp; Motivation</w:t>
       </w:r>
-      <w:bookmarkEnd w:id="0"/>
+      <w:bookmarkEnd w:id="1"/>
     </w:p>
     <w:p/>
     <w:p>
@@ -2648,86 +2650,6 @@
         </w:rPr>
         <w:t>.</w:t>
       </w:r>
-    </w:p>
-    <w:p>
-      <w:pPr>
-        <w:widowControl w:val="0"/>
-        <w:autoSpaceDE w:val="0"/>
-        <w:autoSpaceDN w:val="0"/>
-        <w:adjustRightInd w:val="0"/>
-        <w:rPr>
-          <w:rFonts w:asciiTheme="majorHAnsi" w:hAnsiTheme="majorHAnsi" w:cs="Times New Roman"/>
-          <w:b/>
-          <w:lang w:eastAsia="zh-CN"/>
-        </w:rPr>
-      </w:pPr>
-      <w:bookmarkStart w:id="1" w:name="_GoBack"/>
-      <w:bookmarkEnd w:id="1"/>
-    </w:p>
-    <w:p>
-      <w:pPr>
-        <w:widowControl w:val="0"/>
-        <w:autoSpaceDE w:val="0"/>
-        <w:autoSpaceDN w:val="0"/>
-        <w:adjustRightInd w:val="0"/>
-        <w:rPr>
-          <w:rFonts w:asciiTheme="majorHAnsi" w:hAnsiTheme="majorHAnsi" w:cs="Times New Roman"/>
-          <w:b/>
-          <w:lang w:eastAsia="zh-CN"/>
-        </w:rPr>
-      </w:pPr>
-    </w:p>
-    <w:p>
-      <w:pPr>
-        <w:widowControl w:val="0"/>
-        <w:autoSpaceDE w:val="0"/>
-        <w:autoSpaceDN w:val="0"/>
-        <w:adjustRightInd w:val="0"/>
-        <w:rPr>
-          <w:rFonts w:asciiTheme="majorHAnsi" w:hAnsiTheme="majorHAnsi" w:cs="Times New Roman"/>
-          <w:b/>
-          <w:lang w:eastAsia="zh-CN"/>
-        </w:rPr>
-      </w:pPr>
-    </w:p>
-    <w:p>
-      <w:pPr>
-        <w:widowControl w:val="0"/>
-        <w:autoSpaceDE w:val="0"/>
-        <w:autoSpaceDN w:val="0"/>
-        <w:adjustRightInd w:val="0"/>
-        <w:rPr>
-          <w:rFonts w:asciiTheme="majorHAnsi" w:hAnsiTheme="majorHAnsi" w:cs="Times New Roman"/>
-          <w:b/>
-          <w:lang w:eastAsia="zh-CN"/>
-        </w:rPr>
-      </w:pPr>
-    </w:p>
-    <w:p>
-      <w:pPr>
-        <w:widowControl w:val="0"/>
-        <w:autoSpaceDE w:val="0"/>
-        <w:autoSpaceDN w:val="0"/>
-        <w:adjustRightInd w:val="0"/>
-        <w:rPr>
-          <w:rFonts w:asciiTheme="majorHAnsi" w:hAnsiTheme="majorHAnsi" w:cs="Times New Roman"/>
-          <w:b/>
-          <w:lang w:eastAsia="zh-CN"/>
-        </w:rPr>
-      </w:pPr>
-    </w:p>
-    <w:p>
-      <w:pPr>
-        <w:widowControl w:val="0"/>
-        <w:autoSpaceDE w:val="0"/>
-        <w:autoSpaceDN w:val="0"/>
-        <w:adjustRightInd w:val="0"/>
-        <w:rPr>
-          <w:rFonts w:asciiTheme="majorHAnsi" w:hAnsiTheme="majorHAnsi" w:cs="Times New Roman"/>
-          <w:b/>
-          <w:lang w:eastAsia="zh-CN"/>
-        </w:rPr>
-      </w:pPr>
     </w:p>
     <w:p>
       <w:pPr>
@@ -2754,11 +2676,71 @@
       <w:pPr>
         <w:pStyle w:val="Heading1"/>
       </w:pPr>
-      <w:bookmarkStart w:id="2" w:name="_Toc323329873"/>
-      <w:r>
-        <w:t>Operating Instructions</w:t>
+      <w:bookmarkStart w:id="2" w:name="_Toc323337667"/>
+      <w:r>
+        <w:t>Model Description &amp; Technical Implementation</w:t>
       </w:r>
       <w:bookmarkEnd w:id="2"/>
+    </w:p>
+    <w:p>
+      <w:pPr>
+        <w:ind w:firstLine="720"/>
+      </w:pPr>
+    </w:p>
+    <w:p>
+      <w:r>
+        <w:t xml:space="preserve">Mosquitoes hatch from eggs in bodies of water represented by cyan colored patches. Once hatched, the adult mosquitoes attempt to mate with compatible mosquitoes of the opposite sex. </w:t>
+      </w:r>
+      <w:proofErr w:type="gramStart"/>
+      <w:r>
+        <w:t>Genetically modified (GMO) male mosquitoes are released by the user who controls release locations, quantities, and number of releases</w:t>
+      </w:r>
+      <w:proofErr w:type="gramEnd"/>
+      <w:r>
+        <w:t xml:space="preserve">. The mosquito agents fly around in the open, unbound world, interacting with others, testing compatibility, and attempting to mate. </w:t>
+      </w:r>
+    </w:p>
+    <w:p>
+      <w:pPr>
+        <w:ind w:firstLine="720"/>
+      </w:pPr>
+    </w:p>
+    <w:p>
+      <w:r>
+        <w:t xml:space="preserve">Successful mating requires a non-pregnant, fertile female and a male within a radius of 3 units of the female. There is a compatibility variable (0-9) that must match for the female and male to mate successfully. This represents the variable frequency used for mosquitoes to find a mate. Once a suitable mate is found, the fertilized female seeks out the nearest water patch within her field of view (180 degree, 10 distance). After waiting a rest period of 5 ticks, she lays 0 to 300 eggs. The eggs laid are of type wild (non-GMO) or GMO depending on the genetic makeup of her male partner. Females can get pregnant a random number of times (1 - 3). After eggs have been laid, the female resumes seeking a mate. </w:t>
+      </w:r>
+    </w:p>
+    <w:p>
+      <w:pPr>
+        <w:ind w:firstLine="720"/>
+      </w:pPr>
+    </w:p>
+    <w:p>
+      <w:r>
+        <w:t>Male mosquitoes have a life span, randomly set, ranging from 3 to 10 ticks. The life span of females is also a random number between 3 and 10 but with a random multiplier between 2 and 5. This represents the fact that female mosquitoes can live up to 5 times longer than males.</w:t>
+      </w:r>
+    </w:p>
+    <w:p>
+      <w:pPr>
+        <w:ind w:firstLine="720"/>
+      </w:pPr>
+    </w:p>
+    <w:p>
+      <w:r>
+        <w:t xml:space="preserve">On each tick each water patch, if applicable, hatches 1 egg. If both wild (non-GMO) and GMO eggs exist on said patch, one is chosen at random. A user controlled survival rate for both wild (non-GMO) and GMO determines the odds that the egg will successfully hatch. </w:t>
+      </w:r>
+      <w:r>
+        <w:t>Since females produced from GMO eggs do not survive t</w:t>
+      </w:r>
+      <w:r>
+        <w:t>o adulthood,</w:t>
+      </w:r>
+      <w:r>
+        <w:t xml:space="preserve"> only GMO males</w:t>
+      </w:r>
+      <w:r>
+        <w:t xml:space="preserve"> are produced. The new generations of mosquitoes then proceed to seek mates, thus continuing the cycle.</w:t>
+      </w:r>
     </w:p>
     <w:p>
       <w:pPr>
@@ -2767,127 +2749,159 @@
         <w:autoSpaceDN w:val="0"/>
         <w:adjustRightInd w:val="0"/>
         <w:rPr>
-          <w:rFonts w:cs="Times New Roman"/>
-          <w:b/>
-        </w:rPr>
-      </w:pPr>
-    </w:p>
-    <w:p>
-      <w:r>
-        <w:t xml:space="preserve">Prior to Setup, the initial release locations should be set using the initial-release-locations slider. This sets the number of GMO deployment locations ranging from 0 to 10. </w:t>
-      </w:r>
-      <w:proofErr w:type="gramStart"/>
-      <w:r>
-        <w:t>These deployment locations are represented by red boxes in the environment</w:t>
-      </w:r>
-      <w:proofErr w:type="gramEnd"/>
-      <w:r>
-        <w:t xml:space="preserve">. </w:t>
-      </w:r>
-    </w:p>
-    <w:p>
-      <w:pPr>
-        <w:ind w:firstLine="720"/>
-      </w:pPr>
-    </w:p>
-    <w:p>
-      <w:r>
-        <w:t xml:space="preserve">Next simulation initialization is invoked using the SETUP button. This creates the aforementioned deployment locations as well as three bodies of water represented by cyan colored patches. Within these patches are an initial random (0-49) amount of wild (non-GMO) eggs. </w:t>
-      </w:r>
-    </w:p>
-    <w:p>
-      <w:pPr>
-        <w:ind w:firstLine="720"/>
-      </w:pPr>
-    </w:p>
-    <w:p>
-      <w:r>
-        <w:t>To start the simulation, the GO button is pressed. This button has the forever option selected to keep the simulation running continuously until subsequent pressing of the GO button. Once running, eggs will hatch producing adult mosquitoes. These mosquitoes will attempt to reproduce as detailed in the previous sections.</w:t>
-      </w:r>
-    </w:p>
-    <w:p/>
-    <w:p>
-      <w:r>
-        <w:t xml:space="preserve">While the simulation is running the user can position the release locations for the genetically modified mosquitoes by dragging each red box using the mouse to place them anywhere in the environment.  </w:t>
-      </w:r>
-    </w:p>
-    <w:p/>
-    <w:p>
-      <w:r>
-        <w:t xml:space="preserve">The number of GMO male mosquitoes to be released per location is set using the </w:t>
-      </w:r>
-      <w:proofErr w:type="spellStart"/>
-      <w:r>
-        <w:t>gmo</w:t>
-      </w:r>
-      <w:proofErr w:type="spellEnd"/>
-      <w:r>
-        <w:t xml:space="preserve">-release-per-deployment slider, ranging from 0 to 100. Note, this is per location so multiply this number by the total number of locations to get the total number of GMO males that will be deployed each time the Release GMO button is pressed. </w:t>
-      </w:r>
-    </w:p>
-    <w:p/>
-    <w:p>
-      <w:r>
-        <w:t xml:space="preserve">Once release settings are configured, press the Release GMO button. This can be pressed any number of times. Each press will release the set number of GMO mosquitoes from the current locations. Locations and </w:t>
-      </w:r>
-      <w:proofErr w:type="spellStart"/>
-      <w:r>
-        <w:t>gmo</w:t>
-      </w:r>
-      <w:proofErr w:type="spellEnd"/>
-      <w:r>
-        <w:t>-release-per-deployment can be changed through</w:t>
-      </w:r>
-      <w:r>
-        <w:rPr>
-          <w:rFonts w:hint="eastAsia"/>
-          <w:lang w:eastAsia="zh-CN"/>
-        </w:rPr>
-        <w:t xml:space="preserve"> </w:t>
-      </w:r>
-      <w:r>
-        <w:t>out the simulation run.</w:t>
-      </w:r>
-    </w:p>
-    <w:p/>
-    <w:p>
-      <w:r>
-        <w:t xml:space="preserve">Survival rate of wild (non GMO) and GMO mosquitoes are controlled by the wild-survival-rate and </w:t>
-      </w:r>
-      <w:proofErr w:type="spellStart"/>
-      <w:r>
-        <w:t>gmo</w:t>
-      </w:r>
-      <w:proofErr w:type="spellEnd"/>
-      <w:r>
-        <w:t>-survival-rate respectively. This is the success rate that a hatched egg will produce an adult mosquito. This represents the reality that not all eggs laid result in adult mosquitoes that are able to reproduce in their own rite.</w:t>
-      </w:r>
-    </w:p>
-    <w:p/>
-    <w:p>
-      <w:r>
-        <w:t>On the bottom left side you will find several counters display the total tally of wild (non-GMO) egg, GMO eggs, uninfected adult mosquitoes, and adult mosquitoes that have been infected with the mutated gene.</w:t>
-      </w:r>
-    </w:p>
-    <w:p/>
-    <w:p>
-      <w:r>
-        <w:t>On the right side there are two plots that historically track the eggs and mosquito populations. The plot titled Eggs plots wild (non-GMO) egg in blue and GMO eggs in red. The plot titled Mosquitoes plots wild (non-GMO) mosquitoes in blue and GMO mosquitoes in red.</w:t>
-      </w:r>
-    </w:p>
-    <w:p/>
-    <w:p>
-      <w:pPr>
-        <w:widowControl w:val="0"/>
-        <w:autoSpaceDE w:val="0"/>
-        <w:autoSpaceDN w:val="0"/>
-        <w:adjustRightInd w:val="0"/>
-        <w:rPr>
           <w:rFonts w:asciiTheme="majorHAnsi" w:hAnsiTheme="majorHAnsi" w:cs="Times New Roman"/>
           <w:b/>
-          <w:sz w:val="28"/>
-          <w:szCs w:val="28"/>
-        </w:rPr>
+        </w:rPr>
+      </w:pPr>
+    </w:p>
+    <w:p>
+      <w:r>
+        <w:t>The code demonstrates many examples of sprouting turtles from a patch.</w:t>
+      </w:r>
+      <w:r>
+        <w:t xml:space="preserve"> It </w:t>
+      </w:r>
+      <w:r>
+        <w:t xml:space="preserve">also demonstrates the use of the </w:t>
+      </w:r>
+      <w:r>
+        <w:rPr>
+          <w:rStyle w:val="HTMLCode"/>
+          <w:rFonts w:asciiTheme="minorHAnsi" w:hAnsiTheme="minorHAnsi"/>
+          <w:sz w:val="24"/>
+          <w:szCs w:val="24"/>
+        </w:rPr>
+        <w:t>watch</w:t>
+      </w:r>
+      <w:r>
+        <w:t xml:space="preserve">, </w:t>
+      </w:r>
+      <w:r>
+        <w:rPr>
+          <w:rStyle w:val="HTMLCode"/>
+          <w:rFonts w:asciiTheme="minorHAnsi" w:hAnsiTheme="minorHAnsi"/>
+          <w:sz w:val="24"/>
+          <w:szCs w:val="24"/>
+        </w:rPr>
+        <w:t>subject</w:t>
+      </w:r>
+      <w:r>
+        <w:t xml:space="preserve">, and </w:t>
+      </w:r>
+      <w:r>
+        <w:rPr>
+          <w:rStyle w:val="HTMLCode"/>
+          <w:rFonts w:asciiTheme="minorHAnsi" w:hAnsiTheme="minorHAnsi"/>
+          <w:sz w:val="24"/>
+          <w:szCs w:val="24"/>
+        </w:rPr>
+        <w:t>reset-perspective</w:t>
+      </w:r>
+      <w:r>
+        <w:t xml:space="preserve"> primitives in conjunction with mouse-down and mouse coordinates to automatically pause model and allow u</w:t>
+      </w:r>
+      <w:r>
+        <w:t>ser to select and drag a turtle.</w:t>
+      </w:r>
+    </w:p>
+    <w:p>
+      <w:pPr>
+        <w:pStyle w:val="NormalWeb"/>
+        <w:rPr>
+          <w:rFonts w:asciiTheme="minorHAnsi" w:hAnsiTheme="minorHAnsi"/>
+          <w:sz w:val="24"/>
+          <w:szCs w:val="24"/>
+        </w:rPr>
+      </w:pPr>
+      <w:r>
+        <w:rPr>
+          <w:rFonts w:asciiTheme="minorHAnsi" w:hAnsiTheme="minorHAnsi"/>
+          <w:sz w:val="24"/>
+          <w:szCs w:val="24"/>
+        </w:rPr>
+        <w:t xml:space="preserve">The model shows how to leverage the in-cone reporter to create a field of vision then </w:t>
+      </w:r>
+      <w:r>
+        <w:rPr>
+          <w:rFonts w:asciiTheme="minorHAnsi" w:hAnsiTheme="minorHAnsi"/>
+          <w:sz w:val="24"/>
+          <w:szCs w:val="24"/>
+        </w:rPr>
+        <w:t>use</w:t>
+      </w:r>
+      <w:r>
+        <w:rPr>
+          <w:rFonts w:asciiTheme="minorHAnsi" w:hAnsiTheme="minorHAnsi"/>
+          <w:sz w:val="24"/>
+          <w:szCs w:val="24"/>
+        </w:rPr>
+        <w:t xml:space="preserve">s </w:t>
+      </w:r>
+      <w:proofErr w:type="gramStart"/>
+      <w:r>
+        <w:rPr>
+          <w:rStyle w:val="HTMLCode"/>
+          <w:rFonts w:asciiTheme="minorHAnsi" w:hAnsiTheme="minorHAnsi"/>
+          <w:sz w:val="24"/>
+          <w:szCs w:val="24"/>
+        </w:rPr>
+        <w:t>max-one-of</w:t>
+      </w:r>
+      <w:proofErr w:type="gramEnd"/>
+      <w:r>
+        <w:rPr>
+          <w:rStyle w:val="HTMLCode"/>
+          <w:rFonts w:asciiTheme="minorHAnsi" w:hAnsiTheme="minorHAnsi"/>
+          <w:sz w:val="24"/>
+          <w:szCs w:val="24"/>
+        </w:rPr>
+        <w:t xml:space="preserve"> and</w:t>
+      </w:r>
+      <w:r>
+        <w:rPr>
+          <w:rFonts w:asciiTheme="minorHAnsi" w:hAnsiTheme="minorHAnsi"/>
+          <w:sz w:val="24"/>
+          <w:szCs w:val="24"/>
+        </w:rPr>
+        <w:t xml:space="preserve"> </w:t>
+      </w:r>
+      <w:r>
+        <w:rPr>
+          <w:rStyle w:val="HTMLCode"/>
+          <w:rFonts w:asciiTheme="minorHAnsi" w:hAnsiTheme="minorHAnsi"/>
+          <w:sz w:val="24"/>
+          <w:szCs w:val="24"/>
+        </w:rPr>
+        <w:t>face</w:t>
+      </w:r>
+      <w:r>
+        <w:rPr>
+          <w:rFonts w:asciiTheme="minorHAnsi" w:hAnsiTheme="minorHAnsi"/>
+          <w:sz w:val="24"/>
+          <w:szCs w:val="24"/>
+        </w:rPr>
+        <w:t xml:space="preserve"> </w:t>
+      </w:r>
+      <w:r>
+        <w:rPr>
+          <w:rFonts w:asciiTheme="minorHAnsi" w:hAnsiTheme="minorHAnsi"/>
+          <w:sz w:val="24"/>
+          <w:szCs w:val="24"/>
+        </w:rPr>
+        <w:t>to find the closest water patch</w:t>
+      </w:r>
+      <w:r>
+        <w:rPr>
+          <w:rFonts w:asciiTheme="minorHAnsi" w:hAnsiTheme="minorHAnsi"/>
+          <w:sz w:val="24"/>
+          <w:szCs w:val="24"/>
+        </w:rPr>
+        <w:t xml:space="preserve">. </w:t>
+      </w:r>
+    </w:p>
+    <w:p>
+      <w:pPr>
+        <w:pStyle w:val="Heading1"/>
         <w:sectPr>
           <w:pgSz w:w="12240" w:h="15840"/>
           <w:pgMar w:top="1440" w:right="1800" w:bottom="1440" w:left="1800" w:header="720" w:footer="720" w:gutter="0"/>
@@ -2901,73 +2915,12 @@
       <w:pPr>
         <w:pStyle w:val="Heading1"/>
       </w:pPr>
-      <w:bookmarkStart w:id="3" w:name="_Toc323329874"/>
-      <w:r>
-        <w:t>Model Description &amp; Technical Implementation</w:t>
+      <w:bookmarkStart w:id="3" w:name="_Toc323337668"/>
+      <w:r>
+        <w:t>Operating Instructions</w:t>
       </w:r>
       <w:bookmarkEnd w:id="3"/>
     </w:p>
-    <w:p>
-      <w:pPr>
-        <w:ind w:firstLine="720"/>
-      </w:pPr>
-    </w:p>
-    <w:p>
-      <w:r>
-        <w:t xml:space="preserve">Mosquitoes hatch from eggs in bodies of water represented by cyan colored patches. Once hatched, the adult mosquitoes attempt to mate with compatible mosquitoes of the opposite sex. </w:t>
-      </w:r>
-      <w:proofErr w:type="gramStart"/>
-      <w:r>
-        <w:t>Genetically modified (GMO) male mosquitoes are released by the user who controls release locations, quantities, and number of releases</w:t>
-      </w:r>
-      <w:proofErr w:type="gramEnd"/>
-      <w:r>
-        <w:t xml:space="preserve">. The mosquito agents fly around in the open, unbound world, interacting with others, testing compatibility, and attempting to mate. </w:t>
-      </w:r>
-    </w:p>
-    <w:p>
-      <w:pPr>
-        <w:ind w:firstLine="720"/>
-      </w:pPr>
-    </w:p>
-    <w:p>
-      <w:r>
-        <w:t xml:space="preserve">Successful mating requires a non-pregnant, fertile female and a male within a radius of 3 units of the female. There is a compatibility variable (0-9) that must match for the female and male to mate successfully. This represents the variable frequency used for mosquitoes to find a mate. Once a suitable mate is found, the fertilized female seeks out the nearest water patch within her field of view (180 degree, 10 distance). After waiting a rest period of 5 ticks, she lays 0 to 300 eggs. The eggs laid are of type wild (non-GMO) or GMO depending on the genetic makeup of her male partner. Females can get pregnant a random number of times (1 - 3). After eggs have been laid, the female resumes seeking a mate. </w:t>
-      </w:r>
-    </w:p>
-    <w:p>
-      <w:pPr>
-        <w:ind w:firstLine="720"/>
-      </w:pPr>
-    </w:p>
-    <w:p>
-      <w:r>
-        <w:t>Male mosquitoes have a life span, randomly set, ranging from 3 to 10 ticks. The life span of females is also a random number between 3 and 10 but with a random multiplier between 2 and 5. This represents the fact that female mosquitoes can live up to 5 times longer than males.</w:t>
-      </w:r>
-    </w:p>
-    <w:p>
-      <w:pPr>
-        <w:ind w:firstLine="720"/>
-      </w:pPr>
-    </w:p>
-    <w:p>
-      <w:r>
-        <w:t xml:space="preserve">On each tick each water patch, if applicable, hatches 1 egg. If both wild (non-GMO) and GMO eggs exist on said patch, one is chosen at random. A user controlled survival rate for both wild (non-GMO) and GMO determines the odds that the egg will successfully hatch. </w:t>
-      </w:r>
-      <w:r>
-        <w:t>Since females produced from GMO eggs do not survive t</w:t>
-      </w:r>
-      <w:r>
-        <w:t>o adulthood,</w:t>
-      </w:r>
-      <w:r>
-        <w:t xml:space="preserve"> only GMO males</w:t>
-      </w:r>
-      <w:r>
-        <w:t xml:space="preserve"> are produced. The new generations of mosquitoes then proceed to seek mates, thus continuing the cycle.</w:t>
-      </w:r>
-    </w:p>
-    <w:p/>
     <w:p>
       <w:pPr>
         <w:widowControl w:val="0"/>
@@ -2975,239 +2928,111 @@
         <w:autoSpaceDN w:val="0"/>
         <w:adjustRightInd w:val="0"/>
         <w:rPr>
-          <w:rFonts w:asciiTheme="majorHAnsi" w:hAnsiTheme="majorHAnsi" w:cs="Times New Roman"/>
+          <w:rFonts w:cs="Times New Roman"/>
           <w:b/>
         </w:rPr>
       </w:pPr>
     </w:p>
     <w:p>
       <w:r>
-        <w:t>The code demonstrates many examples of sprouting turtles from a patch.</w:t>
-      </w:r>
-    </w:p>
-    <w:p>
-      <w:pPr>
-        <w:pStyle w:val="NormalWeb"/>
-        <w:rPr>
-          <w:rFonts w:asciiTheme="minorHAnsi" w:hAnsiTheme="minorHAnsi"/>
-          <w:sz w:val="24"/>
-          <w:szCs w:val="24"/>
-        </w:rPr>
-      </w:pPr>
-      <w:r>
-        <w:rPr>
-          <w:rFonts w:asciiTheme="minorHAnsi" w:hAnsiTheme="minorHAnsi"/>
-          <w:sz w:val="24"/>
-          <w:szCs w:val="24"/>
-        </w:rPr>
-        <w:t xml:space="preserve">The code also demonstrates the use of the </w:t>
-      </w:r>
-      <w:r>
-        <w:rPr>
-          <w:rStyle w:val="HTMLCode"/>
-          <w:rFonts w:asciiTheme="minorHAnsi" w:hAnsiTheme="minorHAnsi"/>
-          <w:sz w:val="24"/>
-          <w:szCs w:val="24"/>
-        </w:rPr>
-        <w:t>watch</w:t>
-      </w:r>
-      <w:r>
-        <w:rPr>
-          <w:rFonts w:asciiTheme="minorHAnsi" w:hAnsiTheme="minorHAnsi"/>
-          <w:sz w:val="24"/>
-          <w:szCs w:val="24"/>
-        </w:rPr>
-        <w:t xml:space="preserve">, </w:t>
-      </w:r>
-      <w:r>
-        <w:rPr>
-          <w:rStyle w:val="HTMLCode"/>
-          <w:rFonts w:asciiTheme="minorHAnsi" w:hAnsiTheme="minorHAnsi"/>
-          <w:sz w:val="24"/>
-          <w:szCs w:val="24"/>
-        </w:rPr>
-        <w:t>subject</w:t>
-      </w:r>
-      <w:r>
-        <w:rPr>
-          <w:rFonts w:asciiTheme="minorHAnsi" w:hAnsiTheme="minorHAnsi"/>
-          <w:sz w:val="24"/>
-          <w:szCs w:val="24"/>
-        </w:rPr>
-        <w:t xml:space="preserve">, and </w:t>
-      </w:r>
-      <w:r>
-        <w:rPr>
-          <w:rStyle w:val="HTMLCode"/>
-          <w:rFonts w:asciiTheme="minorHAnsi" w:hAnsiTheme="minorHAnsi"/>
-          <w:sz w:val="24"/>
-          <w:szCs w:val="24"/>
-        </w:rPr>
-        <w:t>reset-perspective</w:t>
-      </w:r>
-      <w:r>
-        <w:rPr>
-          <w:rFonts w:asciiTheme="minorHAnsi" w:hAnsiTheme="minorHAnsi"/>
-          <w:sz w:val="24"/>
-          <w:szCs w:val="24"/>
-        </w:rPr>
-        <w:t xml:space="preserve"> primitives in conjunction with mouse-down and mouse coordinates to automatically pause model and allow u</w:t>
-      </w:r>
-      <w:r>
-        <w:rPr>
-          <w:rFonts w:asciiTheme="minorHAnsi" w:hAnsiTheme="minorHAnsi"/>
-          <w:sz w:val="24"/>
-          <w:szCs w:val="24"/>
-        </w:rPr>
-        <w:t>ser to select and drag a turtle.</w:t>
-      </w:r>
-    </w:p>
-    <w:p>
-      <w:pPr>
-        <w:pStyle w:val="NormalWeb"/>
-        <w:rPr>
-          <w:rFonts w:asciiTheme="minorHAnsi" w:hAnsiTheme="minorHAnsi"/>
-          <w:sz w:val="24"/>
-          <w:szCs w:val="24"/>
-        </w:rPr>
-      </w:pPr>
-      <w:r>
-        <w:rPr>
-          <w:rFonts w:asciiTheme="minorHAnsi" w:hAnsiTheme="minorHAnsi"/>
-          <w:sz w:val="24"/>
-          <w:szCs w:val="24"/>
-        </w:rPr>
-        <w:t xml:space="preserve">The model shows how to leverage the in-cone reporter to create a field of vision then </w:t>
-      </w:r>
-      <w:r>
-        <w:rPr>
-          <w:rFonts w:asciiTheme="minorHAnsi" w:hAnsiTheme="minorHAnsi"/>
-          <w:sz w:val="24"/>
-          <w:szCs w:val="24"/>
-        </w:rPr>
-        <w:t>use</w:t>
-      </w:r>
-      <w:r>
-        <w:rPr>
-          <w:rFonts w:asciiTheme="minorHAnsi" w:hAnsiTheme="minorHAnsi"/>
-          <w:sz w:val="24"/>
-          <w:szCs w:val="24"/>
-        </w:rPr>
-        <w:t xml:space="preserve">s </w:t>
+        <w:t xml:space="preserve">Prior to Setup, the initial release locations should be set using the initial-release-locations slider. This sets the number of GMO deployment locations ranging from 0 to 10. </w:t>
       </w:r>
       <w:proofErr w:type="gramStart"/>
       <w:r>
-        <w:rPr>
-          <w:rStyle w:val="HTMLCode"/>
-          <w:rFonts w:asciiTheme="minorHAnsi" w:hAnsiTheme="minorHAnsi"/>
-          <w:sz w:val="24"/>
-          <w:szCs w:val="24"/>
-        </w:rPr>
-        <w:t>max-one-of</w:t>
+        <w:t>These deployment locations are represented by red boxes in the environment</w:t>
       </w:r>
       <w:proofErr w:type="gramEnd"/>
       <w:r>
-        <w:rPr>
-          <w:rStyle w:val="HTMLCode"/>
-          <w:rFonts w:asciiTheme="minorHAnsi" w:hAnsiTheme="minorHAnsi"/>
-          <w:sz w:val="24"/>
-          <w:szCs w:val="24"/>
-        </w:rPr>
-        <w:t xml:space="preserve"> and</w:t>
-      </w:r>
-      <w:r>
-        <w:rPr>
-          <w:rFonts w:asciiTheme="minorHAnsi" w:hAnsiTheme="minorHAnsi"/>
-          <w:sz w:val="24"/>
-          <w:szCs w:val="24"/>
+        <w:t xml:space="preserve">. </w:t>
+      </w:r>
+    </w:p>
+    <w:p>
+      <w:pPr>
+        <w:ind w:firstLine="720"/>
+      </w:pPr>
+    </w:p>
+    <w:p>
+      <w:r>
+        <w:t xml:space="preserve">Next simulation initialization is invoked using the SETUP button. This creates the aforementioned deployment locations as well as three bodies of water represented by cyan colored patches. Within these patches are an initial random (0-49) amount of wild (non-GMO) eggs. </w:t>
+      </w:r>
+    </w:p>
+    <w:p>
+      <w:pPr>
+        <w:ind w:firstLine="720"/>
+      </w:pPr>
+    </w:p>
+    <w:p>
+      <w:r>
+        <w:t>To start the simulation, the GO button is pressed. This button has the forever option selected to keep the simulation running continuously until subsequent pressing of the GO button. Once running, eggs will hatch producing adult mosquitoes. These mosquitoes will attempt to reproduce as detailed in the previous sections.</w:t>
+      </w:r>
+    </w:p>
+    <w:p/>
+    <w:p>
+      <w:r>
+        <w:t xml:space="preserve">While the simulation is running the user can position the release locations for the genetically modified mosquitoes by dragging each red box using the mouse to place them anywhere in the environment.  </w:t>
+      </w:r>
+    </w:p>
+    <w:p/>
+    <w:p>
+      <w:r>
+        <w:t xml:space="preserve">The number of GMO male mosquitoes to be released per location is set using the </w:t>
+      </w:r>
+      <w:proofErr w:type="spellStart"/>
+      <w:r>
+        <w:t>gmo</w:t>
+      </w:r>
+      <w:proofErr w:type="spellEnd"/>
+      <w:r>
+        <w:t xml:space="preserve">-release-per-deployment slider, ranging from 0 to 100. Note, this is per location so multiply this number by the total number of locations to get the total number of GMO males that will be deployed each time the Release GMO button is pressed. </w:t>
+      </w:r>
+    </w:p>
+    <w:p/>
+    <w:p>
+      <w:r>
+        <w:t xml:space="preserve">Once release settings are configured, press the Release GMO button. This can be pressed any number of times. Each press will release the set number of GMO mosquitoes from the current locations. Locations and </w:t>
+      </w:r>
+      <w:proofErr w:type="spellStart"/>
+      <w:r>
+        <w:t>gmo</w:t>
+      </w:r>
+      <w:proofErr w:type="spellEnd"/>
+      <w:r>
+        <w:t>-release-per-deployment can be changed through</w:t>
+      </w:r>
+      <w:r>
+        <w:rPr>
+          <w:rFonts w:hint="eastAsia"/>
+          <w:lang w:eastAsia="zh-CN"/>
         </w:rPr>
         <w:t xml:space="preserve"> </w:t>
       </w:r>
       <w:r>
-        <w:rPr>
-          <w:rStyle w:val="HTMLCode"/>
-          <w:rFonts w:asciiTheme="minorHAnsi" w:hAnsiTheme="minorHAnsi"/>
-          <w:sz w:val="24"/>
-          <w:szCs w:val="24"/>
-        </w:rPr>
-        <w:t>face</w:t>
-      </w:r>
-      <w:r>
-        <w:rPr>
-          <w:rFonts w:asciiTheme="minorHAnsi" w:hAnsiTheme="minorHAnsi"/>
-          <w:sz w:val="24"/>
-          <w:szCs w:val="24"/>
-        </w:rPr>
-        <w:t xml:space="preserve"> </w:t>
-      </w:r>
-      <w:r>
-        <w:rPr>
-          <w:rFonts w:asciiTheme="minorHAnsi" w:hAnsiTheme="minorHAnsi"/>
-          <w:sz w:val="24"/>
-          <w:szCs w:val="24"/>
-        </w:rPr>
-        <w:t>to find the closest water patch</w:t>
-      </w:r>
-      <w:r>
-        <w:rPr>
-          <w:rFonts w:asciiTheme="minorHAnsi" w:hAnsiTheme="minorHAnsi"/>
-          <w:sz w:val="24"/>
-          <w:szCs w:val="24"/>
-        </w:rPr>
-        <w:t xml:space="preserve">. </w:t>
-      </w:r>
-    </w:p>
-    <w:p>
-      <w:pPr>
-        <w:widowControl w:val="0"/>
-        <w:autoSpaceDE w:val="0"/>
-        <w:autoSpaceDN w:val="0"/>
-        <w:adjustRightInd w:val="0"/>
-        <w:rPr>
-          <w:rFonts w:asciiTheme="majorHAnsi" w:hAnsiTheme="majorHAnsi" w:cs="Times New Roman"/>
-          <w:b/>
-          <w:lang w:eastAsia="zh-CN"/>
-        </w:rPr>
-      </w:pPr>
-    </w:p>
-    <w:p>
-      <w:pPr>
-        <w:widowControl w:val="0"/>
-        <w:autoSpaceDE w:val="0"/>
-        <w:autoSpaceDN w:val="0"/>
-        <w:adjustRightInd w:val="0"/>
-        <w:rPr>
-          <w:rFonts w:asciiTheme="majorHAnsi" w:hAnsiTheme="majorHAnsi" w:cs="Times New Roman"/>
-          <w:b/>
-          <w:lang w:eastAsia="zh-CN"/>
-        </w:rPr>
-      </w:pPr>
-    </w:p>
-    <w:p>
-      <w:pPr>
-        <w:widowControl w:val="0"/>
-        <w:autoSpaceDE w:val="0"/>
-        <w:autoSpaceDN w:val="0"/>
-        <w:adjustRightInd w:val="0"/>
-        <w:rPr>
-          <w:rFonts w:asciiTheme="majorHAnsi" w:hAnsiTheme="majorHAnsi" w:cs="Times New Roman"/>
-          <w:b/>
-        </w:rPr>
-      </w:pPr>
-    </w:p>
-    <w:p>
-      <w:pPr>
-        <w:widowControl w:val="0"/>
-        <w:autoSpaceDE w:val="0"/>
-        <w:autoSpaceDN w:val="0"/>
-        <w:adjustRightInd w:val="0"/>
-        <w:rPr>
-          <w:rFonts w:asciiTheme="majorHAnsi" w:hAnsiTheme="majorHAnsi" w:cs="Times New Roman"/>
-          <w:b/>
-          <w:sz w:val="28"/>
-          <w:szCs w:val="28"/>
-          <w:highlight w:val="yellow"/>
-        </w:rPr>
+        <w:t>out the simulation run.</w:t>
+      </w:r>
+    </w:p>
+    <w:p/>
+    <w:p>
+      <w:r>
+        <w:t xml:space="preserve">Survival rate of wild (non GMO) and GMO mosquitoes are controlled by the wild-survival-rate and </w:t>
+      </w:r>
+      <w:proofErr w:type="spellStart"/>
+      <w:r>
+        <w:t>gmo</w:t>
+      </w:r>
+      <w:proofErr w:type="spellEnd"/>
+      <w:r>
+        <w:t>-survival-rate respectively. This is the success rate that a hatched egg will produce an adult mosquito. This represents the reality that not all eggs laid result in adult mosquitoes that are able to reproduce in their own rite.</w:t>
+      </w:r>
+    </w:p>
+    <w:p/>
+    <w:p>
+      <w:r>
+        <w:t>On the bottom left side you will find several counters display the total tally of wild (non-GMO) egg, GMO eggs, uninfected adult mosquitoes, and adult mosquitoes that have been infected with the mutated gene.</w:t>
+      </w:r>
+    </w:p>
+    <w:p/>
+    <w:p>
+      <w:pPr>
         <w:sectPr>
           <w:pgSz w:w="12240" w:h="15840"/>
           <w:pgMar w:top="1440" w:right="1800" w:bottom="1440" w:left="1800" w:header="720" w:footer="720" w:gutter="0"/>
@@ -3216,12 +3041,23 @@
           <w:docGrid w:linePitch="360"/>
         </w:sectPr>
       </w:pPr>
+      <w:r>
+        <w:t>On the right side there are two plots that historically track the eggs and mosquito populations. The plot titled Eggs plots wild (non-GMO) egg in blue and GMO eggs in red. The plot titled Mosquitoes plots wild (non-GMO) mosquitoes in</w:t>
+      </w:r>
+      <w:r>
+        <w:t xml:space="preserve"> blue and GMO </w:t>
+      </w:r>
+      <w:proofErr w:type="gramStart"/>
+      <w:r>
+        <w:t>mosquitoes in red.</w:t>
+      </w:r>
+      <w:proofErr w:type="gramEnd"/>
     </w:p>
     <w:p>
       <w:pPr>
         <w:pStyle w:val="Heading1"/>
       </w:pPr>
-      <w:bookmarkStart w:id="4" w:name="_Toc323329875"/>
+      <w:bookmarkStart w:id="4" w:name="_Toc323337669"/>
       <w:r>
         <w:rPr>
           <w:highlight w:val="yellow"/>
@@ -3247,13 +3083,61 @@
     </w:p>
     <w:p>
       <w:r>
-        <w:t>If the survival rate of GMO mosquitoes is higher than the survival rate of wild (non GMO) mosquitoes, the extinction will happen very fast. If GMO mosquitoes and wild (non GMO) mosquitoes have the same survival rate, with the same release number, it will take a much longer time to generate a complete eradication. In a wild environment, the survival rate of wild mosquitoes is about 20%.</w:t>
+        <w:t>If the survival rate of GMO mosquitoes is higher than the survival rate of wild (non GMO) mosquitoes, the extinction</w:t>
+      </w:r>
+      <w:r>
+        <w:t xml:space="preserve"> process</w:t>
+      </w:r>
+      <w:r>
+        <w:t xml:space="preserve"> will </w:t>
+      </w:r>
+      <w:r>
+        <w:t>occur</w:t>
+      </w:r>
+      <w:r>
+        <w:t xml:space="preserve"> </w:t>
+      </w:r>
+      <w:r>
+        <w:t>quickly</w:t>
+      </w:r>
+      <w:r>
+        <w:t xml:space="preserve">. </w:t>
+      </w:r>
+      <w:r>
+        <w:t>On the other hand, i</w:t>
+      </w:r>
+      <w:r>
+        <w:t xml:space="preserve">f GMO mosquitoes and wild (non GMO) mosquitoes have the same survival rate, with the same release number, </w:t>
+      </w:r>
+      <w:r>
+        <w:t>extinction</w:t>
+      </w:r>
+      <w:r>
+        <w:t xml:space="preserve"> will take a much. In a wild environment, the survival rate of wild mosquitoes is about 20%.</w:t>
       </w:r>
     </w:p>
     <w:p/>
     <w:p>
       <w:r>
-        <w:t>Changing the position of deployment points, such as put them together, or put them far from each other, would not significantly affect the result. However, putting deployment points near the water could accelerate the eradication time, especially when the number of deployment points is low.</w:t>
+        <w:t xml:space="preserve">Changing the position of deployment points, such as </w:t>
+      </w:r>
+      <w:r>
+        <w:t>grouping</w:t>
+      </w:r>
+      <w:r>
+        <w:t xml:space="preserve"> them together, or </w:t>
+      </w:r>
+      <w:r>
+        <w:t>positioning</w:t>
+      </w:r>
+      <w:r>
+        <w:t xml:space="preserve"> them far from each other, would not significantly affect the result. However, putting deployment points near the water</w:t>
+      </w:r>
+      <w:r>
+        <w:t xml:space="preserve"> sources</w:t>
+      </w:r>
+      <w:r>
+        <w:t xml:space="preserve"> could accelerate the eradication time, especially when the number of deployment points is low.</w:t>
       </w:r>
     </w:p>
     <w:p/>
@@ -3293,23 +3177,34 @@
       </w:r>
     </w:p>
     <w:p/>
+    <w:p>
+      <w:r>
+        <w:t>Try different values for the INITIAL-RELEASE-LOCATIONS, GMO-REALEASE-PER-DEPLOYMENT, WILD-SURVIVAL-RATE, and GMO-SURVIVAL-RATE sliders. How do they affect the number of eggs and number of mosquitoes?</w:t>
+      </w:r>
+    </w:p>
     <w:p/>
     <w:p>
       <w:r>
-        <w:t>Try different values for the INITIAL-RELEASE-LOCATIONS, GMO-REALEASE-PER-DEPLOYMENT, WILD-SURVIVAL-RATE, and GMO-SURVIVAL-RATE sliders. How do they affect the number of eggs and number of mosquitoes?</w:t>
+        <w:t>Try to drag the DEPLOYMENT POINT. Does it affect the eradication process?</w:t>
       </w:r>
     </w:p>
     <w:p/>
     <w:p>
       <w:r>
-        <w:t>Try to drag the DEPLOYMENT POINT. Does it affect the eradication process?</w:t>
-      </w:r>
-    </w:p>
-    <w:p/>
-    <w:p>
-      <w:r>
         <w:t>Is there a significant change in results when pressing the Release GMO button multiple time to simulate multiple deployments?</w:t>
       </w:r>
+    </w:p>
+    <w:p>
+      <w:pPr>
+        <w:widowControl w:val="0"/>
+        <w:autoSpaceDE w:val="0"/>
+        <w:autoSpaceDN w:val="0"/>
+        <w:adjustRightInd w:val="0"/>
+        <w:rPr>
+          <w:rFonts w:asciiTheme="majorHAnsi" w:hAnsiTheme="majorHAnsi" w:cs="Times New Roman"/>
+          <w:b/>
+        </w:rPr>
+      </w:pPr>
     </w:p>
     <w:p>
       <w:pPr>
@@ -3821,13 +3716,6 @@
     <w:p>
       <w:pPr>
         <w:rPr>
-          <w:lang w:eastAsia="zh-CN"/>
-        </w:rPr>
-      </w:pPr>
-    </w:p>
-    <w:p>
-      <w:pPr>
-        <w:rPr>
           <w:rFonts w:asciiTheme="majorHAnsi" w:hAnsiTheme="majorHAnsi"/>
           <w:b/>
           <w:sz w:val="28"/>
@@ -4250,7 +4138,7 @@
           <w:lang w:eastAsia="zh-CN"/>
         </w:rPr>
       </w:pPr>
-      <w:bookmarkStart w:id="5" w:name="_Toc323329876"/>
+      <w:bookmarkStart w:id="5" w:name="_Toc323337670"/>
       <w:r>
         <w:t>Conclusion &amp; Potential Extensions</w:t>
       </w:r>
@@ -4276,30 +4164,30 @@
         <w:autoSpaceDN w:val="0"/>
         <w:adjustRightInd w:val="0"/>
         <w:rPr>
-          <w:rFonts w:asciiTheme="majorHAnsi" w:hAnsiTheme="majorHAnsi" w:cs="Times New Roman"/>
-          <w:lang w:eastAsia="zh-CN"/>
-        </w:rPr>
-      </w:pPr>
-      <w:r>
-        <w:rPr>
-          <w:rFonts w:asciiTheme="majorHAnsi" w:hAnsiTheme="majorHAnsi" w:cs="Times New Roman" w:hint="eastAsia"/>
-          <w:lang w:eastAsia="zh-CN"/>
-        </w:rPr>
-        <w:t xml:space="preserve">From all the tests above, we could find several </w:t>
-      </w:r>
-      <w:r>
-        <w:rPr>
-          <w:rFonts w:asciiTheme="majorHAnsi" w:hAnsiTheme="majorHAnsi" w:cs="Times New Roman"/>
-          <w:lang w:eastAsia="zh-CN"/>
-        </w:rPr>
-        <w:t>phenomena</w:t>
-      </w:r>
-      <w:r>
-        <w:rPr>
-          <w:rFonts w:asciiTheme="majorHAnsi" w:hAnsiTheme="majorHAnsi" w:cs="Times New Roman" w:hint="eastAsia"/>
-          <w:lang w:eastAsia="zh-CN"/>
-        </w:rPr>
-        <w:t>:</w:t>
+          <w:rFonts w:cs="Times New Roman"/>
+          <w:lang w:eastAsia="zh-CN"/>
+        </w:rPr>
+      </w:pPr>
+      <w:r>
+        <w:rPr>
+          <w:rFonts w:cs="Times New Roman"/>
+          <w:lang w:eastAsia="zh-CN"/>
+        </w:rPr>
+        <w:t xml:space="preserve">From all the tests above, we </w:t>
+      </w:r>
+      <w:r>
+        <w:rPr>
+          <w:rFonts w:cs="Times New Roman"/>
+          <w:lang w:eastAsia="zh-CN"/>
+        </w:rPr>
+        <w:t>found</w:t>
+      </w:r>
+      <w:r>
+        <w:rPr>
+          <w:rFonts w:cs="Times New Roman"/>
+          <w:lang w:eastAsia="zh-CN"/>
+        </w:rPr>
+        <w:t xml:space="preserve"> several phenomena:</w:t>
       </w:r>
     </w:p>
     <w:p>
@@ -4314,44 +4202,30 @@
         <w:autoSpaceDN w:val="0"/>
         <w:adjustRightInd w:val="0"/>
         <w:rPr>
-          <w:rFonts w:asciiTheme="majorHAnsi" w:hAnsiTheme="majorHAnsi" w:cs="Times New Roman"/>
-          <w:lang w:eastAsia="zh-CN"/>
-        </w:rPr>
-      </w:pPr>
-      <w:r>
-        <w:rPr>
-          <w:rFonts w:asciiTheme="majorHAnsi" w:hAnsiTheme="majorHAnsi" w:cs="Times New Roman" w:hint="eastAsia"/>
-          <w:lang w:eastAsia="zh-CN"/>
-        </w:rPr>
-        <w:t>W</w:t>
-      </w:r>
-      <w:r>
-        <w:rPr>
-          <w:rFonts w:asciiTheme="majorHAnsi" w:hAnsiTheme="majorHAnsi" w:cs="Times New Roman" w:hint="eastAsia"/>
-          <w:lang w:eastAsia="zh-CN"/>
-        </w:rPr>
-        <w:t xml:space="preserve">ith the same GMO release number, </w:t>
-      </w:r>
-      <w:r>
-        <w:rPr>
-          <w:rFonts w:asciiTheme="majorHAnsi" w:hAnsiTheme="majorHAnsi" w:cs="Times New Roman"/>
-          <w:lang w:eastAsia="zh-CN"/>
-        </w:rPr>
-        <w:t>put</w:t>
-      </w:r>
-      <w:r>
-        <w:rPr>
-          <w:rFonts w:asciiTheme="majorHAnsi" w:hAnsiTheme="majorHAnsi" w:cs="Times New Roman" w:hint="eastAsia"/>
-          <w:lang w:eastAsia="zh-CN"/>
-        </w:rPr>
-        <w:t>ting</w:t>
-      </w:r>
-      <w:r>
-        <w:rPr>
-          <w:rFonts w:asciiTheme="majorHAnsi" w:hAnsiTheme="majorHAnsi" w:cs="Times New Roman"/>
-          <w:lang w:eastAsia="zh-CN"/>
-        </w:rPr>
-        <w:t xml:space="preserve"> deployment points near the water could accelerate the eradication time, especially when the number of deployment points is low.</w:t>
+          <w:rFonts w:cs="Times New Roman"/>
+          <w:lang w:eastAsia="zh-CN"/>
+        </w:rPr>
+      </w:pPr>
+      <w:r>
+        <w:rPr>
+          <w:rFonts w:cs="Times New Roman"/>
+          <w:lang w:eastAsia="zh-CN"/>
+        </w:rPr>
+        <w:t>With the same GMO release number, putting deployment points near the water accelerate</w:t>
+      </w:r>
+      <w:r>
+        <w:rPr>
+          <w:rFonts w:cs="Times New Roman"/>
+          <w:lang w:eastAsia="zh-CN"/>
+        </w:rPr>
+        <w:t>d</w:t>
+      </w:r>
+      <w:r>
+        <w:rPr>
+          <w:rFonts w:cs="Times New Roman"/>
+          <w:lang w:eastAsia="zh-CN"/>
+        </w:rPr>
+        <w:t xml:space="preserve"> the eradication time, especially when the number of deployment points is low.</w:t>
       </w:r>
     </w:p>
     <w:p>
@@ -4366,65 +4240,72 @@
         <w:autoSpaceDN w:val="0"/>
         <w:adjustRightInd w:val="0"/>
         <w:rPr>
-          <w:rFonts w:asciiTheme="majorHAnsi" w:hAnsiTheme="majorHAnsi" w:cs="Times New Roman"/>
-          <w:lang w:eastAsia="zh-CN"/>
-        </w:rPr>
-      </w:pPr>
-      <w:r>
-        <w:rPr>
-          <w:rFonts w:asciiTheme="majorHAnsi" w:hAnsiTheme="majorHAnsi" w:cs="Times New Roman"/>
-          <w:lang w:eastAsia="zh-CN"/>
-        </w:rPr>
-        <w:t xml:space="preserve">With several release locations, increase </w:t>
-      </w:r>
-      <w:r>
-        <w:rPr>
-          <w:rFonts w:asciiTheme="majorHAnsi" w:hAnsiTheme="majorHAnsi" w:cs="Times New Roman" w:hint="eastAsia"/>
-          <w:lang w:eastAsia="zh-CN"/>
-        </w:rPr>
-        <w:t>the location number would not</w:t>
-      </w:r>
-      <w:r>
-        <w:rPr>
-          <w:rFonts w:asciiTheme="majorHAnsi" w:hAnsiTheme="majorHAnsi" w:cs="Times New Roman"/>
-          <w:lang w:eastAsia="zh-CN"/>
-        </w:rPr>
-        <w:t xml:space="preserve"> significantly</w:t>
-      </w:r>
-      <w:r>
-        <w:rPr>
-          <w:rFonts w:asciiTheme="majorHAnsi" w:hAnsiTheme="majorHAnsi" w:cs="Times New Roman" w:hint="eastAsia"/>
-          <w:lang w:eastAsia="zh-CN"/>
-        </w:rPr>
-        <w:t xml:space="preserve"> affect the </w:t>
-      </w:r>
-      <w:r>
-        <w:rPr>
-          <w:rFonts w:asciiTheme="majorHAnsi" w:hAnsiTheme="majorHAnsi" w:cs="Times New Roman"/>
-          <w:lang w:eastAsia="zh-CN"/>
-        </w:rPr>
-        <w:t>eradicat</w:t>
-      </w:r>
-      <w:r>
-        <w:rPr>
-          <w:rFonts w:asciiTheme="majorHAnsi" w:hAnsiTheme="majorHAnsi" w:cs="Times New Roman" w:hint="eastAsia"/>
-          <w:lang w:eastAsia="zh-CN"/>
-        </w:rPr>
-        <w:t xml:space="preserve">e </w:t>
-      </w:r>
-      <w:r>
-        <w:rPr>
-          <w:rFonts w:asciiTheme="majorHAnsi" w:hAnsiTheme="majorHAnsi" w:cs="Times New Roman"/>
-          <w:lang w:eastAsia="zh-CN"/>
-        </w:rPr>
-        <w:t>efficiency</w:t>
-      </w:r>
-      <w:r>
-        <w:rPr>
-          <w:rFonts w:asciiTheme="majorHAnsi" w:hAnsiTheme="majorHAnsi" w:cs="Times New Roman" w:hint="eastAsia"/>
-          <w:lang w:eastAsia="zh-CN"/>
-        </w:rPr>
-        <w:t xml:space="preserve">. </w:t>
+          <w:rFonts w:cs="Times New Roman"/>
+          <w:lang w:eastAsia="zh-CN"/>
+        </w:rPr>
+      </w:pPr>
+      <w:r>
+        <w:rPr>
+          <w:rFonts w:cs="Times New Roman"/>
+          <w:lang w:eastAsia="zh-CN"/>
+        </w:rPr>
+        <w:t>With several release locations, increase</w:t>
+      </w:r>
+      <w:r>
+        <w:rPr>
+          <w:rFonts w:cs="Times New Roman"/>
+          <w:lang w:eastAsia="zh-CN"/>
+        </w:rPr>
+        <w:t>d</w:t>
+      </w:r>
+      <w:r>
+        <w:rPr>
+          <w:rFonts w:cs="Times New Roman"/>
+          <w:lang w:eastAsia="zh-CN"/>
+        </w:rPr>
+        <w:t xml:space="preserve"> location number</w:t>
+      </w:r>
+      <w:r>
+        <w:rPr>
+          <w:rFonts w:cs="Times New Roman"/>
+          <w:lang w:eastAsia="zh-CN"/>
+        </w:rPr>
+        <w:t>s</w:t>
+      </w:r>
+      <w:r>
+        <w:rPr>
+          <w:rFonts w:cs="Times New Roman"/>
+          <w:lang w:eastAsia="zh-CN"/>
+        </w:rPr>
+        <w:t xml:space="preserve"> </w:t>
+      </w:r>
+      <w:r>
+        <w:rPr>
+          <w:rFonts w:cs="Times New Roman"/>
+          <w:lang w:eastAsia="zh-CN"/>
+        </w:rPr>
+        <w:t>did</w:t>
+      </w:r>
+      <w:r>
+        <w:rPr>
+          <w:rFonts w:cs="Times New Roman"/>
+          <w:lang w:eastAsia="zh-CN"/>
+        </w:rPr>
+        <w:t xml:space="preserve"> not si</w:t>
+      </w:r>
+      <w:r>
+        <w:rPr>
+          <w:rFonts w:cs="Times New Roman"/>
+          <w:lang w:eastAsia="zh-CN"/>
+        </w:rPr>
+        <w:t>gnificantly affect the eradication</w:t>
+      </w:r>
+      <w:r>
+        <w:rPr>
+          <w:rFonts w:cs="Times New Roman"/>
+          <w:lang w:eastAsia="zh-CN"/>
+        </w:rPr>
+        <w:t xml:space="preserve"> efficiency. </w:t>
       </w:r>
     </w:p>
     <w:p>
@@ -4439,72 +4320,16 @@
         <w:autoSpaceDN w:val="0"/>
         <w:adjustRightInd w:val="0"/>
         <w:rPr>
-          <w:rFonts w:asciiTheme="majorHAnsi" w:hAnsiTheme="majorHAnsi" w:cs="Times New Roman"/>
-          <w:lang w:eastAsia="zh-CN"/>
-        </w:rPr>
-      </w:pPr>
-      <w:r>
-        <w:rPr>
-          <w:rFonts w:asciiTheme="majorHAnsi" w:hAnsiTheme="majorHAnsi" w:cs="Times New Roman"/>
-          <w:lang w:eastAsia="zh-CN"/>
-        </w:rPr>
-        <w:t>T</w:t>
-      </w:r>
-      <w:r>
-        <w:rPr>
-          <w:rFonts w:asciiTheme="majorHAnsi" w:hAnsiTheme="majorHAnsi" w:cs="Times New Roman" w:hint="eastAsia"/>
-          <w:lang w:eastAsia="zh-CN"/>
-        </w:rPr>
-        <w:t xml:space="preserve">he </w:t>
-      </w:r>
-      <w:r>
-        <w:rPr>
-          <w:rFonts w:asciiTheme="majorHAnsi" w:hAnsiTheme="majorHAnsi" w:cs="Times New Roman"/>
-          <w:lang w:eastAsia="zh-CN"/>
-        </w:rPr>
-        <w:t>eradication</w:t>
-      </w:r>
-      <w:r>
-        <w:rPr>
-          <w:rFonts w:asciiTheme="majorHAnsi" w:hAnsiTheme="majorHAnsi" w:cs="Times New Roman" w:hint="eastAsia"/>
-          <w:lang w:eastAsia="zh-CN"/>
-        </w:rPr>
-        <w:t xml:space="preserve"> speed is faster when </w:t>
-      </w:r>
-      <w:r>
-        <w:rPr>
-          <w:rFonts w:asciiTheme="majorHAnsi" w:hAnsiTheme="majorHAnsi" w:cs="Times New Roman" w:hint="eastAsia"/>
-          <w:lang w:eastAsia="zh-CN"/>
-        </w:rPr>
-        <w:t xml:space="preserve">the </w:t>
-      </w:r>
-      <w:r>
-        <w:rPr>
-          <w:rFonts w:asciiTheme="majorHAnsi" w:hAnsiTheme="majorHAnsi" w:cs="Times New Roman"/>
-          <w:lang w:eastAsia="zh-CN"/>
-        </w:rPr>
-        <w:t>survival rate of GMO mosquitoes</w:t>
-      </w:r>
-      <w:r>
-        <w:rPr>
-          <w:rFonts w:asciiTheme="majorHAnsi" w:hAnsiTheme="majorHAnsi" w:cs="Times New Roman" w:hint="eastAsia"/>
-          <w:lang w:eastAsia="zh-CN"/>
-        </w:rPr>
-        <w:t xml:space="preserve"> is higher than the </w:t>
-      </w:r>
-      <w:r>
-        <w:rPr>
-          <w:rFonts w:asciiTheme="majorHAnsi" w:hAnsiTheme="majorHAnsi" w:cs="Times New Roman"/>
-          <w:lang w:eastAsia="zh-CN"/>
-        </w:rPr>
-        <w:t>survival rate of wild (non GMO) mosquitoes</w:t>
-      </w:r>
-      <w:r>
-        <w:rPr>
-          <w:rFonts w:asciiTheme="majorHAnsi" w:hAnsiTheme="majorHAnsi" w:cs="Times New Roman" w:hint="eastAsia"/>
-          <w:lang w:eastAsia="zh-CN"/>
-        </w:rPr>
-        <w:t>.</w:t>
+          <w:rFonts w:cs="Times New Roman"/>
+          <w:lang w:eastAsia="zh-CN"/>
+        </w:rPr>
+      </w:pPr>
+      <w:r>
+        <w:rPr>
+          <w:rFonts w:cs="Times New Roman"/>
+          <w:lang w:eastAsia="zh-CN"/>
+        </w:rPr>
+        <w:t>The eradication speed is faster when the survival rate of GMO mosquitoes is higher than the survival rate of wild (non GMO) mosquitoes.</w:t>
       </w:r>
     </w:p>
     <w:p>
@@ -4519,79 +4344,86 @@
         <w:autoSpaceDN w:val="0"/>
         <w:adjustRightInd w:val="0"/>
         <w:rPr>
-          <w:rFonts w:asciiTheme="majorHAnsi" w:hAnsiTheme="majorHAnsi" w:cs="Times New Roman"/>
-          <w:lang w:eastAsia="zh-CN"/>
-        </w:rPr>
-      </w:pPr>
-      <w:r>
-        <w:rPr>
-          <w:rFonts w:asciiTheme="majorHAnsi" w:hAnsiTheme="majorHAnsi" w:cs="Times New Roman" w:hint="eastAsia"/>
-          <w:lang w:eastAsia="zh-CN"/>
-        </w:rPr>
-        <w:t>W</w:t>
-      </w:r>
-      <w:r>
-        <w:rPr>
-          <w:rFonts w:asciiTheme="majorHAnsi" w:hAnsiTheme="majorHAnsi" w:cs="Times New Roman" w:hint="eastAsia"/>
-          <w:lang w:eastAsia="zh-CN"/>
-        </w:rPr>
-        <w:t>ith the same GMO release number</w:t>
-      </w:r>
-      <w:r>
-        <w:rPr>
-          <w:rFonts w:asciiTheme="majorHAnsi" w:hAnsiTheme="majorHAnsi" w:cs="Times New Roman" w:hint="eastAsia"/>
-          <w:lang w:eastAsia="zh-CN"/>
-        </w:rPr>
-        <w:t xml:space="preserve">, increase the release times would increase the possibility of </w:t>
-      </w:r>
-      <w:r>
-        <w:rPr>
-          <w:rFonts w:asciiTheme="majorHAnsi" w:hAnsiTheme="majorHAnsi" w:cs="Times New Roman"/>
+          <w:rFonts w:cs="Times New Roman"/>
+          <w:lang w:eastAsia="zh-CN"/>
+        </w:rPr>
+      </w:pPr>
+      <w:r>
+        <w:rPr>
+          <w:rFonts w:cs="Times New Roman"/>
+          <w:lang w:eastAsia="zh-CN"/>
+        </w:rPr>
+        <w:t>With the s</w:t>
+      </w:r>
+      <w:r>
+        <w:rPr>
+          <w:rFonts w:cs="Times New Roman"/>
+          <w:lang w:eastAsia="zh-CN"/>
+        </w:rPr>
+        <w:t>ame GMO release number, increasing</w:t>
+      </w:r>
+      <w:r>
+        <w:rPr>
+          <w:rFonts w:cs="Times New Roman"/>
+          <w:lang w:eastAsia="zh-CN"/>
+        </w:rPr>
+        <w:t xml:space="preserve"> the release times increase</w:t>
+      </w:r>
+      <w:r>
+        <w:rPr>
+          <w:rFonts w:cs="Times New Roman"/>
+          <w:lang w:eastAsia="zh-CN"/>
+        </w:rPr>
+        <w:t>d</w:t>
+      </w:r>
+      <w:r>
+        <w:rPr>
+          <w:rFonts w:cs="Times New Roman"/>
+          <w:lang w:eastAsia="zh-CN"/>
+        </w:rPr>
+        <w:t xml:space="preserve"> the possibility of eradication, but </w:t>
+      </w:r>
+      <w:r>
+        <w:rPr>
+          <w:rFonts w:cs="Times New Roman"/>
+          <w:lang w:eastAsia="zh-CN"/>
+        </w:rPr>
+        <w:t xml:space="preserve">did </w:t>
+      </w:r>
+      <w:r>
+        <w:rPr>
+          <w:rFonts w:cs="Times New Roman"/>
+          <w:lang w:eastAsia="zh-CN"/>
+        </w:rPr>
+        <w:t xml:space="preserve">not significantly affect the </w:t>
+      </w:r>
+      <w:r>
+        <w:rPr>
+          <w:rFonts w:cs="Times New Roman"/>
           <w:lang w:eastAsia="zh-CN"/>
         </w:rPr>
         <w:t>eradication</w:t>
       </w:r>
       <w:r>
         <w:rPr>
-          <w:rFonts w:asciiTheme="majorHAnsi" w:hAnsiTheme="majorHAnsi" w:cs="Times New Roman" w:hint="eastAsia"/>
-          <w:lang w:eastAsia="zh-CN"/>
-        </w:rPr>
-        <w:t xml:space="preserve">, but not </w:t>
-      </w:r>
-      <w:r>
-        <w:rPr>
-          <w:rFonts w:asciiTheme="majorHAnsi" w:hAnsiTheme="majorHAnsi" w:cs="Times New Roman"/>
-          <w:lang w:eastAsia="zh-CN"/>
-        </w:rPr>
-        <w:t>significantly</w:t>
-      </w:r>
-      <w:r>
-        <w:rPr>
-          <w:rFonts w:asciiTheme="majorHAnsi" w:hAnsiTheme="majorHAnsi" w:cs="Times New Roman" w:hint="eastAsia"/>
-          <w:lang w:eastAsia="zh-CN"/>
-        </w:rPr>
-        <w:t xml:space="preserve"> affect the </w:t>
-      </w:r>
-      <w:r>
-        <w:rPr>
-          <w:rFonts w:asciiTheme="majorHAnsi" w:hAnsiTheme="majorHAnsi" w:cs="Times New Roman"/>
-          <w:lang w:eastAsia="zh-CN"/>
-        </w:rPr>
-        <w:t>eradicat</w:t>
-      </w:r>
-      <w:r>
-        <w:rPr>
-          <w:rFonts w:asciiTheme="majorHAnsi" w:hAnsiTheme="majorHAnsi" w:cs="Times New Roman" w:hint="eastAsia"/>
-          <w:lang w:eastAsia="zh-CN"/>
-        </w:rPr>
-        <w:t xml:space="preserve">e </w:t>
-      </w:r>
-      <w:r>
-        <w:rPr>
-          <w:rFonts w:asciiTheme="majorHAnsi" w:hAnsiTheme="majorHAnsi" w:cs="Times New Roman"/>
+          <w:rFonts w:cs="Times New Roman"/>
+          <w:lang w:eastAsia="zh-CN"/>
+        </w:rPr>
+        <w:t xml:space="preserve"> </w:t>
+      </w:r>
+      <w:r>
+        <w:rPr>
+          <w:rFonts w:cs="Times New Roman"/>
           <w:lang w:eastAsia="zh-CN"/>
         </w:rPr>
         <w:t>efficiency</w:t>
+      </w:r>
+      <w:r>
+        <w:rPr>
+          <w:rFonts w:cs="Times New Roman"/>
+          <w:lang w:eastAsia="zh-CN"/>
+        </w:rPr>
+        <w:t>.</w:t>
       </w:r>
     </w:p>
     <w:p>
@@ -4606,44 +4438,51 @@
         <w:autoSpaceDN w:val="0"/>
         <w:adjustRightInd w:val="0"/>
         <w:rPr>
-          <w:rFonts w:asciiTheme="majorHAnsi" w:hAnsiTheme="majorHAnsi" w:cs="Times New Roman"/>
-          <w:lang w:eastAsia="zh-CN"/>
-        </w:rPr>
-      </w:pPr>
-      <w:r>
-        <w:t>R</w:t>
-      </w:r>
-      <w:r>
-        <w:rPr>
-          <w:rFonts w:hint="eastAsia"/>
-        </w:rPr>
-        <w:t xml:space="preserve">elease only </w:t>
-      </w:r>
-      <w:r>
-        <w:rPr>
-          <w:rFonts w:hint="eastAsia"/>
+          <w:rFonts w:cs="Times New Roman"/>
+          <w:lang w:eastAsia="zh-CN"/>
+        </w:rPr>
+      </w:pPr>
+      <w:r>
+        <w:t>Releasing</w:t>
+      </w:r>
+      <w:r>
+        <w:t xml:space="preserve"> only </w:t>
+      </w:r>
+      <w:r>
+        <w:rPr>
           <w:lang w:eastAsia="zh-CN"/>
         </w:rPr>
         <w:t xml:space="preserve">one </w:t>
       </w:r>
       <w:r>
-        <w:rPr>
-          <w:rFonts w:hint="eastAsia"/>
-        </w:rPr>
-        <w:t xml:space="preserve">time may cause none </w:t>
-      </w:r>
-      <w:r>
-        <w:rPr>
-          <w:rFonts w:hint="eastAsia"/>
+        <w:t>time may cause none</w:t>
+      </w:r>
+      <w:r>
+        <w:t xml:space="preserve"> of the</w:t>
+      </w:r>
+      <w:r>
+        <w:t xml:space="preserve"> </w:t>
+      </w:r>
+      <w:r>
+        <w:rPr>
           <w:lang w:eastAsia="zh-CN"/>
         </w:rPr>
         <w:t>GMO</w:t>
       </w:r>
       <w:r>
-        <w:rPr>
-          <w:rFonts w:hint="eastAsia"/>
-        </w:rPr>
-        <w:t xml:space="preserve"> mosquitoes could survive, and the mission will fail</w:t>
+        <w:t xml:space="preserve"> mosquitoes </w:t>
+      </w:r>
+      <w:r>
+        <w:t>to survive</w:t>
+      </w:r>
+      <w:r>
+        <w:t xml:space="preserve"> and the </w:t>
+      </w:r>
+      <w:r>
+        <w:t>mission will fail</w:t>
+      </w:r>
+      <w:r>
+        <w:t>.</w:t>
       </w:r>
     </w:p>
     <w:p>
@@ -4658,52 +4497,34 @@
         <w:autoSpaceDN w:val="0"/>
         <w:adjustRightInd w:val="0"/>
         <w:rPr>
-          <w:rFonts w:asciiTheme="majorHAnsi" w:hAnsiTheme="majorHAnsi" w:cs="Times New Roman"/>
-          <w:lang w:eastAsia="zh-CN"/>
-        </w:rPr>
-      </w:pPr>
-      <w:proofErr w:type="gramStart"/>
-      <w:r>
-        <w:rPr>
-          <w:rFonts w:asciiTheme="majorHAnsi" w:hAnsiTheme="majorHAnsi" w:cs="Times New Roman" w:hint="eastAsia"/>
-          <w:lang w:eastAsia="zh-CN"/>
-        </w:rPr>
-        <w:t xml:space="preserve">Increase the GMO release number from 1000 to 10000 would give us a </w:t>
-      </w:r>
-      <w:r>
-        <w:rPr>
-          <w:rFonts w:asciiTheme="majorHAnsi" w:hAnsiTheme="majorHAnsi" w:cs="Times New Roman"/>
-          <w:lang w:eastAsia="zh-CN"/>
-        </w:rPr>
-        <w:t>decrease return to scale</w:t>
-      </w:r>
-      <w:proofErr w:type="gramEnd"/>
-      <w:r>
-        <w:rPr>
-          <w:rFonts w:asciiTheme="majorHAnsi" w:hAnsiTheme="majorHAnsi" w:cs="Times New Roman" w:hint="eastAsia"/>
-          <w:lang w:eastAsia="zh-CN"/>
-        </w:rPr>
-        <w:t xml:space="preserve">, </w:t>
-      </w:r>
-      <w:proofErr w:type="gramStart"/>
-      <w:r>
-        <w:rPr>
-          <w:rFonts w:asciiTheme="majorHAnsi" w:hAnsiTheme="majorHAnsi" w:cs="Times New Roman" w:hint="eastAsia"/>
-          <w:lang w:eastAsia="zh-CN"/>
-        </w:rPr>
-        <w:t xml:space="preserve">it is not </w:t>
-      </w:r>
-      <w:r>
-        <w:rPr>
-          <w:rFonts w:asciiTheme="majorHAnsi" w:hAnsiTheme="majorHAnsi" w:cs="Times New Roman"/>
-          <w:lang w:eastAsia="zh-CN"/>
-        </w:rPr>
-        <w:t>efficiency</w:t>
-      </w:r>
-      <w:proofErr w:type="gramEnd"/>
-      <w:r>
-        <w:rPr>
-          <w:rFonts w:asciiTheme="majorHAnsi" w:hAnsiTheme="majorHAnsi" w:cs="Times New Roman" w:hint="eastAsia"/>
+          <w:rFonts w:cs="Times New Roman"/>
+          <w:lang w:eastAsia="zh-CN"/>
+        </w:rPr>
+      </w:pPr>
+      <w:r>
+        <w:rPr>
+          <w:rFonts w:cs="Times New Roman"/>
+          <w:lang w:eastAsia="zh-CN"/>
+        </w:rPr>
+        <w:t>Increasing</w:t>
+      </w:r>
+      <w:r>
+        <w:rPr>
+          <w:rFonts w:cs="Times New Roman"/>
+          <w:lang w:eastAsia="zh-CN"/>
+        </w:rPr>
+        <w:t xml:space="preserve"> the GMO release number from 1000 to 10000 would give us a decrease retur</w:t>
+      </w:r>
+      <w:r>
+        <w:rPr>
+          <w:rFonts w:cs="Times New Roman"/>
+          <w:lang w:eastAsia="zh-CN"/>
+        </w:rPr>
+        <w:t>n to scale but it is not efficient</w:t>
+      </w:r>
+      <w:r>
+        <w:rPr>
+          <w:rFonts w:cs="Times New Roman"/>
           <w:lang w:eastAsia="zh-CN"/>
         </w:rPr>
         <w:t>.</w:t>
@@ -4716,36 +4537,22 @@
         <w:autoSpaceDN w:val="0"/>
         <w:adjustRightInd w:val="0"/>
         <w:rPr>
-          <w:rFonts w:asciiTheme="majorHAnsi" w:hAnsiTheme="majorHAnsi" w:cs="Times New Roman"/>
-          <w:lang w:eastAsia="zh-CN"/>
-        </w:rPr>
-      </w:pPr>
-    </w:p>
-    <w:p>
-      <w:r>
-        <w:rPr>
-          <w:rFonts w:asciiTheme="majorHAnsi" w:hAnsiTheme="majorHAnsi" w:cs="Times New Roman"/>
-          <w:lang w:eastAsia="zh-CN"/>
-        </w:rPr>
-        <w:t>T</w:t>
-      </w:r>
-      <w:r>
-        <w:rPr>
-          <w:rFonts w:asciiTheme="majorHAnsi" w:hAnsiTheme="majorHAnsi" w:cs="Times New Roman" w:hint="eastAsia"/>
-          <w:lang w:eastAsia="zh-CN"/>
-        </w:rPr>
-        <w:t xml:space="preserve">herefore, the most </w:t>
-      </w:r>
-      <w:r>
-        <w:rPr>
-          <w:rFonts w:asciiTheme="majorHAnsi" w:hAnsiTheme="majorHAnsi" w:cs="Times New Roman"/>
-          <w:lang w:eastAsia="zh-CN"/>
-        </w:rPr>
-        <w:t>efficiency</w:t>
-      </w:r>
-      <w:r>
-        <w:rPr>
-          <w:rFonts w:asciiTheme="majorHAnsi" w:hAnsiTheme="majorHAnsi" w:cs="Times New Roman" w:hint="eastAsia"/>
+          <w:rFonts w:cs="Times New Roman"/>
+          <w:lang w:eastAsia="zh-CN"/>
+        </w:rPr>
+      </w:pPr>
+    </w:p>
+    <w:p>
+      <w:r>
+        <w:rPr>
+          <w:rFonts w:cs="Times New Roman"/>
+          <w:lang w:eastAsia="zh-CN"/>
+        </w:rPr>
+        <w:t>Therefore, the most efficient</w:t>
+      </w:r>
+      <w:r>
+        <w:rPr>
+          <w:rFonts w:cs="Times New Roman"/>
           <w:lang w:eastAsia="zh-CN"/>
         </w:rPr>
         <w:t xml:space="preserve"> way to release the GMO </w:t>
@@ -4755,60 +4562,67 @@
       </w:r>
       <w:r>
         <w:rPr>
-          <w:rFonts w:hint="eastAsia"/>
-          <w:lang w:eastAsia="zh-CN"/>
-        </w:rPr>
-        <w:t xml:space="preserve"> is that, set about 5 release locations, we could put them</w:t>
-      </w:r>
-      <w:r>
-        <w:rPr>
-          <w:rFonts w:hint="eastAsia"/>
+          <w:lang w:eastAsia="zh-CN"/>
+        </w:rPr>
+        <w:t xml:space="preserve"> is </w:t>
+      </w:r>
+      <w:r>
+        <w:rPr>
+          <w:lang w:eastAsia="zh-CN"/>
+        </w:rPr>
+        <w:t>to use 5 release locations.</w:t>
+      </w:r>
+      <w:r>
+        <w:rPr>
+          <w:lang w:eastAsia="zh-CN"/>
         </w:rPr>
         <w:t xml:space="preserve"> </w:t>
       </w:r>
       <w:r>
         <w:rPr>
-          <w:rFonts w:hint="eastAsia"/>
-        </w:rPr>
-        <w:t>randomly</w:t>
-      </w:r>
-      <w:r>
-        <w:rPr>
-          <w:rFonts w:hint="eastAsia"/>
-          <w:lang w:eastAsia="zh-CN"/>
-        </w:rPr>
-        <w:t xml:space="preserve">, but not too far from water source will better, set GMO release number equal to 10%-20% of wild </w:t>
+          <w:lang w:eastAsia="zh-CN"/>
+        </w:rPr>
+        <w:t xml:space="preserve">The locations can be randomly placed, but not too far from the water sources. They are most effective when close to or on the actual water sources. The total </w:t>
+      </w:r>
+      <w:r>
+        <w:rPr>
+          <w:lang w:eastAsia="zh-CN"/>
+        </w:rPr>
+        <w:t xml:space="preserve">GMO release number </w:t>
+      </w:r>
+      <w:r>
+        <w:rPr>
+          <w:lang w:eastAsia="zh-CN"/>
+        </w:rPr>
+        <w:t xml:space="preserve">should be </w:t>
+      </w:r>
+      <w:r>
+        <w:rPr>
+          <w:lang w:eastAsia="zh-CN"/>
+        </w:rPr>
+        <w:t xml:space="preserve">10%-20% of wild </w:t>
       </w:r>
       <w:r>
         <w:t>mosquitoes</w:t>
       </w:r>
       <w:r>
         <w:rPr>
-          <w:rFonts w:hint="eastAsia"/>
           <w:lang w:eastAsia="zh-CN"/>
         </w:rPr>
         <w:t>, and release</w:t>
       </w:r>
       <w:r>
         <w:rPr>
-          <w:rFonts w:asciiTheme="majorHAnsi" w:hAnsiTheme="majorHAnsi" w:cs="Times New Roman" w:hint="eastAsia"/>
-          <w:lang w:eastAsia="zh-CN"/>
-        </w:rPr>
-        <w:t xml:space="preserve"> </w:t>
-      </w:r>
-      <w:r>
-        <w:rPr>
-          <w:rFonts w:asciiTheme="majorHAnsi" w:hAnsiTheme="majorHAnsi" w:cs="Times New Roman" w:hint="eastAsia"/>
-          <w:lang w:eastAsia="zh-CN"/>
-        </w:rPr>
-        <w:t xml:space="preserve">GMO </w:t>
+          <w:rFonts w:cs="Times New Roman"/>
+          <w:lang w:eastAsia="zh-CN"/>
+        </w:rPr>
+        <w:t xml:space="preserve"> GMO </w:t>
       </w:r>
       <w:r>
         <w:t>mosquitoes</w:t>
       </w:r>
       <w:r>
         <w:rPr>
-          <w:rFonts w:hint="eastAsia"/>
           <w:lang w:eastAsia="zh-CN"/>
         </w:rPr>
         <w:t xml:space="preserve"> about 10 times. </w:t>
@@ -4832,101 +4646,27 @@
         <w:autoSpaceDN w:val="0"/>
         <w:adjustRightInd w:val="0"/>
         <w:rPr>
-          <w:rFonts w:asciiTheme="majorHAnsi" w:hAnsiTheme="majorHAnsi" w:cs="Times New Roman"/>
-          <w:lang w:eastAsia="zh-CN"/>
-        </w:rPr>
-      </w:pPr>
-      <w:r>
-        <w:rPr>
-          <w:lang w:eastAsia="zh-CN"/>
-        </w:rPr>
-        <w:t>C</w:t>
-      </w:r>
-      <w:r>
-        <w:rPr>
-          <w:rFonts w:hint="eastAsia"/>
-          <w:lang w:eastAsia="zh-CN"/>
-        </w:rPr>
-        <w:t>onsider that i</w:t>
-      </w:r>
-      <w:r>
-        <w:rPr>
-          <w:rFonts w:hint="eastAsia"/>
-          <w:lang w:eastAsia="zh-CN"/>
-        </w:rPr>
-        <w:t xml:space="preserve">n a wild </w:t>
-      </w:r>
-      <w:r>
-        <w:rPr>
-          <w:lang w:eastAsia="zh-CN"/>
-        </w:rPr>
-        <w:t>environment</w:t>
-      </w:r>
-      <w:r>
-        <w:rPr>
-          <w:rFonts w:hint="eastAsia"/>
-          <w:lang w:eastAsia="zh-CN"/>
-        </w:rPr>
-        <w:t xml:space="preserve">, the </w:t>
-      </w:r>
-      <w:r>
-        <w:rPr>
-          <w:lang w:eastAsia="zh-CN"/>
-        </w:rPr>
-        <w:t>survival rate</w:t>
-      </w:r>
-      <w:r>
-        <w:rPr>
-          <w:rFonts w:hint="eastAsia"/>
-          <w:lang w:eastAsia="zh-CN"/>
-        </w:rPr>
-        <w:t xml:space="preserve"> of wild </w:t>
-      </w:r>
-      <w:r>
-        <w:rPr>
-          <w:lang w:eastAsia="zh-CN"/>
-        </w:rPr>
-        <w:t>mosquitoes</w:t>
-      </w:r>
-      <w:r>
-        <w:rPr>
-          <w:rFonts w:hint="eastAsia"/>
-          <w:lang w:eastAsia="zh-CN"/>
-        </w:rPr>
-        <w:t xml:space="preserve"> is about 20%</w:t>
-      </w:r>
-      <w:r>
-        <w:rPr>
-          <w:rFonts w:hint="eastAsia"/>
-          <w:lang w:eastAsia="zh-CN"/>
-        </w:rPr>
-        <w:t xml:space="preserve">, and we could not expect that the GMO </w:t>
-      </w:r>
-      <w:r>
-        <w:rPr>
-          <w:lang w:eastAsia="zh-CN"/>
-        </w:rPr>
-        <w:t>survival rate</w:t>
-      </w:r>
-      <w:r>
-        <w:rPr>
-          <w:rFonts w:hint="eastAsia"/>
-          <w:lang w:eastAsia="zh-CN"/>
-        </w:rPr>
-        <w:t xml:space="preserve"> would higher in wild, so set both </w:t>
-      </w:r>
-      <w:r>
-        <w:rPr>
-          <w:lang w:eastAsia="zh-CN"/>
-        </w:rPr>
-        <w:t>survival rate</w:t>
-      </w:r>
-      <w:r>
-        <w:rPr>
-          <w:rFonts w:hint="eastAsia"/>
-          <w:lang w:eastAsia="zh-CN"/>
-        </w:rPr>
-        <w:t xml:space="preserve"> at 20% is closer to reality.</w:t>
+          <w:rFonts w:cs="Times New Roman"/>
+          <w:lang w:eastAsia="zh-CN"/>
+        </w:rPr>
+      </w:pPr>
+      <w:r>
+        <w:rPr>
+          <w:lang w:eastAsia="zh-CN"/>
+        </w:rPr>
+        <w:t>Consider</w:t>
+      </w:r>
+      <w:r>
+        <w:rPr>
+          <w:lang w:eastAsia="zh-CN"/>
+        </w:rPr>
+        <w:t>ing</w:t>
+      </w:r>
+      <w:r>
+        <w:rPr>
+          <w:lang w:eastAsia="zh-CN"/>
+        </w:rPr>
+        <w:t xml:space="preserve"> that in a wild environment, the survival rate of wild mosquitoes is about 20%, and we could not expect that the GMO survival rate would higher in wild, so set both survival rate at 20% is closer to reality.</w:t>
       </w:r>
     </w:p>
     <w:p>
@@ -4936,50 +4676,17 @@
         <w:autoSpaceDN w:val="0"/>
         <w:adjustRightInd w:val="0"/>
         <w:rPr>
-          <w:rFonts w:asciiTheme="majorHAnsi" w:hAnsiTheme="majorHAnsi" w:cs="Times New Roman"/>
-          <w:lang w:eastAsia="zh-CN"/>
-        </w:rPr>
-      </w:pPr>
-    </w:p>
-    <w:p>
-      <w:pPr>
-        <w:widowControl w:val="0"/>
-        <w:autoSpaceDE w:val="0"/>
-        <w:autoSpaceDN w:val="0"/>
-        <w:adjustRightInd w:val="0"/>
-        <w:rPr>
-          <w:rFonts w:asciiTheme="majorHAnsi" w:hAnsiTheme="majorHAnsi" w:cs="Times New Roman"/>
-          <w:lang w:eastAsia="zh-CN"/>
-        </w:rPr>
-      </w:pPr>
-    </w:p>
-    <w:p>
-      <w:pPr>
-        <w:widowControl w:val="0"/>
-        <w:autoSpaceDE w:val="0"/>
-        <w:autoSpaceDN w:val="0"/>
-        <w:adjustRightInd w:val="0"/>
-        <w:rPr>
-          <w:rFonts w:asciiTheme="majorHAnsi" w:hAnsiTheme="majorHAnsi" w:cs="Times New Roman"/>
-          <w:lang w:eastAsia="zh-CN"/>
-        </w:rPr>
-      </w:pPr>
-    </w:p>
-    <w:p>
-      <w:pPr>
-        <w:widowControl w:val="0"/>
-        <w:autoSpaceDE w:val="0"/>
-        <w:autoSpaceDN w:val="0"/>
-        <w:adjustRightInd w:val="0"/>
-        <w:rPr>
-          <w:rFonts w:asciiTheme="majorHAnsi" w:hAnsiTheme="majorHAnsi" w:cs="Times New Roman"/>
-          <w:lang w:eastAsia="zh-CN"/>
-        </w:rPr>
-      </w:pPr>
-    </w:p>
-    <w:p>
-      <w:r>
-        <w:t xml:space="preserve">There are a number of ways to alter the model, so it will make the model closer to reality. Some will require new elements to be coded in or existing behaviors to be changed. </w:t>
+          <w:rFonts w:cs="Times New Roman"/>
+          <w:lang w:eastAsia="zh-CN"/>
+        </w:rPr>
+      </w:pPr>
+    </w:p>
+    <w:p>
+      <w:r>
+        <w:t>There are a number of ways to alter the</w:t>
+      </w:r>
+      <w:r>
+        <w:t xml:space="preserve"> model, so it will make the model closer to reality. Some will require new elements to be coded in or existing behaviors to be changed. </w:t>
       </w:r>
     </w:p>
     <w:p/>
@@ -5085,11 +4792,8 @@
       <w:pPr>
         <w:pStyle w:val="Heading1"/>
       </w:pPr>
-      <w:bookmarkStart w:id="6" w:name="_Toc323329877"/>
-      <w:r>
-        <w:rPr>
-          <w:highlight w:val="yellow"/>
-        </w:rPr>
+      <w:bookmarkStart w:id="6" w:name="_Toc323337671"/>
+      <w:r>
         <w:t>References &amp; Credits</w:t>
       </w:r>
       <w:bookmarkEnd w:id="6"/>
@@ -5108,192 +4812,189 @@
     </w:p>
     <w:p>
       <w:pPr>
+        <w:rPr>
+          <w:rFonts w:eastAsia="Times New Roman" w:cs="Times New Roman"/>
+        </w:rPr>
+      </w:pPr>
+    </w:p>
+    <w:p>
+      <w:pPr>
+        <w:rPr>
+          <w:rFonts w:eastAsia="Times New Roman" w:cs="Times New Roman"/>
+        </w:rPr>
+      </w:pPr>
+      <w:proofErr w:type="gramStart"/>
+      <w:r>
+        <w:rPr>
+          <w:rFonts w:eastAsia="Times New Roman" w:cs="Times New Roman"/>
+        </w:rPr>
+        <w:t>How the Self-Limiting Gene Works.</w:t>
+      </w:r>
+      <w:proofErr w:type="gramEnd"/>
+      <w:r>
+        <w:rPr>
+          <w:rFonts w:eastAsia="Times New Roman" w:cs="Times New Roman"/>
+        </w:rPr>
+        <w:t xml:space="preserve"> (</w:t>
+      </w:r>
+      <w:proofErr w:type="spellStart"/>
+      <w:proofErr w:type="gramStart"/>
+      <w:r>
+        <w:rPr>
+          <w:rFonts w:eastAsia="Times New Roman" w:cs="Times New Roman"/>
+        </w:rPr>
+        <w:t>n</w:t>
+      </w:r>
+      <w:proofErr w:type="gramEnd"/>
+      <w:r>
+        <w:rPr>
+          <w:rFonts w:eastAsia="Times New Roman" w:cs="Times New Roman"/>
+        </w:rPr>
+        <w:t>.d.</w:t>
+      </w:r>
+      <w:proofErr w:type="spellEnd"/>
+      <w:r>
+        <w:rPr>
+          <w:rFonts w:eastAsia="Times New Roman" w:cs="Times New Roman"/>
+        </w:rPr>
+        <w:t xml:space="preserve">). Retrieved April 27, 2016, from http://www.oxitec.com/ridl-science/understanding-ridl-science/molecular-biology/ </w:t>
+      </w:r>
+    </w:p>
+    <w:p>
+      <w:pPr>
         <w:widowControl w:val="0"/>
         <w:autoSpaceDE w:val="0"/>
         <w:autoSpaceDN w:val="0"/>
         <w:adjustRightInd w:val="0"/>
         <w:rPr>
-          <w:rFonts w:asciiTheme="majorHAnsi" w:hAnsiTheme="majorHAnsi" w:cs="Times New Roman"/>
+          <w:rFonts w:cs="Times New Roman"/>
           <w:b/>
         </w:rPr>
       </w:pPr>
     </w:p>
     <w:p>
       <w:pPr>
-        <w:shd w:val="clear" w:color="auto" w:fill="FFFFFF"/>
-        <w:rPr>
-          <w:lang w:eastAsia="zh-CN"/>
-        </w:rPr>
-      </w:pPr>
+        <w:rPr>
+          <w:rFonts w:eastAsia="Times New Roman" w:cs="Times New Roman"/>
+        </w:rPr>
+      </w:pPr>
+      <w:proofErr w:type="spellStart"/>
+      <w:r>
+        <w:rPr>
+          <w:rFonts w:eastAsia="Times New Roman" w:cs="Times New Roman"/>
+        </w:rPr>
+        <w:t>Labbé</w:t>
+      </w:r>
+      <w:proofErr w:type="spellEnd"/>
+      <w:r>
+        <w:rPr>
+          <w:rFonts w:eastAsia="Times New Roman" w:cs="Times New Roman"/>
+        </w:rPr>
+        <w:t xml:space="preserve">, G. M., </w:t>
+      </w:r>
+      <w:proofErr w:type="spellStart"/>
+      <w:r>
+        <w:rPr>
+          <w:rFonts w:eastAsia="Times New Roman" w:cs="Times New Roman"/>
+        </w:rPr>
+        <w:t>Scaife</w:t>
+      </w:r>
+      <w:proofErr w:type="spellEnd"/>
+      <w:r>
+        <w:rPr>
+          <w:rFonts w:eastAsia="Times New Roman" w:cs="Times New Roman"/>
+        </w:rPr>
+        <w:t xml:space="preserve">, S., Morgan, S. A., Curtis, Z. H., &amp; </w:t>
+      </w:r>
+      <w:proofErr w:type="spellStart"/>
+      <w:r>
+        <w:rPr>
+          <w:rFonts w:eastAsia="Times New Roman" w:cs="Times New Roman"/>
+        </w:rPr>
+        <w:t>Alphey</w:t>
+      </w:r>
+      <w:proofErr w:type="spellEnd"/>
+      <w:r>
+        <w:rPr>
+          <w:rFonts w:eastAsia="Times New Roman" w:cs="Times New Roman"/>
+        </w:rPr>
+        <w:t>, L. (</w:t>
+      </w:r>
+      <w:proofErr w:type="spellStart"/>
+      <w:r>
+        <w:rPr>
+          <w:rFonts w:eastAsia="Times New Roman" w:cs="Times New Roman"/>
+        </w:rPr>
+        <w:t>n.d.</w:t>
+      </w:r>
+      <w:proofErr w:type="spellEnd"/>
+      <w:r>
+        <w:rPr>
+          <w:rFonts w:eastAsia="Times New Roman" w:cs="Times New Roman"/>
+        </w:rPr>
+        <w:t xml:space="preserve">). </w:t>
+      </w:r>
       <w:proofErr w:type="gramStart"/>
       <w:r>
-        <w:t xml:space="preserve">Thomas DT, Donnelly CA, Wood RJ, and </w:t>
+        <w:rPr>
+          <w:rFonts w:eastAsia="Times New Roman" w:cs="Times New Roman"/>
+        </w:rPr>
+        <w:t>Female-Specific Flightless (</w:t>
       </w:r>
       <w:proofErr w:type="spellStart"/>
       <w:r>
-        <w:t>Alphey</w:t>
+        <w:rPr>
+          <w:rFonts w:eastAsia="Times New Roman" w:cs="Times New Roman"/>
+        </w:rPr>
+        <w:t>fsRIDL</w:t>
       </w:r>
       <w:proofErr w:type="spellEnd"/>
       <w:r>
-        <w:t xml:space="preserve"> LS.</w:t>
-      </w:r>
-      <w:proofErr w:type="gramEnd"/>
-      <w:r>
-        <w:t xml:space="preserve"> </w:t>
-      </w:r>
-      <w:r>
-        <w:rPr>
-          <w:rFonts w:hint="eastAsia"/>
-          <w:lang w:eastAsia="zh-CN"/>
-        </w:rPr>
-        <w:t>(</w:t>
-      </w:r>
-      <w:r>
-        <w:t>2000</w:t>
-      </w:r>
-      <w:r>
-        <w:rPr>
-          <w:rFonts w:hint="eastAsia"/>
-          <w:lang w:eastAsia="zh-CN"/>
-        </w:rPr>
-        <w:t>)</w:t>
-      </w:r>
-      <w:proofErr w:type="gramStart"/>
-      <w:r>
-        <w:t>. Insect population control using a dominant, repressible, lethal genetic system.</w:t>
-      </w:r>
-      <w:proofErr w:type="gramEnd"/>
-      <w:r>
-        <w:t xml:space="preserve"> </w:t>
-      </w:r>
-      <w:proofErr w:type="gramStart"/>
-      <w:r>
-        <w:rPr>
+        <w:rPr>
+          <w:rFonts w:eastAsia="Times New Roman" w:cs="Times New Roman"/>
+        </w:rPr>
+        <w:t xml:space="preserve">) Phenotype for Control of </w:t>
+      </w:r>
+      <w:proofErr w:type="spellStart"/>
+      <w:r>
+        <w:rPr>
+          <w:rFonts w:eastAsia="Times New Roman" w:cs="Times New Roman"/>
           <w:i/>
           <w:iCs/>
         </w:rPr>
-        <w:t>Science</w:t>
-      </w:r>
-      <w:r>
-        <w:t xml:space="preserve"> 287: 2474-2476.</w:t>
-      </w:r>
-      <w:proofErr w:type="gramEnd"/>
-    </w:p>
-    <w:p>
-      <w:pPr>
-        <w:shd w:val="clear" w:color="auto" w:fill="FFFFFF"/>
-        <w:rPr>
-          <w:lang w:eastAsia="zh-CN"/>
-        </w:rPr>
-      </w:pPr>
-    </w:p>
-    <w:p>
-      <w:pPr>
-        <w:shd w:val="clear" w:color="auto" w:fill="FFFFFF"/>
-        <w:rPr>
-          <w:lang w:eastAsia="zh-CN"/>
-        </w:rPr>
-      </w:pPr>
-      <w:proofErr w:type="spellStart"/>
-      <w:r>
-        <w:t>Labbé</w:t>
+        <w:t>Aedes</w:t>
       </w:r>
       <w:proofErr w:type="spellEnd"/>
       <w:r>
-        <w:t xml:space="preserve">, G. M., </w:t>
-      </w:r>
-      <w:proofErr w:type="spellStart"/>
-      <w:r>
-        <w:t>Scaife</w:t>
-      </w:r>
-      <w:proofErr w:type="spellEnd"/>
-      <w:r>
-        <w:t xml:space="preserve">, S., Morgan, S. A., Curtis, Z. H., &amp; </w:t>
-      </w:r>
-      <w:proofErr w:type="spellStart"/>
-      <w:r>
-        <w:t>Alphey</w:t>
-      </w:r>
-      <w:proofErr w:type="spellEnd"/>
-      <w:r>
-        <w:t xml:space="preserve">, L. (2012). </w:t>
-      </w:r>
-      <w:proofErr w:type="gramStart"/>
-      <w:r>
-        <w:t>Female-specific flightless (</w:t>
-      </w:r>
-      <w:proofErr w:type="spellStart"/>
-      <w:r>
-        <w:t>fsRIDL</w:t>
-      </w:r>
-      <w:proofErr w:type="spellEnd"/>
-      <w:r>
-        <w:t xml:space="preserve">) phenotype for control of </w:t>
-      </w:r>
-      <w:proofErr w:type="spellStart"/>
-      <w:r>
-        <w:t>Aedes</w:t>
-      </w:r>
-      <w:proofErr w:type="spellEnd"/>
-      <w:r>
-        <w:t xml:space="preserve"> </w:t>
-      </w:r>
-      <w:proofErr w:type="spellStart"/>
-      <w:r>
-        <w:t>albopictus</w:t>
-      </w:r>
-      <w:proofErr w:type="spellEnd"/>
-      <w:r>
-        <w:t>.</w:t>
-      </w:r>
-      <w:proofErr w:type="gramEnd"/>
-      <w:r>
-        <w:t xml:space="preserve"> </w:t>
-      </w:r>
-      <w:proofErr w:type="spellStart"/>
-      <w:r>
-        <w:rPr>
+        <w:rPr>
+          <w:rFonts w:eastAsia="Times New Roman" w:cs="Times New Roman"/>
           <w:i/>
           <w:iCs/>
         </w:rPr>
-        <w:t>PLoS</w:t>
-      </w:r>
-      <w:proofErr w:type="spellEnd"/>
-      <w:r>
-        <w:rPr>
+        <w:t xml:space="preserve"> </w:t>
+      </w:r>
+      <w:proofErr w:type="spellStart"/>
+      <w:r>
+        <w:rPr>
+          <w:rFonts w:eastAsia="Times New Roman" w:cs="Times New Roman"/>
           <w:i/>
           <w:iCs/>
         </w:rPr>
-        <w:t xml:space="preserve"> </w:t>
-      </w:r>
-      <w:proofErr w:type="spellStart"/>
-      <w:r>
-        <w:rPr>
-          <w:i/>
-          <w:iCs/>
-        </w:rPr>
-        <w:t>Negl</w:t>
+        <w:t>albopictus</w:t>
       </w:r>
       <w:proofErr w:type="spellEnd"/>
       <w:r>
         <w:rPr>
-          <w:i/>
-          <w:iCs/>
-        </w:rPr>
-        <w:t xml:space="preserve"> Trop Dis</w:t>
-      </w:r>
-      <w:r>
-        <w:t xml:space="preserve">, </w:t>
-      </w:r>
-      <w:r>
-        <w:rPr>
-          <w:i/>
-          <w:iCs/>
-        </w:rPr>
-        <w:t>6</w:t>
-      </w:r>
-      <w:r>
-        <w:t>(7), e1724.</w:t>
+          <w:rFonts w:eastAsia="Times New Roman" w:cs="Times New Roman"/>
+        </w:rPr>
+        <w:t>.</w:t>
+      </w:r>
+      <w:proofErr w:type="gramEnd"/>
+      <w:r>
+        <w:rPr>
+          <w:rFonts w:eastAsia="Times New Roman" w:cs="Times New Roman"/>
+        </w:rPr>
+        <w:t xml:space="preserve"> Retrieved April 27, 2016, from http://www.ncbi.nlm.nih.gov/pmc/articles/PMC3393675/ </w:t>
       </w:r>
     </w:p>
     <w:p>
@@ -5303,10 +5004,53 @@
         <w:autoSpaceDN w:val="0"/>
         <w:adjustRightInd w:val="0"/>
         <w:rPr>
-          <w:rFonts w:asciiTheme="majorHAnsi" w:hAnsiTheme="majorHAnsi" w:cs="Times New Roman"/>
+          <w:rFonts w:cs="Times New Roman"/>
           <w:b/>
         </w:rPr>
       </w:pPr>
+    </w:p>
+    <w:p>
+      <w:pPr>
+        <w:rPr>
+          <w:rFonts w:eastAsia="Times New Roman" w:cs="Times New Roman"/>
+        </w:rPr>
+      </w:pPr>
+      <w:proofErr w:type="gramStart"/>
+      <w:r>
+        <w:rPr>
+          <w:rFonts w:eastAsia="Times New Roman" w:cs="Times New Roman"/>
+        </w:rPr>
+        <w:t>Mosquito Facts - Mega-Catch™.</w:t>
+      </w:r>
+      <w:proofErr w:type="gramEnd"/>
+      <w:r>
+        <w:rPr>
+          <w:rFonts w:eastAsia="Times New Roman" w:cs="Times New Roman"/>
+        </w:rPr>
+        <w:t xml:space="preserve"> (</w:t>
+      </w:r>
+      <w:proofErr w:type="spellStart"/>
+      <w:proofErr w:type="gramStart"/>
+      <w:r>
+        <w:rPr>
+          <w:rFonts w:eastAsia="Times New Roman" w:cs="Times New Roman"/>
+        </w:rPr>
+        <w:t>n</w:t>
+      </w:r>
+      <w:proofErr w:type="gramEnd"/>
+      <w:r>
+        <w:rPr>
+          <w:rFonts w:eastAsia="Times New Roman" w:cs="Times New Roman"/>
+        </w:rPr>
+        <w:t>.d.</w:t>
+      </w:r>
+      <w:proofErr w:type="spellEnd"/>
+      <w:r>
+        <w:rPr>
+          <w:rFonts w:eastAsia="Times New Roman" w:cs="Times New Roman"/>
+        </w:rPr>
+        <w:t xml:space="preserve">). Retrieved April 27, 2016, from https://www.megacatch.com/mosquito-faqs/mosquito-facts/ </w:t>
+      </w:r>
     </w:p>
     <w:p>
       <w:pPr>
@@ -5315,217 +5059,114 @@
         <w:autoSpaceDN w:val="0"/>
         <w:adjustRightInd w:val="0"/>
         <w:rPr>
-          <w:rFonts w:asciiTheme="majorHAnsi" w:hAnsiTheme="majorHAnsi" w:cs="Times New Roman"/>
+          <w:rFonts w:cs="Times New Roman"/>
           <w:b/>
         </w:rPr>
       </w:pPr>
     </w:p>
     <w:p>
       <w:pPr>
-        <w:shd w:val="clear" w:color="auto" w:fill="FFFFFF"/>
-        <w:rPr>
-          <w:rFonts w:ascii="Arial" w:eastAsia="Times New Roman" w:hAnsi="Arial" w:cs="Arial"/>
-          <w:color w:val="222222"/>
-          <w:sz w:val="19"/>
-          <w:szCs w:val="19"/>
-        </w:rPr>
-      </w:pPr>
-      <w:r>
-        <w:fldChar w:fldCharType="begin"/>
-      </w:r>
-      <w:r>
-        <w:instrText xml:space="preserve"> HYPERLINK "https://www.megacatch.com/mosquito-faqs/mosquito-facts/" \t "_blank" </w:instrText>
-      </w:r>
-      <w:r>
-        <w:fldChar w:fldCharType="separate"/>
-      </w:r>
-      <w:r>
-        <w:rPr>
-          <w:rFonts w:ascii="Arial" w:eastAsia="Times New Roman" w:hAnsi="Arial" w:cs="Arial"/>
-          <w:color w:val="1155CC"/>
-          <w:sz w:val="19"/>
-          <w:szCs w:val="19"/>
-          <w:u w:val="single"/>
-        </w:rPr>
-        <w:t>https://www.megacatch.com/mosquito-faqs/mosquito-facts/</w:t>
-      </w:r>
-      <w:r>
-        <w:rPr>
-          <w:rFonts w:ascii="Arial" w:eastAsia="Times New Roman" w:hAnsi="Arial" w:cs="Arial"/>
-          <w:color w:val="1155CC"/>
-          <w:sz w:val="19"/>
-          <w:szCs w:val="19"/>
-          <w:u w:val="single"/>
-        </w:rPr>
-        <w:fldChar w:fldCharType="end"/>
-      </w:r>
-      <w:r>
-        <w:rPr>
-          <w:rFonts w:ascii="Arial" w:eastAsia="Times New Roman" w:hAnsi="Arial" w:cs="Arial"/>
-          <w:color w:val="222222"/>
-          <w:sz w:val="19"/>
-          <w:szCs w:val="19"/>
-        </w:rPr>
-        <w:t> </w:t>
-      </w:r>
-    </w:p>
-    <w:p>
-      <w:pPr>
-        <w:shd w:val="clear" w:color="auto" w:fill="FFFFFF"/>
-        <w:rPr>
-          <w:rFonts w:ascii="Arial" w:eastAsia="Times New Roman" w:hAnsi="Arial" w:cs="Arial"/>
-          <w:color w:val="222222"/>
-          <w:sz w:val="19"/>
-          <w:szCs w:val="19"/>
-          <w:lang w:eastAsia="zh-CN"/>
-        </w:rPr>
-      </w:pPr>
-      <w:r>
-        <w:fldChar w:fldCharType="begin"/>
-      </w:r>
-      <w:r>
-        <w:instrText xml:space="preserve"> HYPERLINK "http://www.livescience.com/5976-mosquitoes-harmonize-find-mate.html" \t "_blank" </w:instrText>
-      </w:r>
-      <w:r>
-        <w:fldChar w:fldCharType="separate"/>
-      </w:r>
-      <w:r>
-        <w:rPr>
-          <w:rFonts w:ascii="Arial" w:eastAsia="Times New Roman" w:hAnsi="Arial" w:cs="Arial"/>
-          <w:color w:val="1155CC"/>
-          <w:sz w:val="19"/>
-          <w:szCs w:val="19"/>
-          <w:u w:val="single"/>
-        </w:rPr>
-        <w:t>http://www.livescience.com/5976-mosquitoes-harmonize-find-mate.html</w:t>
-      </w:r>
-      <w:r>
-        <w:rPr>
-          <w:rFonts w:ascii="Arial" w:eastAsia="Times New Roman" w:hAnsi="Arial" w:cs="Arial"/>
-          <w:color w:val="1155CC"/>
-          <w:sz w:val="19"/>
-          <w:szCs w:val="19"/>
-          <w:u w:val="single"/>
-        </w:rPr>
-        <w:fldChar w:fldCharType="end"/>
-      </w:r>
-    </w:p>
-    <w:p>
-      <w:pPr>
-        <w:shd w:val="clear" w:color="auto" w:fill="FFFFFF"/>
-        <w:rPr>
-          <w:rFonts w:ascii="Arial" w:eastAsia="Times New Roman" w:hAnsi="Arial" w:cs="Arial"/>
-          <w:color w:val="222222"/>
-          <w:sz w:val="19"/>
-          <w:szCs w:val="19"/>
-          <w:lang w:eastAsia="zh-CN"/>
-        </w:rPr>
-      </w:pPr>
-      <w:hyperlink r:id="rId17" w:history="1">
-        <w:r>
-          <w:rPr>
-            <w:rStyle w:val="Hyperlink"/>
-            <w:rFonts w:ascii="Arial" w:eastAsia="Times New Roman" w:hAnsi="Arial" w:cs="Arial"/>
-            <w:sz w:val="19"/>
-            <w:szCs w:val="19"/>
-            <w:lang w:eastAsia="zh-CN"/>
-          </w:rPr>
-          <w:t>http://www.isb.vt.edu/articles/may0006.htm</w:t>
-        </w:r>
-      </w:hyperlink>
-    </w:p>
-    <w:p>
-      <w:pPr>
-        <w:shd w:val="clear" w:color="auto" w:fill="FFFFFF"/>
-        <w:rPr>
-          <w:rFonts w:ascii="Arial" w:eastAsia="Times New Roman" w:hAnsi="Arial" w:cs="Arial"/>
-          <w:color w:val="222222"/>
-          <w:sz w:val="19"/>
-          <w:szCs w:val="19"/>
-          <w:lang w:eastAsia="zh-CN"/>
-        </w:rPr>
-      </w:pPr>
-      <w:hyperlink r:id="rId18" w:history="1">
-        <w:r>
-          <w:rPr>
-            <w:rStyle w:val="Hyperlink"/>
-            <w:rFonts w:ascii="Arial" w:eastAsia="Times New Roman" w:hAnsi="Arial" w:cs="Arial"/>
-            <w:sz w:val="19"/>
-            <w:szCs w:val="19"/>
-            <w:lang w:eastAsia="zh-CN"/>
-          </w:rPr>
-          <w:t>http://www.ncbi.nlm.nih.gov/pmc/articles/PMC3393675/</w:t>
-        </w:r>
-      </w:hyperlink>
-    </w:p>
-    <w:p>
-      <w:pPr>
-        <w:shd w:val="clear" w:color="auto" w:fill="FFFFFF"/>
-        <w:rPr>
-          <w:rFonts w:ascii="Arial" w:eastAsia="Times New Roman" w:hAnsi="Arial" w:cs="Arial"/>
-          <w:color w:val="222222"/>
-          <w:sz w:val="19"/>
-          <w:szCs w:val="19"/>
-          <w:lang w:eastAsia="zh-CN"/>
-        </w:rPr>
-      </w:pPr>
-      <w:hyperlink r:id="rId19" w:history="1">
-        <w:r>
-          <w:rPr>
-            <w:rStyle w:val="Hyperlink"/>
-            <w:rFonts w:ascii="Arial" w:eastAsia="Times New Roman" w:hAnsi="Arial" w:cs="Arial"/>
-            <w:sz w:val="19"/>
-            <w:szCs w:val="19"/>
-            <w:lang w:eastAsia="zh-CN"/>
-          </w:rPr>
-          <w:t>http://www.oxitec.com/ridl-science/understanding-ridl-science/molecular-biology/</w:t>
-        </w:r>
-      </w:hyperlink>
-    </w:p>
-    <w:p>
-      <w:pPr>
-        <w:shd w:val="clear" w:color="auto" w:fill="FFFFFF"/>
-        <w:rPr>
-          <w:rFonts w:ascii="Arial" w:eastAsia="Times New Roman" w:hAnsi="Arial" w:cs="Arial"/>
-          <w:color w:val="222222"/>
-          <w:sz w:val="19"/>
-          <w:szCs w:val="19"/>
-          <w:lang w:eastAsia="zh-CN"/>
-        </w:rPr>
-      </w:pPr>
-    </w:p>
-    <w:p>
-      <w:pPr>
-        <w:shd w:val="clear" w:color="auto" w:fill="FFFFFF"/>
-        <w:rPr>
-          <w:rFonts w:ascii="Arial" w:eastAsia="Times New Roman" w:hAnsi="Arial" w:cs="Arial"/>
-          <w:color w:val="222222"/>
-          <w:sz w:val="19"/>
-          <w:szCs w:val="19"/>
-        </w:rPr>
-      </w:pPr>
-    </w:p>
-    <w:p>
-      <w:pPr>
-        <w:shd w:val="clear" w:color="auto" w:fill="FFFFFF"/>
-        <w:rPr>
-          <w:rFonts w:ascii="Arial" w:eastAsia="Times New Roman" w:hAnsi="Arial" w:cs="Arial"/>
-          <w:color w:val="222222"/>
-          <w:sz w:val="19"/>
-          <w:szCs w:val="19"/>
-        </w:rPr>
-      </w:pPr>
-      <w:hyperlink r:id="rId20" w:history="1">
-        <w:r>
-          <w:rPr>
-            <w:rStyle w:val="Hyperlink"/>
-            <w:rFonts w:ascii="Arial" w:eastAsia="Times New Roman" w:hAnsi="Arial" w:cs="Arial"/>
-            <w:sz w:val="19"/>
-            <w:szCs w:val="19"/>
-          </w:rPr>
-          <w:t>https://github.com/seancoogan/netlogo-mosquito</w:t>
-        </w:r>
-      </w:hyperlink>
+        <w:rPr>
+          <w:rFonts w:eastAsia="Times New Roman" w:cs="Times New Roman"/>
+        </w:rPr>
+      </w:pPr>
+      <w:proofErr w:type="gramStart"/>
+      <w:r>
+        <w:rPr>
+          <w:rFonts w:eastAsia="Times New Roman" w:cs="Times New Roman"/>
+        </w:rPr>
+        <w:t>Staff, B. L. (2009).</w:t>
+      </w:r>
+      <w:proofErr w:type="gramEnd"/>
+      <w:r>
+        <w:rPr>
+          <w:rFonts w:eastAsia="Times New Roman" w:cs="Times New Roman"/>
+        </w:rPr>
+        <w:t xml:space="preserve"> </w:t>
+      </w:r>
+      <w:proofErr w:type="gramStart"/>
+      <w:r>
+        <w:rPr>
+          <w:rFonts w:eastAsia="Times New Roman" w:cs="Times New Roman"/>
+        </w:rPr>
+        <w:t>Mosquitoes Harmonize to Find a Mate.</w:t>
+      </w:r>
+      <w:proofErr w:type="gramEnd"/>
+      <w:r>
+        <w:rPr>
+          <w:rFonts w:eastAsia="Times New Roman" w:cs="Times New Roman"/>
+        </w:rPr>
+        <w:t xml:space="preserve"> Retrieved April 27, 2016, from http://www.livescience.com/5976-mosquitoes-harmonize-find-mate.html </w:t>
+      </w:r>
+    </w:p>
+    <w:p>
+      <w:pPr>
+        <w:widowControl w:val="0"/>
+        <w:autoSpaceDE w:val="0"/>
+        <w:autoSpaceDN w:val="0"/>
+        <w:adjustRightInd w:val="0"/>
+        <w:rPr>
+          <w:rFonts w:cs="Times New Roman"/>
+          <w:b/>
+        </w:rPr>
+      </w:pPr>
+    </w:p>
+    <w:p>
+      <w:pPr>
+        <w:rPr>
+          <w:rFonts w:eastAsia="Times New Roman" w:cs="Times New Roman"/>
+        </w:rPr>
+      </w:pPr>
+      <w:proofErr w:type="spellStart"/>
+      <w:r>
+        <w:rPr>
+          <w:rFonts w:eastAsia="Times New Roman" w:cs="Times New Roman"/>
+        </w:rPr>
+        <w:t>Seancoogan</w:t>
+      </w:r>
+      <w:proofErr w:type="spellEnd"/>
+      <w:r>
+        <w:rPr>
+          <w:rFonts w:eastAsia="Times New Roman" w:cs="Times New Roman"/>
+        </w:rPr>
+        <w:t>/</w:t>
+      </w:r>
+      <w:proofErr w:type="spellStart"/>
+      <w:r>
+        <w:rPr>
+          <w:rFonts w:eastAsia="Times New Roman" w:cs="Times New Roman"/>
+        </w:rPr>
+        <w:t>netlogo</w:t>
+      </w:r>
+      <w:proofErr w:type="spellEnd"/>
+      <w:r>
+        <w:rPr>
+          <w:rFonts w:eastAsia="Times New Roman" w:cs="Times New Roman"/>
+        </w:rPr>
+        <w:t>-mosquito. (</w:t>
+      </w:r>
+      <w:proofErr w:type="spellStart"/>
+      <w:proofErr w:type="gramStart"/>
+      <w:r>
+        <w:rPr>
+          <w:rFonts w:eastAsia="Times New Roman" w:cs="Times New Roman"/>
+        </w:rPr>
+        <w:t>n</w:t>
+      </w:r>
+      <w:proofErr w:type="gramEnd"/>
+      <w:r>
+        <w:rPr>
+          <w:rFonts w:eastAsia="Times New Roman" w:cs="Times New Roman"/>
+        </w:rPr>
+        <w:t>.d.</w:t>
+      </w:r>
+      <w:proofErr w:type="spellEnd"/>
+      <w:r>
+        <w:rPr>
+          <w:rFonts w:eastAsia="Times New Roman" w:cs="Times New Roman"/>
+        </w:rPr>
+        <w:t xml:space="preserve">). Retrieved April 27, 2016, from https://github.com/seancoogan/netlogo-mosquito </w:t>
+      </w:r>
     </w:p>
     <w:p>
       <w:pPr>
@@ -5588,11 +5229,8 @@
       <w:pPr>
         <w:pStyle w:val="Heading1"/>
       </w:pPr>
-      <w:bookmarkStart w:id="7" w:name="_Toc323329878"/>
-      <w:r>
-        <w:rPr>
-          <w:highlight w:val="yellow"/>
-        </w:rPr>
+      <w:bookmarkStart w:id="7" w:name="_Toc323337672"/>
+      <w:r>
         <w:t>Appendix A - Model Design</w:t>
       </w:r>
       <w:bookmarkEnd w:id="7"/>
@@ -5659,7 +5297,19 @@
         <w:rPr>
           <w:rFonts w:cs="Times New Roman"/>
         </w:rPr>
-        <w:t xml:space="preserve">The design process was an agile prototype paradigm. We began with our initial research. Based on our research, we quickly determined the model would need mosquito agents, possibly multiple breeds, and water sources to support the reproductive cycle. </w:t>
+        <w:t xml:space="preserve">The design process was an agile prototype paradigm. We began with our initial research. Based on </w:t>
+      </w:r>
+      <w:r>
+        <w:rPr>
+          <w:rFonts w:cs="Times New Roman"/>
+        </w:rPr>
+        <w:t>that</w:t>
+      </w:r>
+      <w:r>
+        <w:rPr>
+          <w:rFonts w:cs="Times New Roman"/>
+        </w:rPr>
+        <w:t xml:space="preserve"> research, we quickly determined the model would need mosquito agents, possibly multiple breeds, and water sources to support the reproductive cycle. </w:t>
       </w:r>
       <w:r>
         <w:rPr>
@@ -5687,19 +5337,41 @@
         </w:rPr>
         <w:t xml:space="preserve"> carrying mosquitoes and the process of reducing the </w:t>
       </w:r>
-      <w:proofErr w:type="spellStart"/>
-      <w:r>
-        <w:rPr>
-          <w:rFonts w:cs="Times New Roman"/>
-        </w:rPr>
-        <w:t>pathegon</w:t>
-      </w:r>
-      <w:proofErr w:type="spellEnd"/>
-      <w:r>
-        <w:rPr>
-          <w:rFonts w:cs="Times New Roman"/>
-        </w:rPr>
-        <w:t xml:space="preserve"> carrying insects. Once we understood the science of what researchers were doing the scope of the model changed to an eradication model of an entire population of mosquitoes.</w:t>
+      <w:r>
+        <w:rPr>
+          <w:rFonts w:cs="Times New Roman"/>
+        </w:rPr>
+        <w:t>pathogen</w:t>
+      </w:r>
+      <w:r>
+        <w:rPr>
+          <w:rFonts w:cs="Times New Roman"/>
+        </w:rPr>
+        <w:t xml:space="preserve"> carrying insects. Once we understood the science of what researchers were </w:t>
+      </w:r>
+      <w:r>
+        <w:rPr>
+          <w:rFonts w:cs="Times New Roman"/>
+        </w:rPr>
+        <w:t>targeting,</w:t>
+      </w:r>
+      <w:r>
+        <w:rPr>
+          <w:rFonts w:cs="Times New Roman"/>
+        </w:rPr>
+        <w:t xml:space="preserve"> the scope of the model changed to an eradication model of entire population</w:t>
+      </w:r>
+      <w:r>
+        <w:rPr>
+          <w:rFonts w:cs="Times New Roman"/>
+        </w:rPr>
+        <w:t>s</w:t>
+      </w:r>
+      <w:r>
+        <w:rPr>
+          <w:rFonts w:cs="Times New Roman"/>
+        </w:rPr>
+        <w:t xml:space="preserve"> of mosquitoes.</w:t>
       </w:r>
       <w:r>
         <w:rPr>
@@ -5718,26 +5390,6 @@
           <w:rFonts w:cs="Times New Roman"/>
         </w:rPr>
       </w:pPr>
-      <w:r>
-        <w:rPr>
-          <w:rFonts w:cs="Times New Roman"/>
-        </w:rPr>
-        <w:t xml:space="preserve">The prototype process started by creating the water sources similar to the food sources in the ant model cover in class. The major difference is the water patches had </w:t>
-      </w:r>
-      <w:proofErr w:type="gramStart"/>
-      <w:r>
-        <w:rPr>
-          <w:rFonts w:cs="Times New Roman"/>
-        </w:rPr>
-        <w:t>eggs which</w:t>
-      </w:r>
-      <w:proofErr w:type="gramEnd"/>
-      <w:r>
-        <w:rPr>
-          <w:rFonts w:cs="Times New Roman"/>
-        </w:rPr>
-        <w:t xml:space="preserve"> the patches sprouted in the mosquito agents. This how the initial mosquito population is established. I like this because it mimics the real world in which researchers would enter an environment with an established random population. Next the mosquito agents received attributes to enable mating, followed by the ability to fly around seeking a mate. This was the basis for the entire system.</w:t>
-      </w:r>
     </w:p>
     <w:p>
       <w:pPr>
@@ -5745,58 +5397,39 @@
         <w:autoSpaceDE w:val="0"/>
         <w:autoSpaceDN w:val="0"/>
         <w:adjustRightInd w:val="0"/>
-      </w:pPr>
-      <w:r>
-        <w:rPr>
-          <w:rFonts w:cs="Times New Roman"/>
-        </w:rPr>
-        <w:t xml:space="preserve">Phase one of the project focused on the </w:t>
-      </w:r>
-      <w:r>
-        <w:t xml:space="preserve">Bi-sex RIDL method of genetic manipulation. In that version the GMO </w:t>
-      </w:r>
-      <w:proofErr w:type="spellStart"/>
-      <w:r>
-        <w:t>impregnanted</w:t>
-      </w:r>
-      <w:proofErr w:type="spellEnd"/>
-      <w:r>
-        <w:t xml:space="preserve"> females simply did not lay any eggs to model the fact that </w:t>
-      </w:r>
-      <w:proofErr w:type="gramStart"/>
-      <w:r>
-        <w:t>the none</w:t>
-      </w:r>
-      <w:proofErr w:type="gramEnd"/>
-      <w:r>
-        <w:t xml:space="preserve"> of the offspring survive to adulthood. Phase two, and the current version, models the </w:t>
-      </w:r>
-      <w:proofErr w:type="spellStart"/>
-      <w:r>
-        <w:t>fs</w:t>
-      </w:r>
-      <w:proofErr w:type="spellEnd"/>
-      <w:r>
-        <w:t xml:space="preserve">-RIDL (female specific) method. As discussed early, the female offspring </w:t>
-      </w:r>
-      <w:r>
-        <w:t xml:space="preserve">does </w:t>
-      </w:r>
-      <w:proofErr w:type="spellStart"/>
-      <w:r>
-        <w:t>nto</w:t>
-      </w:r>
-      <w:proofErr w:type="spellEnd"/>
-      <w:r>
-        <w:t xml:space="preserve"> survive to adulthood and the males mature thus passing the modified gene to the next generation. Both these versions are captured as branches in the </w:t>
-      </w:r>
-      <w:proofErr w:type="spellStart"/>
-      <w:r>
-        <w:t>github</w:t>
-      </w:r>
-      <w:proofErr w:type="spellEnd"/>
-      <w:r>
-        <w:t xml:space="preserve"> repository. </w:t>
+        <w:rPr>
+          <w:rFonts w:cs="Times New Roman"/>
+        </w:rPr>
+      </w:pPr>
+      <w:r>
+        <w:rPr>
+          <w:rFonts w:cs="Times New Roman"/>
+        </w:rPr>
+        <w:t>The prototype process started by creating the water sources similar to the food sources in the ant model cover in class. The major dif</w:t>
+      </w:r>
+      <w:r>
+        <w:rPr>
+          <w:rFonts w:cs="Times New Roman"/>
+        </w:rPr>
+        <w:t>ference is the water patches have</w:t>
+      </w:r>
+      <w:r>
+        <w:rPr>
+          <w:rFonts w:cs="Times New Roman"/>
+        </w:rPr>
+        <w:t xml:space="preserve"> </w:t>
+      </w:r>
+      <w:r>
+        <w:rPr>
+          <w:rFonts w:cs="Times New Roman"/>
+        </w:rPr>
+        <w:t>eggs, which the patches sprout</w:t>
+      </w:r>
+      <w:r>
+        <w:rPr>
+          <w:rFonts w:cs="Times New Roman"/>
+        </w:rPr>
+        <w:t xml:space="preserve"> the mosquito agents. This how the initial mosquito population is established. I like this because it mimics the real world in which researchers would enter an environment with an established random population. Next the mosquito agents received attributes to enable mating, followed by the ability to fly around seeking a mate. This was the basis for the entire system.</w:t>
       </w:r>
     </w:p>
     <w:p>
@@ -5805,33 +5438,136 @@
         <w:autoSpaceDE w:val="0"/>
         <w:autoSpaceDN w:val="0"/>
         <w:adjustRightInd w:val="0"/>
+        <w:rPr>
+          <w:rFonts w:cs="Times New Roman"/>
+        </w:rPr>
+      </w:pPr>
+    </w:p>
+    <w:p>
+      <w:pPr>
+        <w:widowControl w:val="0"/>
+        <w:autoSpaceDE w:val="0"/>
+        <w:autoSpaceDN w:val="0"/>
+        <w:adjustRightInd w:val="0"/>
+      </w:pPr>
+      <w:r>
+        <w:rPr>
+          <w:rFonts w:cs="Times New Roman"/>
+        </w:rPr>
+        <w:t xml:space="preserve">Phase one of the project focused on the </w:t>
+      </w:r>
+      <w:r>
+        <w:t>Bi-sex RIDL method of genetic manipulation</w:t>
+      </w:r>
+      <w:r>
+        <w:t xml:space="preserve"> (</w:t>
+      </w:r>
+      <w:r>
+        <w:t>https://github.com/seancoogan/netlogo-mosquito/tree/bisex-ridl</w:t>
+      </w:r>
+      <w:r>
+        <w:t>)</w:t>
+      </w:r>
+      <w:r>
+        <w:t>.</w:t>
+      </w:r>
+      <w:r>
+        <w:t xml:space="preserve"> </w:t>
+      </w:r>
+      <w:r>
+        <w:t xml:space="preserve"> In that version the GMO </w:t>
+      </w:r>
+      <w:r>
+        <w:t>impregnated</w:t>
+      </w:r>
+      <w:r>
+        <w:t xml:space="preserve"> females simply did not </w:t>
+      </w:r>
+      <w:r>
+        <w:t>lie</w:t>
+      </w:r>
+      <w:r>
+        <w:t xml:space="preserve"> any eggs to model the fact that none of the offspring survive to adulthood. Phase two, and the current version, models the </w:t>
+      </w:r>
+      <w:proofErr w:type="spellStart"/>
+      <w:r>
+        <w:t>fs</w:t>
+      </w:r>
+      <w:proofErr w:type="spellEnd"/>
+      <w:r>
+        <w:t>-RIDL (female specific) method</w:t>
+      </w:r>
+      <w:r>
+        <w:t xml:space="preserve"> (</w:t>
+      </w:r>
+      <w:r>
+        <w:t>https://github.com/seancoogan/netlogo-mosquito/tree/fs-ridl</w:t>
+      </w:r>
+      <w:r>
+        <w:t>)</w:t>
+      </w:r>
+      <w:r>
+        <w:t xml:space="preserve">. As discussed early, the female offspring </w:t>
+      </w:r>
+      <w:r>
+        <w:t xml:space="preserve">does </w:t>
+      </w:r>
+      <w:r>
+        <w:t>not</w:t>
+      </w:r>
+      <w:r>
+        <w:t xml:space="preserve"> survive to adulthood and the males mature thus passing the modified gene to the next generation. Both </w:t>
+      </w:r>
+      <w:r>
+        <w:t xml:space="preserve">of </w:t>
+      </w:r>
+      <w:r>
+        <w:t xml:space="preserve">these versions are captured as branches in the </w:t>
+      </w:r>
+      <w:proofErr w:type="spellStart"/>
+      <w:r>
+        <w:t>github</w:t>
+      </w:r>
+      <w:proofErr w:type="spellEnd"/>
+      <w:r>
+        <w:t xml:space="preserve"> repository. </w:t>
+      </w:r>
+    </w:p>
+    <w:p>
+      <w:pPr>
+        <w:widowControl w:val="0"/>
+        <w:autoSpaceDE w:val="0"/>
+        <w:autoSpaceDN w:val="0"/>
+        <w:adjustRightInd w:val="0"/>
+      </w:pPr>
+    </w:p>
+    <w:p>
+      <w:pPr>
+        <w:widowControl w:val="0"/>
+        <w:autoSpaceDE w:val="0"/>
+        <w:autoSpaceDN w:val="0"/>
+        <w:adjustRightInd w:val="0"/>
       </w:pPr>
       <w:r>
         <w:t xml:space="preserve">An early prototyped </w:t>
       </w:r>
-      <w:proofErr w:type="spellStart"/>
-      <w:r>
-        <w:t>expeirement</w:t>
-      </w:r>
-      <w:proofErr w:type="spellEnd"/>
+      <w:r>
+        <w:t>experiment</w:t>
+      </w:r>
       <w:r>
         <w:t xml:space="preserve"> was to include structures that might interfere with the reproduction process by allowing a small percentage of </w:t>
       </w:r>
-      <w:proofErr w:type="spellStart"/>
-      <w:r>
-        <w:t>mosqitoes</w:t>
-      </w:r>
-      <w:proofErr w:type="spellEnd"/>
+      <w:r>
+        <w:t>mosquitoes</w:t>
+      </w:r>
       <w:r>
         <w:t xml:space="preserve"> to enter the </w:t>
       </w:r>
-      <w:proofErr w:type="spellStart"/>
-      <w:r>
-        <w:t>sturcure</w:t>
-      </w:r>
-      <w:proofErr w:type="spellEnd"/>
-      <w:r>
-        <w:t xml:space="preserve">. Those that enter would have a hard time getting out but could still mate if the opportunity presented itself. I quickly found this this feature had almost no impact on the greater simulation. Mosquitoes rarely entered the structure and those that did, died. Though a valuable investigation, the building did not serve in the understanding the real problem at hand. I chose to remove this feature. </w:t>
+      <w:r>
+        <w:t>structure</w:t>
+      </w:r>
+      <w:r>
+        <w:t xml:space="preserve">. Those that enter would have a hard time getting out but could still mate if the opportunity presented itself. I quickly found this this feature had almost no impact on the greater simulation. Mosquitoes rarely entered the structure and those that did, died. Though a valuable investigation, the building did not serve in understanding the real problem at hand. I chose to remove this feature. </w:t>
       </w:r>
     </w:p>
     <w:p>
@@ -5878,7 +5614,7 @@
                     </pic:cNvPicPr>
                   </pic:nvPicPr>
                   <pic:blipFill>
-                    <a:blip r:embed="rId21">
+                    <a:blip r:embed="rId17">
                       <a:extLst>
                         <a:ext uri="{28A0092B-C50C-407E-A947-70E740481C1C}">
                           <a14:useLocalDpi xmlns:a14="http://schemas.microsoft.com/office/drawing/2010/main" val="0"/>
@@ -5979,6 +5715,17 @@
         <w:autoSpaceDN w:val="0"/>
         <w:adjustRightInd w:val="0"/>
         <w:rPr>
+          <w:rFonts w:cs="Times New Roman"/>
+        </w:rPr>
+      </w:pPr>
+    </w:p>
+    <w:p>
+      <w:pPr>
+        <w:widowControl w:val="0"/>
+        <w:autoSpaceDE w:val="0"/>
+        <w:autoSpaceDN w:val="0"/>
+        <w:adjustRightInd w:val="0"/>
+        <w:rPr>
           <w:rFonts w:asciiTheme="majorHAnsi" w:hAnsiTheme="majorHAnsi" w:cs="Times New Roman"/>
           <w:b/>
           <w:sz w:val="28"/>
@@ -6034,6 +5781,246 @@
         </w:rPr>
         <w:t xml:space="preserve">umptions were made in interest of time. </w:t>
       </w:r>
+      <w:r>
+        <w:rPr>
+          <w:rFonts w:cs="Times New Roman"/>
+        </w:rPr>
+        <w:t>The developmental stages from egg to adult are not represented</w:t>
+      </w:r>
+      <w:r>
+        <w:rPr>
+          <w:rFonts w:cs="Times New Roman"/>
+        </w:rPr>
+        <w:t xml:space="preserve">. Eggs </w:t>
+      </w:r>
+      <w:r>
+        <w:rPr>
+          <w:rFonts w:cs="Times New Roman"/>
+        </w:rPr>
+        <w:t>simply</w:t>
+      </w:r>
+      <w:r>
+        <w:rPr>
+          <w:rFonts w:cs="Times New Roman"/>
+        </w:rPr>
+        <w:t xml:space="preserve"> hatch and produce an adult mosquito that is ready to mate. To counter the lack of temporal delay while the mosquito develops through the lifecy</w:t>
+      </w:r>
+      <w:r>
+        <w:rPr>
+          <w:rFonts w:cs="Times New Roman"/>
+        </w:rPr>
+        <w:t>c</w:t>
+      </w:r>
+      <w:r>
+        <w:rPr>
+          <w:rFonts w:cs="Times New Roman"/>
+        </w:rPr>
+        <w:t>le</w:t>
+      </w:r>
+      <w:r>
+        <w:rPr>
+          <w:rFonts w:cs="Times New Roman"/>
+        </w:rPr>
+        <w:t>, I have up to one egg hatch per patch, per tick. To simplify the</w:t>
+      </w:r>
+      <w:r>
+        <w:rPr>
+          <w:rFonts w:cs="Times New Roman"/>
+        </w:rPr>
+        <w:t xml:space="preserve"> code and reduce clutter in the</w:t>
+      </w:r>
+      <w:r>
+        <w:rPr>
+          <w:rFonts w:cs="Times New Roman"/>
+        </w:rPr>
+        <w:t xml:space="preserve"> environment, there are no GMO female offspring,</w:t>
+      </w:r>
+      <w:r>
+        <w:rPr>
+          <w:rFonts w:cs="Times New Roman"/>
+        </w:rPr>
+        <w:t xml:space="preserve"> since they will not survive to adult hood</w:t>
+      </w:r>
+      <w:r>
+        <w:rPr>
+          <w:rFonts w:cs="Times New Roman"/>
+        </w:rPr>
+        <w:t>. The i</w:t>
+      </w:r>
+      <w:r>
+        <w:rPr>
+          <w:rFonts w:cs="Times New Roman"/>
+        </w:rPr>
+        <w:t>n</w:t>
+      </w:r>
+      <w:r>
+        <w:rPr>
+          <w:rFonts w:cs="Times New Roman"/>
+        </w:rPr>
+        <w:t>i</w:t>
+      </w:r>
+      <w:r>
+        <w:rPr>
+          <w:rFonts w:cs="Times New Roman"/>
+        </w:rPr>
+        <w:t xml:space="preserve">tial wild egg count on water patches </w:t>
+      </w:r>
+      <w:r>
+        <w:rPr>
+          <w:rFonts w:cs="Times New Roman"/>
+        </w:rPr>
+        <w:t>is hard coded to a random number from zero to 49. As explained earlier, this is only intended to kick start a preexisting population. A m</w:t>
+      </w:r>
+      <w:r>
+        <w:rPr>
+          <w:rFonts w:cs="Times New Roman"/>
+        </w:rPr>
+        <w:t xml:space="preserve">ating compatibility </w:t>
+      </w:r>
+      <w:r>
+        <w:rPr>
+          <w:rFonts w:cs="Times New Roman"/>
+        </w:rPr>
+        <w:t>variable exists to add a challenge to the success of mating. Without this in place, the mosquitoes would not need t</w:t>
+      </w:r>
+      <w:r>
+        <w:rPr>
+          <w:rFonts w:cs="Times New Roman"/>
+        </w:rPr>
+        <w:t>o seek a mate. They would simpl</w:t>
+      </w:r>
+      <w:r>
+        <w:rPr>
+          <w:rFonts w:cs="Times New Roman"/>
+        </w:rPr>
+        <w:t xml:space="preserve">y spawn and </w:t>
+      </w:r>
+      <w:r>
+        <w:rPr>
+          <w:rFonts w:cs="Times New Roman"/>
+        </w:rPr>
+        <w:t>immediately</w:t>
+      </w:r>
+      <w:r>
+        <w:rPr>
+          <w:rFonts w:cs="Times New Roman"/>
+        </w:rPr>
+        <w:t xml:space="preserve"> mate with the nearest </w:t>
+      </w:r>
+      <w:r>
+        <w:rPr>
+          <w:rFonts w:cs="Times New Roman"/>
+        </w:rPr>
+        <w:t>agent of the opposite sex</w:t>
+      </w:r>
+      <w:r>
+        <w:rPr>
+          <w:rFonts w:cs="Times New Roman"/>
+        </w:rPr>
+        <w:t xml:space="preserve">. The random compatibility forces the agent to move around and actually seek out a mate. </w:t>
+      </w:r>
+      <w:r>
+        <w:rPr>
+          <w:rFonts w:cs="Times New Roman"/>
+        </w:rPr>
+        <w:t>In nature the pregnant females rest to allow the eggs to develop after she feeds on the</w:t>
+      </w:r>
+      <w:r>
+        <w:rPr>
+          <w:rFonts w:cs="Times New Roman"/>
+        </w:rPr>
+        <w:t xml:space="preserve"> necessa</w:t>
+      </w:r>
+      <w:r>
+        <w:rPr>
+          <w:rFonts w:cs="Times New Roman"/>
+        </w:rPr>
+        <w:t xml:space="preserve">ry </w:t>
+      </w:r>
+      <w:r>
+        <w:rPr>
+          <w:rFonts w:cs="Times New Roman"/>
+        </w:rPr>
+        <w:t>proteins</w:t>
+      </w:r>
+      <w:r>
+        <w:rPr>
+          <w:rFonts w:cs="Times New Roman"/>
+        </w:rPr>
+        <w:t xml:space="preserve">, blood. </w:t>
+      </w:r>
+      <w:r>
+        <w:rPr>
+          <w:rFonts w:cs="Times New Roman"/>
+        </w:rPr>
+        <w:t xml:space="preserve">To </w:t>
+      </w:r>
+      <w:r>
+        <w:rPr>
+          <w:rFonts w:cs="Times New Roman"/>
+        </w:rPr>
+        <w:t xml:space="preserve">mimic this behavior, </w:t>
+      </w:r>
+      <w:r>
+        <w:rPr>
+          <w:rFonts w:cs="Times New Roman"/>
+        </w:rPr>
+        <w:t>I added a hard coded rest period of 5 ticks</w:t>
+      </w:r>
+      <w:r>
+        <w:rPr>
+          <w:rFonts w:cs="Times New Roman"/>
+        </w:rPr>
+        <w:t xml:space="preserve"> that must elapse before eggs can be laid. This period can elapse while the female is seeking a water patch. Another assumption is pregnan</w:t>
+      </w:r>
+      <w:r>
+        <w:rPr>
+          <w:rFonts w:cs="Times New Roman"/>
+        </w:rPr>
+        <w:t>t females head straight for water. In reality they need to feed to develop the eggs</w:t>
+      </w:r>
+      <w:r>
+        <w:rPr>
+          <w:rFonts w:cs="Times New Roman"/>
+        </w:rPr>
+        <w:t xml:space="preserve"> so they would not go straight to water. In seeking water they were given a v</w:t>
+      </w:r>
+      <w:r>
+        <w:rPr>
+          <w:rFonts w:cs="Times New Roman"/>
+        </w:rPr>
+        <w:t xml:space="preserve">ision cone </w:t>
+      </w:r>
+      <w:r>
+        <w:rPr>
+          <w:rFonts w:cs="Times New Roman"/>
+        </w:rPr>
+        <w:t xml:space="preserve">of </w:t>
+      </w:r>
+      <w:r>
+        <w:rPr>
+          <w:rFonts w:cs="Times New Roman"/>
+        </w:rPr>
+        <w:t>180 degree</w:t>
+      </w:r>
+      <w:r>
+        <w:rPr>
+          <w:rFonts w:cs="Times New Roman"/>
+        </w:rPr>
+        <w:t>s and</w:t>
+      </w:r>
+      <w:r>
+        <w:rPr>
+          <w:rFonts w:cs="Times New Roman"/>
+        </w:rPr>
+        <w:t xml:space="preserve"> distance</w:t>
+      </w:r>
+      <w:r>
+        <w:rPr>
+          <w:rFonts w:cs="Times New Roman"/>
+        </w:rPr>
+        <w:t xml:space="preserve"> of 10. In addition to these assumptions, there are a number of random values generated to maintain variability in the model.  </w:t>
+      </w:r>
     </w:p>
     <w:p>
       <w:pPr>
@@ -6046,272 +6033,10 @@
         </w:rPr>
       </w:pPr>
     </w:p>
-    <w:p>
-      <w:pPr>
-        <w:widowControl w:val="0"/>
-        <w:autoSpaceDE w:val="0"/>
-        <w:autoSpaceDN w:val="0"/>
-        <w:adjustRightInd w:val="0"/>
-        <w:rPr>
-          <w:rFonts w:cs="Times New Roman"/>
-        </w:rPr>
-      </w:pPr>
-      <w:r>
-        <w:rPr>
-          <w:rFonts w:cs="Times New Roman"/>
-        </w:rPr>
-        <w:t>The developmental stages from egg to adult are not represented</w:t>
-      </w:r>
-      <w:r>
-        <w:rPr>
-          <w:rFonts w:cs="Times New Roman"/>
-        </w:rPr>
-        <w:t xml:space="preserve">. Eggs </w:t>
-      </w:r>
-      <w:proofErr w:type="spellStart"/>
-      <w:r>
-        <w:rPr>
-          <w:rFonts w:cs="Times New Roman"/>
-        </w:rPr>
-        <w:t>simpley</w:t>
-      </w:r>
-      <w:proofErr w:type="spellEnd"/>
-      <w:r>
-        <w:rPr>
-          <w:rFonts w:cs="Times New Roman"/>
-        </w:rPr>
-        <w:t xml:space="preserve"> hatch and produce an adult mosquito that is ready to mate. To counter the lack of temporal delay while the mosquito develops through the lifecy</w:t>
-      </w:r>
-      <w:r>
-        <w:rPr>
-          <w:rFonts w:cs="Times New Roman"/>
-        </w:rPr>
-        <w:t>c</w:t>
-      </w:r>
-      <w:r>
-        <w:rPr>
-          <w:rFonts w:cs="Times New Roman"/>
-        </w:rPr>
-        <w:t>le</w:t>
-      </w:r>
-      <w:r>
-        <w:rPr>
-          <w:rFonts w:cs="Times New Roman"/>
-        </w:rPr>
-        <w:t xml:space="preserve">, I have up to one egg hatch per patch, per tick. To simplify the code and reduce clutter </w:t>
-      </w:r>
-      <w:proofErr w:type="spellStart"/>
-      <w:r>
-        <w:rPr>
-          <w:rFonts w:cs="Times New Roman"/>
-        </w:rPr>
-        <w:t>int</w:t>
-      </w:r>
-      <w:proofErr w:type="spellEnd"/>
-      <w:r>
-        <w:rPr>
-          <w:rFonts w:cs="Times New Roman"/>
-        </w:rPr>
-        <w:t xml:space="preserve"> eh environment, there are no GMO female offspring,</w:t>
-      </w:r>
-      <w:r>
-        <w:rPr>
-          <w:rFonts w:cs="Times New Roman"/>
-        </w:rPr>
-        <w:t xml:space="preserve"> since they will not survive to adult hood</w:t>
-      </w:r>
-      <w:r>
-        <w:rPr>
-          <w:rFonts w:cs="Times New Roman"/>
-        </w:rPr>
-        <w:t>. The i</w:t>
-      </w:r>
-      <w:r>
-        <w:rPr>
-          <w:rFonts w:cs="Times New Roman"/>
-        </w:rPr>
-        <w:t>n</w:t>
-      </w:r>
-      <w:r>
-        <w:rPr>
-          <w:rFonts w:cs="Times New Roman"/>
-        </w:rPr>
-        <w:t>i</w:t>
-      </w:r>
-      <w:r>
-        <w:rPr>
-          <w:rFonts w:cs="Times New Roman"/>
-        </w:rPr>
-        <w:t xml:space="preserve">tial wild egg count on water patches </w:t>
-      </w:r>
-      <w:r>
-        <w:rPr>
-          <w:rFonts w:cs="Times New Roman"/>
-        </w:rPr>
-        <w:t>is hard coded to a random number from zero to 49. As explained earlier, this is only intended to kick start a preexisting population. A m</w:t>
-      </w:r>
-      <w:r>
-        <w:rPr>
-          <w:rFonts w:cs="Times New Roman"/>
-        </w:rPr>
-        <w:t xml:space="preserve">ating compatibility </w:t>
-      </w:r>
-      <w:r>
-        <w:rPr>
-          <w:rFonts w:cs="Times New Roman"/>
-        </w:rPr>
-        <w:t xml:space="preserve">variable exists to add a challenge to the success of mating. Without this in place, the mosquitoes would not need to seek a mate. They would </w:t>
-      </w:r>
-      <w:proofErr w:type="spellStart"/>
-      <w:r>
-        <w:rPr>
-          <w:rFonts w:cs="Times New Roman"/>
-        </w:rPr>
-        <w:t>simpley</w:t>
-      </w:r>
-      <w:proofErr w:type="spellEnd"/>
-      <w:r>
-        <w:rPr>
-          <w:rFonts w:cs="Times New Roman"/>
-        </w:rPr>
-        <w:t xml:space="preserve"> spawn and </w:t>
-      </w:r>
-      <w:proofErr w:type="spellStart"/>
-      <w:r>
-        <w:rPr>
-          <w:rFonts w:cs="Times New Roman"/>
-        </w:rPr>
-        <w:t>imedieatly</w:t>
-      </w:r>
-      <w:proofErr w:type="spellEnd"/>
-      <w:r>
-        <w:rPr>
-          <w:rFonts w:cs="Times New Roman"/>
-        </w:rPr>
-        <w:t xml:space="preserve"> mate with the nearest suitable partner. The random compatibility forces the agent to move around and actually seek out a mate. </w:t>
-      </w:r>
-      <w:r>
-        <w:rPr>
-          <w:rFonts w:cs="Times New Roman"/>
-        </w:rPr>
-        <w:t xml:space="preserve">In nature the pregnant females rest to allow the eggs to develop after she feeds on the </w:t>
-      </w:r>
-      <w:proofErr w:type="spellStart"/>
-      <w:r>
-        <w:rPr>
-          <w:rFonts w:cs="Times New Roman"/>
-        </w:rPr>
-        <w:t>nessacery</w:t>
-      </w:r>
-      <w:proofErr w:type="spellEnd"/>
-      <w:r>
-        <w:rPr>
-          <w:rFonts w:cs="Times New Roman"/>
-        </w:rPr>
-        <w:t xml:space="preserve"> </w:t>
-      </w:r>
-      <w:proofErr w:type="spellStart"/>
-      <w:r>
-        <w:rPr>
-          <w:rFonts w:cs="Times New Roman"/>
-        </w:rPr>
-        <w:t>protiens</w:t>
-      </w:r>
-      <w:proofErr w:type="spellEnd"/>
-      <w:r>
-        <w:rPr>
-          <w:rFonts w:cs="Times New Roman"/>
-        </w:rPr>
-        <w:t xml:space="preserve">, blood. </w:t>
-      </w:r>
-      <w:r>
-        <w:rPr>
-          <w:rFonts w:cs="Times New Roman"/>
-        </w:rPr>
-        <w:t xml:space="preserve">To </w:t>
-      </w:r>
-      <w:r>
-        <w:rPr>
-          <w:rFonts w:cs="Times New Roman"/>
-        </w:rPr>
-        <w:t xml:space="preserve">mimic this behavior, </w:t>
-      </w:r>
-      <w:r>
-        <w:rPr>
-          <w:rFonts w:cs="Times New Roman"/>
-        </w:rPr>
-        <w:t>I added a hard coded rest period of 5 ticks</w:t>
-      </w:r>
-      <w:r>
-        <w:rPr>
-          <w:rFonts w:cs="Times New Roman"/>
-        </w:rPr>
-        <w:t xml:space="preserve"> that must elapse before eggs can be laid. This period can elapse while the female is seeking a water patch. Another assumption is pregnan</w:t>
-      </w:r>
-      <w:r>
-        <w:rPr>
-          <w:rFonts w:cs="Times New Roman"/>
-        </w:rPr>
-        <w:t>t females head straight for water. In reality they need to feed to develop the eggs</w:t>
-      </w:r>
-      <w:r>
-        <w:rPr>
-          <w:rFonts w:cs="Times New Roman"/>
-        </w:rPr>
-        <w:t xml:space="preserve"> so they would not go straight to water. In seeking water they were given a v</w:t>
-      </w:r>
-      <w:r>
-        <w:rPr>
-          <w:rFonts w:cs="Times New Roman"/>
-        </w:rPr>
-        <w:t xml:space="preserve">ision cone </w:t>
-      </w:r>
-      <w:r>
-        <w:rPr>
-          <w:rFonts w:cs="Times New Roman"/>
-        </w:rPr>
-        <w:t xml:space="preserve">of </w:t>
-      </w:r>
-      <w:r>
-        <w:rPr>
-          <w:rFonts w:cs="Times New Roman"/>
-        </w:rPr>
-        <w:t>180 degree</w:t>
-      </w:r>
-      <w:r>
-        <w:rPr>
-          <w:rFonts w:cs="Times New Roman"/>
-        </w:rPr>
-        <w:t>s and</w:t>
-      </w:r>
-      <w:r>
-        <w:rPr>
-          <w:rFonts w:cs="Times New Roman"/>
-        </w:rPr>
-        <w:t xml:space="preserve"> distance</w:t>
-      </w:r>
-      <w:r>
-        <w:rPr>
-          <w:rFonts w:cs="Times New Roman"/>
-        </w:rPr>
-        <w:t xml:space="preserve"> of 10. In addition to these assumptions, there are a number of random values generated to maintain variability in the model.  </w:t>
-      </w:r>
-    </w:p>
-    <w:p>
-      <w:pPr>
-        <w:widowControl w:val="0"/>
-        <w:autoSpaceDE w:val="0"/>
-        <w:autoSpaceDN w:val="0"/>
-        <w:adjustRightInd w:val="0"/>
-        <w:rPr>
-          <w:rFonts w:cs="Times New Roman"/>
-        </w:rPr>
-      </w:pPr>
-    </w:p>
     <w:tbl>
       <w:tblPr>
         <w:tblStyle w:val="TableGrid"/>
-        <w:tblpPr w:leftFromText="187" w:rightFromText="187" w:vertAnchor="text" w:horzAnchor="page" w:tblpX="1916" w:tblpY="2535"/>
+        <w:tblpPr w:leftFromText="187" w:rightFromText="187" w:vertAnchor="text" w:horzAnchor="page" w:tblpX="1909" w:tblpY="3516"/>
         <w:tblOverlap w:val="never"/>
         <w:tblW w:w="0" w:type="auto"/>
         <w:tblLook w:val="04A0" w:firstRow="1" w:lastRow="0" w:firstColumn="1" w:lastColumn="0" w:noHBand="0" w:noVBand="1"/>
@@ -6466,7 +6191,7 @@
                           </pic:cNvPicPr>
                         </pic:nvPicPr>
                         <pic:blipFill>
-                          <a:blip r:embed="rId22">
+                          <a:blip r:embed="rId18">
                             <a:extLst>
                               <a:ext uri="{28A0092B-C50C-407E-A947-70E740481C1C}">
                                 <a14:useLocalDpi xmlns:a14="http://schemas.microsoft.com/office/drawing/2010/main" val="0"/>
@@ -6617,7 +6342,7 @@
                           </pic:cNvPicPr>
                         </pic:nvPicPr>
                         <pic:blipFill>
-                          <a:blip r:embed="rId23">
+                          <a:blip r:embed="rId19">
                             <a:extLst>
                               <a:ext uri="{28A0092B-C50C-407E-A947-70E740481C1C}">
                                 <a14:useLocalDpi xmlns:a14="http://schemas.microsoft.com/office/drawing/2010/main" val="0"/>
@@ -6769,7 +6494,7 @@
                           </pic:cNvPicPr>
                         </pic:nvPicPr>
                         <pic:blipFill>
-                          <a:blip r:embed="rId24">
+                          <a:blip r:embed="rId20">
                             <a:extLst>
                               <a:ext uri="{28A0092B-C50C-407E-A947-70E740481C1C}">
                                 <a14:useLocalDpi xmlns:a14="http://schemas.microsoft.com/office/drawing/2010/main" val="0"/>
@@ -6920,7 +6645,7 @@
                           </pic:cNvPicPr>
                         </pic:nvPicPr>
                         <pic:blipFill>
-                          <a:blip r:embed="rId25">
+                          <a:blip r:embed="rId21">
                             <a:extLst>
                               <a:ext uri="{28A0092B-C50C-407E-A947-70E740481C1C}">
                                 <a14:useLocalDpi xmlns:a14="http://schemas.microsoft.com/office/drawing/2010/main" val="0"/>
@@ -7072,7 +6797,7 @@
                           </pic:cNvPicPr>
                         </pic:nvPicPr>
                         <pic:blipFill>
-                          <a:blip r:embed="rId26">
+                          <a:blip r:embed="rId22">
                             <a:extLst>
                               <a:ext uri="{28A0092B-C50C-407E-A947-70E740481C1C}">
                                 <a14:useLocalDpi xmlns:a14="http://schemas.microsoft.com/office/drawing/2010/main" val="0"/>
@@ -7191,6 +6916,7 @@
         <w:autoSpaceDE w:val="0"/>
         <w:autoSpaceDN w:val="0"/>
         <w:adjustRightInd w:val="0"/>
+        <w:ind w:left="720"/>
         <w:rPr>
           <w:rFonts w:cs="Times New Roman"/>
         </w:rPr>
@@ -7213,7 +6939,7 @@
         <w:autoSpaceDE w:val="0"/>
         <w:autoSpaceDN w:val="0"/>
         <w:adjustRightInd w:val="0"/>
-        <w:ind w:left="1080"/>
+        <w:ind w:left="1800"/>
         <w:rPr>
           <w:rFonts w:cs="Times New Roman"/>
         </w:rPr>
@@ -7242,7 +6968,7 @@
         <w:autoSpaceDE w:val="0"/>
         <w:autoSpaceDN w:val="0"/>
         <w:adjustRightInd w:val="0"/>
-        <w:ind w:left="1080"/>
+        <w:ind w:left="1800"/>
         <w:rPr>
           <w:rFonts w:cs="Times New Roman"/>
         </w:rPr>
@@ -7283,7 +7009,7 @@
         <w:autoSpaceDE w:val="0"/>
         <w:autoSpaceDN w:val="0"/>
         <w:adjustRightInd w:val="0"/>
-        <w:ind w:left="1080"/>
+        <w:ind w:left="1800"/>
         <w:rPr>
           <w:rFonts w:cs="Times New Roman"/>
         </w:rPr>
@@ -7306,7 +7032,7 @@
         <w:autoSpaceDE w:val="0"/>
         <w:autoSpaceDN w:val="0"/>
         <w:adjustRightInd w:val="0"/>
-        <w:ind w:left="1080"/>
+        <w:ind w:left="1800"/>
         <w:rPr>
           <w:rFonts w:cs="Times New Roman"/>
         </w:rPr>
@@ -7342,6 +7068,17 @@
         <w:autoSpaceDN w:val="0"/>
         <w:adjustRightInd w:val="0"/>
         <w:rPr>
+          <w:rFonts w:cs="Times New Roman"/>
+        </w:rPr>
+      </w:pPr>
+    </w:p>
+    <w:p>
+      <w:pPr>
+        <w:widowControl w:val="0"/>
+        <w:autoSpaceDE w:val="0"/>
+        <w:autoSpaceDN w:val="0"/>
+        <w:adjustRightInd w:val="0"/>
+        <w:rPr>
           <w:rFonts w:asciiTheme="majorHAnsi" w:hAnsiTheme="majorHAnsi" w:cs="Times New Roman"/>
           <w:b/>
           <w:sz w:val="28"/>
@@ -7396,6 +7133,51 @@
           <w:rFonts w:cs="Times New Roman"/>
         </w:rPr>
         <w:t>.</w:t>
+      </w:r>
+    </w:p>
+    <w:p>
+      <w:pPr>
+        <w:widowControl w:val="0"/>
+        <w:autoSpaceDE w:val="0"/>
+        <w:autoSpaceDN w:val="0"/>
+        <w:adjustRightInd w:val="0"/>
+        <w:rPr>
+          <w:rFonts w:cs="Times New Roman"/>
+        </w:rPr>
+      </w:pPr>
+    </w:p>
+    <w:p>
+      <w:pPr>
+        <w:jc w:val="center"/>
+        <w:rPr>
+          <w:lang w:eastAsia="zh-CN"/>
+        </w:rPr>
+      </w:pPr>
+      <w:r>
+        <w:rPr>
+          <w:rFonts w:hint="eastAsia"/>
+          <w:lang w:eastAsia="zh-CN"/>
+        </w:rPr>
+        <w:t xml:space="preserve">Table 2 </w:t>
+      </w:r>
+      <w:r>
+        <w:rPr>
+          <w:lang w:eastAsia="zh-CN"/>
+        </w:rPr>
+        <w:t>–</w:t>
+      </w:r>
+      <w:r>
+        <w:rPr>
+          <w:rFonts w:hint="eastAsia"/>
+          <w:lang w:eastAsia="zh-CN"/>
+        </w:rPr>
+        <w:t xml:space="preserve"> </w:t>
+      </w:r>
+      <w:r>
+        <w:rPr>
+          <w:lang w:eastAsia="zh-CN"/>
+        </w:rPr>
+        <w:t>Agent identification based on color</w:t>
       </w:r>
     </w:p>
     <w:p>
@@ -8197,23 +7979,14 @@
       <w:pPr>
         <w:pStyle w:val="Heading1"/>
       </w:pPr>
-      <w:bookmarkStart w:id="8" w:name="_Toc323329879"/>
-      <w:r>
-        <w:rPr>
-          <w:highlight w:val="yellow"/>
-        </w:rPr>
+      <w:bookmarkStart w:id="8" w:name="_Toc323337673"/>
+      <w:r>
         <w:t xml:space="preserve">Appendix B </w:t>
       </w:r>
       <w:r>
-        <w:rPr>
-          <w:highlight w:val="yellow"/>
-        </w:rPr>
         <w:t>–</w:t>
       </w:r>
       <w:r>
-        <w:rPr>
-          <w:highlight w:val="yellow"/>
-        </w:rPr>
         <w:t xml:space="preserve"> Code</w:t>
       </w:r>
       <w:bookmarkEnd w:id="8"/>
@@ -8269,7 +8042,7 @@
                     </pic:cNvPicPr>
                   </pic:nvPicPr>
                   <pic:blipFill>
-                    <a:blip r:embed="rId27">
+                    <a:blip r:embed="rId23">
                       <a:extLst>
                         <a:ext uri="{28A0092B-C50C-407E-A947-70E740481C1C}">
                           <a14:useLocalDpi xmlns:a14="http://schemas.microsoft.com/office/drawing/2010/main" val="0"/>
@@ -8324,7 +8097,7 @@
                     </pic:cNvPicPr>
                   </pic:nvPicPr>
                   <pic:blipFill>
-                    <a:blip r:embed="rId28">
+                    <a:blip r:embed="rId24">
                       <a:extLst>
                         <a:ext uri="{28A0092B-C50C-407E-A947-70E740481C1C}">
                           <a14:useLocalDpi xmlns:a14="http://schemas.microsoft.com/office/drawing/2010/main" val="0"/>
@@ -8379,7 +8152,7 @@
                     </pic:cNvPicPr>
                   </pic:nvPicPr>
                   <pic:blipFill>
-                    <a:blip r:embed="rId29">
+                    <a:blip r:embed="rId25">
                       <a:extLst>
                         <a:ext uri="{28A0092B-C50C-407E-A947-70E740481C1C}">
                           <a14:useLocalDpi xmlns:a14="http://schemas.microsoft.com/office/drawing/2010/main" val="0"/>
@@ -8442,7 +8215,7 @@
                     </pic:cNvPicPr>
                   </pic:nvPicPr>
                   <pic:blipFill>
-                    <a:blip r:embed="rId30">
+                    <a:blip r:embed="rId26">
                       <a:extLst>
                         <a:ext uri="{28A0092B-C50C-407E-A947-70E740481C1C}">
                           <a14:useLocalDpi xmlns:a14="http://schemas.microsoft.com/office/drawing/2010/main" val="0"/>
@@ -8505,7 +8278,7 @@
                     </pic:cNvPicPr>
                   </pic:nvPicPr>
                   <pic:blipFill>
-                    <a:blip r:embed="rId31">
+                    <a:blip r:embed="rId27">
                       <a:extLst>
                         <a:ext uri="{28A0092B-C50C-407E-A947-70E740481C1C}">
                           <a14:useLocalDpi xmlns:a14="http://schemas.microsoft.com/office/drawing/2010/main" val="0"/>
@@ -8568,7 +8341,7 @@
                     </pic:cNvPicPr>
                   </pic:nvPicPr>
                   <pic:blipFill>
-                    <a:blip r:embed="rId32">
+                    <a:blip r:embed="rId28">
                       <a:extLst>
                         <a:ext uri="{28A0092B-C50C-407E-A947-70E740481C1C}">
                           <a14:useLocalDpi xmlns:a14="http://schemas.microsoft.com/office/drawing/2010/main" val="0"/>
@@ -8631,7 +8404,7 @@
                     </pic:cNvPicPr>
                   </pic:nvPicPr>
                   <pic:blipFill>
-                    <a:blip r:embed="rId33">
+                    <a:blip r:embed="rId29">
                       <a:extLst>
                         <a:ext uri="{28A0092B-C50C-407E-A947-70E740481C1C}">
                           <a14:useLocalDpi xmlns:a14="http://schemas.microsoft.com/office/drawing/2010/main" val="0"/>
@@ -8694,7 +8467,7 @@
                     </pic:cNvPicPr>
                   </pic:nvPicPr>
                   <pic:blipFill>
-                    <a:blip r:embed="rId34">
+                    <a:blip r:embed="rId30">
                       <a:extLst>
                         <a:ext uri="{28A0092B-C50C-407E-A947-70E740481C1C}">
                           <a14:useLocalDpi xmlns:a14="http://schemas.microsoft.com/office/drawing/2010/main" val="0"/>
@@ -8757,7 +8530,7 @@
                     </pic:cNvPicPr>
                   </pic:nvPicPr>
                   <pic:blipFill>
-                    <a:blip r:embed="rId35">
+                    <a:blip r:embed="rId31">
                       <a:extLst>
                         <a:ext uri="{28A0092B-C50C-407E-A947-70E740481C1C}">
                           <a14:useLocalDpi xmlns:a14="http://schemas.microsoft.com/office/drawing/2010/main" val="0"/>
@@ -8812,7 +8585,7 @@
                     </pic:cNvPicPr>
                   </pic:nvPicPr>
                   <pic:blipFill>
-                    <a:blip r:embed="rId36">
+                    <a:blip r:embed="rId32">
                       <a:extLst>
                         <a:ext uri="{28A0092B-C50C-407E-A947-70E740481C1C}">
                           <a14:useLocalDpi xmlns:a14="http://schemas.microsoft.com/office/drawing/2010/main" val="0"/>
@@ -8867,7 +8640,7 @@
                     </pic:cNvPicPr>
                   </pic:nvPicPr>
                   <pic:blipFill>
-                    <a:blip r:embed="rId37">
+                    <a:blip r:embed="rId33">
                       <a:extLst>
                         <a:ext uri="{28A0092B-C50C-407E-A947-70E740481C1C}">
                           <a14:useLocalDpi xmlns:a14="http://schemas.microsoft.com/office/drawing/2010/main" val="0"/>
@@ -8922,7 +8695,7 @@
                     </pic:cNvPicPr>
                   </pic:nvPicPr>
                   <pic:blipFill>
-                    <a:blip r:embed="rId38">
+                    <a:blip r:embed="rId34">
                       <a:extLst>
                         <a:ext uri="{28A0092B-C50C-407E-A947-70E740481C1C}">
                           <a14:useLocalDpi xmlns:a14="http://schemas.microsoft.com/office/drawing/2010/main" val="0"/>
@@ -8979,7 +8752,7 @@
       <w:pPr>
         <w:pStyle w:val="Heading1"/>
       </w:pPr>
-      <w:bookmarkStart w:id="9" w:name="_Toc323329880"/>
+      <w:bookmarkStart w:id="9" w:name="_Toc323337674"/>
       <w:r>
         <w:t xml:space="preserve">Appendix C – </w:t>
       </w:r>
@@ -9373,7 +9146,7 @@
         <w:rStyle w:val="PageNumber"/>
         <w:noProof/>
       </w:rPr>
-      <w:t>24</w:t>
+      <w:t>2</w:t>
     </w:r>
     <w:r>
       <w:rPr>
@@ -11479,6 +11252,11 @@
       <w:szCs w:val="22"/>
     </w:rPr>
   </w:style>
+  <w:style w:type="character" w:customStyle="1" w:styleId="apple-converted-space">
+    <w:name w:val="apple-converted-space"/>
+    <w:basedOn w:val="DefaultParagraphFont"/>
+    <w:rsid w:val="00634D12"/>
+  </w:style>
 </w:styles>
 </file>
 
@@ -11985,6 +11763,11 @@
       <w:szCs w:val="22"/>
     </w:rPr>
   </w:style>
+  <w:style w:type="character" w:customStyle="1" w:styleId="apple-converted-space">
+    <w:name w:val="apple-converted-space"/>
+    <w:basedOn w:val="DefaultParagraphFont"/>
+    <w:rsid w:val="00634D12"/>
+  </w:style>
 </w:styles>
 </file>
 
@@ -12340,7 +12123,7 @@
 </file>
 
 <file path=customXml/itemProps2.xml><?xml version="1.0" encoding="utf-8"?>
-<ds:datastoreItem xmlns:ds="http://schemas.openxmlformats.org/officeDocument/2006/customXml" ds:itemID="{43EA1120-201D-1A46-9387-C19471CCCBBC}">
+<ds:datastoreItem xmlns:ds="http://schemas.openxmlformats.org/officeDocument/2006/customXml" ds:itemID="{41B9D4F3-DF19-E440-A479-674B346AE1D6}">
   <ds:schemaRefs>
     <ds:schemaRef ds:uri="http://schemas.openxmlformats.org/officeDocument/2006/bibliography"/>
   </ds:schemaRefs>

</xml_diff>

<commit_message>
HAOTIAN: validation, tests desriptions, SEAN: rewording, final format
</commit_message>
<xml_diff>
--- a/ABMS_Project_Report_group3.docx
+++ b/ABMS_Project_Report_group3.docx
@@ -617,27 +617,7 @@
                                         <w:sz w:val="40"/>
                                         <w:szCs w:val="40"/>
                                       </w:rPr>
-                                      <w:t xml:space="preserve">Sean Coogan &amp; </w:t>
-                                    </w:r>
-                                    <w:proofErr w:type="spellStart"/>
-                                    <w:r>
-                                      <w:rPr>
-                                        <w:rFonts w:asciiTheme="majorHAnsi" w:hAnsiTheme="majorHAnsi"/>
-                                        <w:color w:val="808080" w:themeColor="background1" w:themeShade="80"/>
-                                        <w:sz w:val="40"/>
-                                        <w:szCs w:val="40"/>
-                                      </w:rPr>
-                                      <w:t>Haotian</w:t>
-                                    </w:r>
-                                    <w:proofErr w:type="spellEnd"/>
-                                    <w:r>
-                                      <w:rPr>
-                                        <w:rFonts w:asciiTheme="majorHAnsi" w:hAnsiTheme="majorHAnsi"/>
-                                        <w:color w:val="808080" w:themeColor="background1" w:themeShade="80"/>
-                                        <w:sz w:val="40"/>
-                                        <w:szCs w:val="40"/>
-                                      </w:rPr>
-                                      <w:t xml:space="preserve"> Yang</w:t>
+                                      <w:t>Sean Coogan &amp; Haotian Yang</w:t>
                                     </w:r>
                                   </w:p>
                                 </w:sdtContent>
@@ -780,27 +760,7 @@
                                   <w:sz w:val="40"/>
                                   <w:szCs w:val="40"/>
                                 </w:rPr>
-                                <w:t xml:space="preserve">Sean Coogan &amp; </w:t>
-                              </w:r>
-                              <w:proofErr w:type="spellStart"/>
-                              <w:r>
-                                <w:rPr>
-                                  <w:rFonts w:asciiTheme="majorHAnsi" w:hAnsiTheme="majorHAnsi"/>
-                                  <w:color w:val="808080" w:themeColor="background1" w:themeShade="80"/>
-                                  <w:sz w:val="40"/>
-                                  <w:szCs w:val="40"/>
-                                </w:rPr>
-                                <w:t>Haotian</w:t>
-                              </w:r>
-                              <w:proofErr w:type="spellEnd"/>
-                              <w:r>
-                                <w:rPr>
-                                  <w:rFonts w:asciiTheme="majorHAnsi" w:hAnsiTheme="majorHAnsi"/>
-                                  <w:color w:val="808080" w:themeColor="background1" w:themeShade="80"/>
-                                  <w:sz w:val="40"/>
-                                  <w:szCs w:val="40"/>
-                                </w:rPr>
-                                <w:t xml:space="preserve"> Yang</w:t>
+                                <w:t>Sean Coogan &amp; Haotian Yang</w:t>
                               </w:r>
                             </w:p>
                           </w:sdtContent>
@@ -1341,6 +1301,10 @@
     </w:sdt>
     <w:sdt>
       <w:sdtPr>
+        <w:rPr>
+          <w:sz w:val="32"/>
+          <w:szCs w:val="32"/>
+        </w:rPr>
         <w:id w:val="-1655823018"/>
         <w:docPartObj>
           <w:docPartGallery w:val="Table of Contents"/>
@@ -1360,14 +1324,17 @@
         <w:p>
           <w:pPr>
             <w:pStyle w:val="TOCHeading"/>
+            <w:rPr>
+              <w:sz w:val="32"/>
+              <w:szCs w:val="32"/>
+            </w:rPr>
           </w:pPr>
           <w:r>
-            <w:t>Table of Content</w:t>
-          </w:r>
-          <w:bookmarkStart w:id="0" w:name="_GoBack"/>
-          <w:bookmarkEnd w:id="0"/>
-          <w:r>
-            <w:t>s</w:t>
+            <w:rPr>
+              <w:sz w:val="32"/>
+              <w:szCs w:val="32"/>
+            </w:rPr>
+            <w:t>Table of Contents</w:t>
           </w:r>
         </w:p>
         <w:p>
@@ -1423,7 +1390,7 @@
             <w:rPr>
               <w:noProof/>
             </w:rPr>
-            <w:instrText xml:space="preserve"> PAGEREF _Toc323337666 \h </w:instrText>
+            <w:instrText xml:space="preserve"> PAGEREF _Toc323371025 \h </w:instrText>
           </w:r>
           <w:r>
             <w:rPr>
@@ -1487,7 +1454,7 @@
             <w:rPr>
               <w:noProof/>
             </w:rPr>
-            <w:instrText xml:space="preserve"> PAGEREF _Toc323337667 \h </w:instrText>
+            <w:instrText xml:space="preserve"> PAGEREF _Toc323371026 \h </w:instrText>
           </w:r>
           <w:r>
             <w:rPr>
@@ -1551,7 +1518,7 @@
             <w:rPr>
               <w:noProof/>
             </w:rPr>
-            <w:instrText xml:space="preserve"> PAGEREF _Toc323337668 \h </w:instrText>
+            <w:instrText xml:space="preserve"> PAGEREF _Toc323371027 \h </w:instrText>
           </w:r>
           <w:r>
             <w:rPr>
@@ -1596,7 +1563,6 @@
           <w:r>
             <w:rPr>
               <w:noProof/>
-              <w:highlight w:val="yellow"/>
             </w:rPr>
             <w:t>Experiments, Results, and Observations</w:t>
           </w:r>
@@ -1616,7 +1582,7 @@
             <w:rPr>
               <w:noProof/>
             </w:rPr>
-            <w:instrText xml:space="preserve"> PAGEREF _Toc323337669 \h </w:instrText>
+            <w:instrText xml:space="preserve"> PAGEREF _Toc323371028 \h </w:instrText>
           </w:r>
           <w:r>
             <w:rPr>
@@ -1680,7 +1646,7 @@
             <w:rPr>
               <w:noProof/>
             </w:rPr>
-            <w:instrText xml:space="preserve"> PAGEREF _Toc323337670 \h </w:instrText>
+            <w:instrText xml:space="preserve"> PAGEREF _Toc323371029 \h </w:instrText>
           </w:r>
           <w:r>
             <w:rPr>
@@ -1744,7 +1710,7 @@
             <w:rPr>
               <w:noProof/>
             </w:rPr>
-            <w:instrText xml:space="preserve"> PAGEREF _Toc323337671 \h </w:instrText>
+            <w:instrText xml:space="preserve"> PAGEREF _Toc323371030 \h </w:instrText>
           </w:r>
           <w:r>
             <w:rPr>
@@ -1808,7 +1774,7 @@
             <w:rPr>
               <w:noProof/>
             </w:rPr>
-            <w:instrText xml:space="preserve"> PAGEREF _Toc323337672 \h </w:instrText>
+            <w:instrText xml:space="preserve"> PAGEREF _Toc323371031 \h </w:instrText>
           </w:r>
           <w:r>
             <w:rPr>
@@ -1872,7 +1838,7 @@
             <w:rPr>
               <w:noProof/>
             </w:rPr>
-            <w:instrText xml:space="preserve"> PAGEREF _Toc323337673 \h </w:instrText>
+            <w:instrText xml:space="preserve"> PAGEREF _Toc323371032 \h </w:instrText>
           </w:r>
           <w:r>
             <w:rPr>
@@ -1936,7 +1902,7 @@
             <w:rPr>
               <w:noProof/>
             </w:rPr>
-            <w:instrText xml:space="preserve"> PAGEREF _Toc323337674 \h </w:instrText>
+            <w:instrText xml:space="preserve"> PAGEREF _Toc323371033 \h </w:instrText>
           </w:r>
           <w:r>
             <w:rPr>
@@ -1989,6 +1955,7 @@
         <w:sectPr>
           <w:footerReference w:type="even" r:id="rId10"/>
           <w:footerReference w:type="default" r:id="rId11"/>
+          <w:footerReference w:type="first" r:id="rId12"/>
           <w:pgSz w:w="12240" w:h="15840"/>
           <w:pgMar w:top="1440" w:right="1800" w:bottom="1440" w:left="1800" w:header="720" w:footer="720" w:gutter="0"/>
           <w:cols w:space="720"/>
@@ -1996,12 +1963,14 @@
           <w:docGrid w:linePitch="360"/>
         </w:sectPr>
       </w:pPr>
+      <w:bookmarkStart w:id="0" w:name="_GoBack"/>
+      <w:bookmarkEnd w:id="0"/>
     </w:p>
     <w:p>
       <w:pPr>
         <w:pStyle w:val="Heading1"/>
       </w:pPr>
-      <w:bookmarkStart w:id="1" w:name="_Toc323337666"/>
+      <w:bookmarkStart w:id="1" w:name="_Toc323371025"/>
       <w:r>
         <w:t>Introduction &amp; Motivation</w:t>
       </w:r>
@@ -2010,39 +1979,7 @@
     <w:p/>
     <w:p>
       <w:r>
-        <w:t xml:space="preserve">This model explores the eradication of </w:t>
-      </w:r>
-      <w:proofErr w:type="spellStart"/>
-      <w:r>
-        <w:t>Aedes</w:t>
-      </w:r>
-      <w:proofErr w:type="spellEnd"/>
-      <w:r>
-        <w:t xml:space="preserve"> </w:t>
-      </w:r>
-      <w:proofErr w:type="spellStart"/>
-      <w:r>
-        <w:t>aegypti</w:t>
-      </w:r>
-      <w:proofErr w:type="spellEnd"/>
-      <w:r>
-        <w:t xml:space="preserve"> mosquitoes through the use of genetically modified (GMO) male mosquitoes. The </w:t>
-      </w:r>
-      <w:proofErr w:type="spellStart"/>
-      <w:r>
-        <w:t>Aedes</w:t>
-      </w:r>
-      <w:proofErr w:type="spellEnd"/>
-      <w:r>
-        <w:t xml:space="preserve"> </w:t>
-      </w:r>
-      <w:proofErr w:type="spellStart"/>
-      <w:r>
-        <w:t>aegypti</w:t>
-      </w:r>
-      <w:proofErr w:type="spellEnd"/>
-      <w:r>
-        <w:t xml:space="preserve"> has turned to a significant public health threat. It is a vector of several for transmitting ZIKA and other tropical fevers. </w:t>
+        <w:t xml:space="preserve">This model explores the eradication of Aedes aegypti mosquitoes through the use of genetically modified (GMO) male mosquitoes. The Aedes aegypti has turned to a significant public health threat. It is a vector of several for transmitting ZIKA and other tropical fevers. </w:t>
       </w:r>
       <w:r>
         <w:rPr>
@@ -2066,14 +2003,12 @@
         </w:rPr>
         <w:t xml:space="preserve"> (</w:t>
       </w:r>
-      <w:proofErr w:type="spellStart"/>
       <w:r>
         <w:rPr>
           <w:lang w:eastAsia="zh-CN"/>
         </w:rPr>
         <w:t>Labbé</w:t>
       </w:r>
-      <w:proofErr w:type="spellEnd"/>
       <w:r>
         <w:rPr>
           <w:lang w:eastAsia="zh-CN"/>
@@ -2109,15 +2044,7 @@
         <w:t>ly there are two different</w:t>
       </w:r>
       <w:r>
-        <w:t xml:space="preserve"> genetics-based strategies, Bi-sex RIDL and </w:t>
-      </w:r>
-      <w:proofErr w:type="spellStart"/>
-      <w:r>
-        <w:t>fs</w:t>
-      </w:r>
-      <w:proofErr w:type="spellEnd"/>
-      <w:r>
-        <w:t xml:space="preserve">-RIDL (female specific). Bi-sex RIDL will cause that both male and female offspring die before adulthood. This method requires </w:t>
+        <w:t xml:space="preserve"> genetics-based strategies, Bi-sex RIDL and fs-RIDL (female specific). Bi-sex RIDL will cause that both male and female offspring die before adulthood. This method requires </w:t>
       </w:r>
       <w:r>
         <w:t>repeated</w:t>
@@ -2145,15 +2072,7 @@
         <w:t>,</w:t>
       </w:r>
       <w:r>
-        <w:t xml:space="preserve"> </w:t>
-      </w:r>
-      <w:proofErr w:type="spellStart"/>
-      <w:r>
-        <w:t>fs</w:t>
-      </w:r>
-      <w:proofErr w:type="spellEnd"/>
-      <w:r>
-        <w:t>-RI</w:t>
+        <w:t xml:space="preserve"> fs-RI</w:t>
       </w:r>
       <w:r>
         <w:t xml:space="preserve">DL (female specific) targets </w:t>
@@ -2211,14 +2130,12 @@
         </w:rPr>
         <w:t xml:space="preserve"> (</w:t>
       </w:r>
-      <w:proofErr w:type="spellStart"/>
       <w:r>
         <w:rPr>
           <w:lang w:eastAsia="zh-CN"/>
         </w:rPr>
         <w:t>Thoma</w:t>
       </w:r>
-      <w:proofErr w:type="spellEnd"/>
       <w:r>
         <w:rPr>
           <w:lang w:eastAsia="zh-CN"/>
@@ -2236,15 +2153,7 @@
     <w:p/>
     <w:p>
       <w:r>
-        <w:t xml:space="preserve">This model focuses exclusively on the </w:t>
-      </w:r>
-      <w:proofErr w:type="spellStart"/>
-      <w:r>
-        <w:t>fs</w:t>
-      </w:r>
-      <w:proofErr w:type="spellEnd"/>
-      <w:r>
-        <w:t>-RIDL method</w:t>
+        <w:t>This model focuses exclusively on the fs-RIDL method</w:t>
       </w:r>
       <w:r>
         <w:t xml:space="preserve">, though iterations of the code </w:t>
@@ -2667,7 +2576,6 @@
           <w:pgSz w:w="12240" w:h="15840"/>
           <w:pgMar w:top="1440" w:right="1800" w:bottom="1440" w:left="1800" w:header="720" w:footer="720" w:gutter="0"/>
           <w:cols w:space="720"/>
-          <w:titlePg/>
           <w:docGrid w:linePitch="360"/>
         </w:sectPr>
       </w:pPr>
@@ -2676,7 +2584,7 @@
       <w:pPr>
         <w:pStyle w:val="Heading1"/>
       </w:pPr>
-      <w:bookmarkStart w:id="2" w:name="_Toc323337667"/>
+      <w:bookmarkStart w:id="2" w:name="_Toc323371026"/>
       <w:r>
         <w:t>Model Description &amp; Technical Implementation</w:t>
       </w:r>
@@ -2689,15 +2597,7 @@
     </w:p>
     <w:p>
       <w:r>
-        <w:t xml:space="preserve">Mosquitoes hatch from eggs in bodies of water represented by cyan colored patches. Once hatched, the adult mosquitoes attempt to mate with compatible mosquitoes of the opposite sex. </w:t>
-      </w:r>
-      <w:proofErr w:type="gramStart"/>
-      <w:r>
-        <w:t>Genetically modified (GMO) male mosquitoes are released by the user who controls release locations, quantities, and number of releases</w:t>
-      </w:r>
-      <w:proofErr w:type="gramEnd"/>
-      <w:r>
-        <w:t xml:space="preserve">. The mosquito agents fly around in the open, unbound world, interacting with others, testing compatibility, and attempting to mate. </w:t>
+        <w:t xml:space="preserve">Mosquitoes hatch from eggs in bodies of water represented by cyan colored patches. Once hatched, the adult mosquitoes attempt to mate with compatible mosquitoes of the opposite sex. Genetically modified (GMO) male mosquitoes are released by the user who controls release locations, quantities, and number of releases. The mosquito agents fly around in the open, unbound world, interacting with others, testing compatibility, and attempting to mate. </w:t>
       </w:r>
     </w:p>
     <w:p>
@@ -2837,7 +2737,6 @@
         </w:rPr>
         <w:t xml:space="preserve">s </w:t>
       </w:r>
-      <w:proofErr w:type="gramStart"/>
       <w:r>
         <w:rPr>
           <w:rStyle w:val="HTMLCode"/>
@@ -2847,7 +2746,6 @@
         </w:rPr>
         <w:t>max-one-of</w:t>
       </w:r>
-      <w:proofErr w:type="gramEnd"/>
       <w:r>
         <w:rPr>
           <w:rStyle w:val="HTMLCode"/>
@@ -2915,7 +2813,7 @@
       <w:pPr>
         <w:pStyle w:val="Heading1"/>
       </w:pPr>
-      <w:bookmarkStart w:id="3" w:name="_Toc323337668"/>
+      <w:bookmarkStart w:id="3" w:name="_Toc323371027"/>
       <w:r>
         <w:t>Operating Instructions</w:t>
       </w:r>
@@ -2935,15 +2833,7 @@
     </w:p>
     <w:p>
       <w:r>
-        <w:t xml:space="preserve">Prior to Setup, the initial release locations should be set using the initial-release-locations slider. This sets the number of GMO deployment locations ranging from 0 to 10. </w:t>
-      </w:r>
-      <w:proofErr w:type="gramStart"/>
-      <w:r>
-        <w:t>These deployment locations are represented by red boxes in the environment</w:t>
-      </w:r>
-      <w:proofErr w:type="gramEnd"/>
-      <w:r>
-        <w:t xml:space="preserve">. </w:t>
+        <w:t xml:space="preserve">Prior to Setup, the initial release locations should be set using the initial-release-locations slider. This sets the number of GMO deployment locations ranging from 0 to 10. These deployment locations are represented by red boxes in the environment. </w:t>
       </w:r>
     </w:p>
     <w:p>
@@ -2975,29 +2865,13 @@
     <w:p/>
     <w:p>
       <w:r>
-        <w:t xml:space="preserve">The number of GMO male mosquitoes to be released per location is set using the </w:t>
-      </w:r>
-      <w:proofErr w:type="spellStart"/>
-      <w:r>
-        <w:t>gmo</w:t>
-      </w:r>
-      <w:proofErr w:type="spellEnd"/>
-      <w:r>
-        <w:t xml:space="preserve">-release-per-deployment slider, ranging from 0 to 100. Note, this is per location so multiply this number by the total number of locations to get the total number of GMO males that will be deployed each time the Release GMO button is pressed. </w:t>
+        <w:t xml:space="preserve">The number of GMO male mosquitoes to be released per location is set using the gmo-release-per-deployment slider, ranging from 0 to 100. Note, this is per location so multiply this number by the total number of locations to get the total number of GMO males that will be deployed each time the Release GMO button is pressed. </w:t>
       </w:r>
     </w:p>
     <w:p/>
     <w:p>
       <w:r>
-        <w:t xml:space="preserve">Once release settings are configured, press the Release GMO button. This can be pressed any number of times. Each press will release the set number of GMO mosquitoes from the current locations. Locations and </w:t>
-      </w:r>
-      <w:proofErr w:type="spellStart"/>
-      <w:r>
-        <w:t>gmo</w:t>
-      </w:r>
-      <w:proofErr w:type="spellEnd"/>
-      <w:r>
-        <w:t>-release-per-deployment can be changed through</w:t>
+        <w:t>Once release settings are configured, press the Release GMO button. This can be pressed any number of times. Each press will release the set number of GMO mosquitoes from the current locations. Locations and gmo-release-per-deployment can be changed through</w:t>
       </w:r>
       <w:r>
         <w:rPr>
@@ -3013,15 +2887,7 @@
     <w:p/>
     <w:p>
       <w:r>
-        <w:t xml:space="preserve">Survival rate of wild (non GMO) and GMO mosquitoes are controlled by the wild-survival-rate and </w:t>
-      </w:r>
-      <w:proofErr w:type="spellStart"/>
-      <w:r>
-        <w:t>gmo</w:t>
-      </w:r>
-      <w:proofErr w:type="spellEnd"/>
-      <w:r>
-        <w:t>-survival-rate respectively. This is the success rate that a hatched egg will produce an adult mosquito. This represents the reality that not all eggs laid result in adult mosquitoes that are able to reproduce in their own rite.</w:t>
+        <w:t>Survival rate of wild (non GMO) and GMO mosquitoes are controlled by the wild-survival-rate and gmo-survival-rate respectively. This is the success rate that a hatched egg will produce an adult mosquito. This represents the reality that not all eggs laid result in adult mosquitoes that are able to reproduce in their own rite.</w:t>
       </w:r>
     </w:p>
     <w:p/>
@@ -3045,23 +2911,15 @@
         <w:t>On the right side there are two plots that historically track the eggs and mosquito populations. The plot titled Eggs plots wild (non-GMO) egg in blue and GMO eggs in red. The plot titled Mosquitoes plots wild (non-GMO) mosquitoes in</w:t>
       </w:r>
       <w:r>
-        <w:t xml:space="preserve"> blue and GMO </w:t>
-      </w:r>
-      <w:proofErr w:type="gramStart"/>
-      <w:r>
-        <w:t>mosquitoes in red.</w:t>
-      </w:r>
-      <w:proofErr w:type="gramEnd"/>
+        <w:t xml:space="preserve"> blue and GMO mosquitoes in red.</w:t>
+      </w:r>
     </w:p>
     <w:p>
       <w:pPr>
         <w:pStyle w:val="Heading1"/>
       </w:pPr>
-      <w:bookmarkStart w:id="4" w:name="_Toc323337669"/>
-      <w:r>
-        <w:rPr>
-          <w:highlight w:val="yellow"/>
-        </w:rPr>
+      <w:bookmarkStart w:id="4" w:name="_Toc323371028"/>
+      <w:r>
         <w:t>Experiments, Results, and Observations</w:t>
       </w:r>
       <w:bookmarkEnd w:id="4"/>
@@ -3083,6 +2941,12 @@
     </w:p>
     <w:p>
       <w:r>
+        <w:t>There are a number of interesting aspects to notice and explore in this model which are listed below.</w:t>
+      </w:r>
+    </w:p>
+    <w:p/>
+    <w:p>
+      <w:r>
         <w:t>If the survival rate of GMO mosquitoes is higher than the survival rate of wild (non GMO) mosquitoes, the extinction</w:t>
       </w:r>
       <w:r>
@@ -3227,8 +3091,31 @@
         <w:rPr>
           <w:rFonts w:asciiTheme="majorHAnsi" w:hAnsiTheme="majorHAnsi" w:cs="Times New Roman"/>
           <w:b/>
-        </w:rPr>
-      </w:pPr>
+          <w:sz w:val="28"/>
+          <w:szCs w:val="28"/>
+          <w:lang w:eastAsia="zh-CN"/>
+        </w:rPr>
+      </w:pPr>
+      <w:r>
+        <w:rPr>
+          <w:rFonts w:asciiTheme="majorHAnsi" w:hAnsiTheme="majorHAnsi" w:cs="Times New Roman" w:hint="eastAsia"/>
+          <w:b/>
+          <w:sz w:val="28"/>
+          <w:szCs w:val="28"/>
+          <w:lang w:eastAsia="zh-CN"/>
+        </w:rPr>
+        <w:t>Experiment</w:t>
+      </w:r>
+      <w:r>
+        <w:rPr>
+          <w:rFonts w:asciiTheme="majorHAnsi" w:hAnsiTheme="majorHAnsi" w:cs="Times New Roman"/>
+          <w:b/>
+          <w:sz w:val="28"/>
+          <w:szCs w:val="28"/>
+          <w:lang w:eastAsia="zh-CN"/>
+        </w:rPr>
+        <w:t>s</w:t>
+      </w:r>
     </w:p>
     <w:p>
       <w:pPr>
@@ -3239,6 +3126,7 @@
         <w:rPr>
           <w:rFonts w:asciiTheme="majorHAnsi" w:hAnsiTheme="majorHAnsi" w:cs="Times New Roman"/>
           <w:b/>
+          <w:lang w:eastAsia="zh-CN"/>
         </w:rPr>
       </w:pPr>
     </w:p>
@@ -3250,9 +3138,149 @@
         <w:adjustRightInd w:val="0"/>
         <w:rPr>
           <w:rFonts w:asciiTheme="majorHAnsi" w:hAnsiTheme="majorHAnsi" w:cs="Times New Roman"/>
-          <w:b/>
-        </w:rPr>
-      </w:pPr>
+          <w:lang w:eastAsia="zh-CN"/>
+        </w:rPr>
+      </w:pPr>
+      <w:r>
+        <w:rPr>
+          <w:rFonts w:asciiTheme="majorHAnsi" w:hAnsiTheme="majorHAnsi" w:cs="Times New Roman"/>
+          <w:lang w:eastAsia="zh-CN"/>
+        </w:rPr>
+        <w:t xml:space="preserve">Overall 13 test experiments where performed. </w:t>
+      </w:r>
+      <w:r>
+        <w:rPr>
+          <w:rFonts w:asciiTheme="majorHAnsi" w:hAnsiTheme="majorHAnsi" w:cs="Times New Roman" w:hint="eastAsia"/>
+          <w:lang w:eastAsia="zh-CN"/>
+        </w:rPr>
+        <w:t xml:space="preserve">The </w:t>
+      </w:r>
+      <w:r>
+        <w:rPr>
+          <w:rFonts w:asciiTheme="majorHAnsi" w:hAnsiTheme="majorHAnsi" w:cs="Times New Roman"/>
+          <w:lang w:eastAsia="zh-CN"/>
+        </w:rPr>
+        <w:t>primary</w:t>
+      </w:r>
+      <w:r>
+        <w:rPr>
+          <w:rFonts w:asciiTheme="majorHAnsi" w:hAnsiTheme="majorHAnsi" w:cs="Times New Roman" w:hint="eastAsia"/>
+          <w:lang w:eastAsia="zh-CN"/>
+        </w:rPr>
+        <w:t xml:space="preserve"> </w:t>
+      </w:r>
+      <w:r>
+        <w:rPr>
+          <w:rFonts w:asciiTheme="majorHAnsi" w:hAnsiTheme="majorHAnsi" w:cs="Times New Roman"/>
+          <w:lang w:eastAsia="zh-CN"/>
+        </w:rPr>
+        <w:t>principle</w:t>
+      </w:r>
+      <w:r>
+        <w:rPr>
+          <w:rFonts w:asciiTheme="majorHAnsi" w:hAnsiTheme="majorHAnsi" w:cs="Times New Roman" w:hint="eastAsia"/>
+          <w:lang w:eastAsia="zh-CN"/>
+        </w:rPr>
+        <w:t xml:space="preserve"> of </w:t>
+      </w:r>
+      <w:r>
+        <w:rPr>
+          <w:rFonts w:asciiTheme="majorHAnsi" w:hAnsiTheme="majorHAnsi" w:cs="Times New Roman"/>
+          <w:lang w:eastAsia="zh-CN"/>
+        </w:rPr>
+        <w:t xml:space="preserve">experiments </w:t>
+      </w:r>
+      <w:r>
+        <w:rPr>
+          <w:rFonts w:asciiTheme="majorHAnsi" w:hAnsiTheme="majorHAnsi" w:cs="Times New Roman" w:hint="eastAsia"/>
+          <w:lang w:eastAsia="zh-CN"/>
+        </w:rPr>
+        <w:t>was to</w:t>
+      </w:r>
+      <w:r>
+        <w:rPr>
+          <w:rFonts w:asciiTheme="majorHAnsi" w:hAnsiTheme="majorHAnsi" w:cs="Times New Roman" w:hint="eastAsia"/>
+          <w:lang w:eastAsia="zh-CN"/>
+        </w:rPr>
+        <w:t xml:space="preserve"> </w:t>
+      </w:r>
+      <w:r>
+        <w:rPr>
+          <w:rFonts w:asciiTheme="majorHAnsi" w:hAnsiTheme="majorHAnsi" w:cs="Times New Roman"/>
+          <w:lang w:eastAsia="zh-CN"/>
+        </w:rPr>
+        <w:t>select</w:t>
+      </w:r>
+      <w:r>
+        <w:rPr>
+          <w:rFonts w:asciiTheme="majorHAnsi" w:hAnsiTheme="majorHAnsi" w:cs="Times New Roman" w:hint="eastAsia"/>
+          <w:lang w:eastAsia="zh-CN"/>
+        </w:rPr>
+        <w:t xml:space="preserve"> one </w:t>
+      </w:r>
+      <w:r>
+        <w:rPr>
+          <w:rFonts w:asciiTheme="majorHAnsi" w:hAnsiTheme="majorHAnsi" w:cs="Times New Roman"/>
+          <w:lang w:eastAsia="zh-CN"/>
+        </w:rPr>
+        <w:t>variable</w:t>
+      </w:r>
+      <w:r>
+        <w:rPr>
+          <w:rFonts w:asciiTheme="majorHAnsi" w:hAnsiTheme="majorHAnsi" w:cs="Times New Roman" w:hint="eastAsia"/>
+          <w:lang w:eastAsia="zh-CN"/>
+        </w:rPr>
+        <w:t xml:space="preserve"> to change,</w:t>
+      </w:r>
+      <w:r>
+        <w:rPr>
+          <w:rFonts w:asciiTheme="majorHAnsi" w:hAnsiTheme="majorHAnsi" w:cs="Times New Roman"/>
+          <w:lang w:eastAsia="zh-CN"/>
+        </w:rPr>
+        <w:t xml:space="preserve"> while</w:t>
+      </w:r>
+      <w:r>
+        <w:rPr>
+          <w:rFonts w:asciiTheme="majorHAnsi" w:hAnsiTheme="majorHAnsi" w:cs="Times New Roman" w:hint="eastAsia"/>
+          <w:lang w:eastAsia="zh-CN"/>
+        </w:rPr>
+        <w:t xml:space="preserve"> hold</w:t>
+      </w:r>
+      <w:r>
+        <w:rPr>
+          <w:rFonts w:asciiTheme="majorHAnsi" w:hAnsiTheme="majorHAnsi" w:cs="Times New Roman"/>
+          <w:lang w:eastAsia="zh-CN"/>
+        </w:rPr>
+        <w:t>ing the</w:t>
+      </w:r>
+      <w:r>
+        <w:rPr>
+          <w:rFonts w:asciiTheme="majorHAnsi" w:hAnsiTheme="majorHAnsi" w:cs="Times New Roman" w:hint="eastAsia"/>
+          <w:lang w:eastAsia="zh-CN"/>
+        </w:rPr>
+        <w:t xml:space="preserve"> others constant.</w:t>
+      </w:r>
+      <w:r>
+        <w:rPr>
+          <w:rFonts w:asciiTheme="majorHAnsi" w:hAnsiTheme="majorHAnsi" w:cs="Times New Roman" w:hint="eastAsia"/>
+          <w:lang w:eastAsia="zh-CN"/>
+        </w:rPr>
+        <w:t xml:space="preserve"> </w:t>
+      </w:r>
+      <w:r>
+        <w:rPr>
+          <w:rFonts w:asciiTheme="majorHAnsi" w:hAnsiTheme="majorHAnsi" w:cs="Times New Roman"/>
+          <w:lang w:eastAsia="zh-CN"/>
+        </w:rPr>
+        <w:t>After which, we observed</w:t>
+      </w:r>
+      <w:r>
+        <w:rPr>
+          <w:rFonts w:asciiTheme="majorHAnsi" w:hAnsiTheme="majorHAnsi" w:cs="Times New Roman" w:hint="eastAsia"/>
+          <w:lang w:eastAsia="zh-CN"/>
+        </w:rPr>
+        <w:t xml:space="preserve"> how these change would affect the results.</w:t>
+      </w:r>
     </w:p>
     <w:p>
       <w:pPr>
@@ -3262,129 +3290,416 @@
         <w:adjustRightInd w:val="0"/>
         <w:rPr>
           <w:rFonts w:asciiTheme="majorHAnsi" w:hAnsiTheme="majorHAnsi" w:cs="Times New Roman"/>
-          <w:b/>
-        </w:rPr>
-      </w:pPr>
-    </w:p>
-    <w:p>
-      <w:pPr>
+          <w:lang w:eastAsia="zh-CN"/>
+        </w:rPr>
+      </w:pPr>
+    </w:p>
+    <w:p>
+      <w:pPr>
+        <w:pStyle w:val="ListParagraph"/>
         <w:widowControl w:val="0"/>
+        <w:numPr>
+          <w:ilvl w:val="0"/>
+          <w:numId w:val="15"/>
+        </w:numPr>
         <w:autoSpaceDE w:val="0"/>
         <w:autoSpaceDN w:val="0"/>
         <w:adjustRightInd w:val="0"/>
         <w:rPr>
           <w:rFonts w:asciiTheme="majorHAnsi" w:hAnsiTheme="majorHAnsi" w:cs="Times New Roman"/>
-          <w:b/>
-        </w:rPr>
-      </w:pPr>
-    </w:p>
-    <w:p>
-      <w:pPr>
+          <w:lang w:eastAsia="zh-CN"/>
+        </w:rPr>
+      </w:pPr>
+      <w:r>
+        <w:rPr>
+          <w:rFonts w:asciiTheme="majorHAnsi" w:hAnsiTheme="majorHAnsi" w:cs="Times New Roman" w:hint="eastAsia"/>
+          <w:lang w:eastAsia="zh-CN"/>
+        </w:rPr>
+        <w:t xml:space="preserve">Tests 1 </w:t>
+      </w:r>
+      <w:r>
+        <w:rPr>
+          <w:rFonts w:asciiTheme="majorHAnsi" w:hAnsiTheme="majorHAnsi" w:cs="Times New Roman"/>
+          <w:lang w:eastAsia="zh-CN"/>
+        </w:rPr>
+        <w:t>through</w:t>
+      </w:r>
+      <w:r>
+        <w:rPr>
+          <w:rFonts w:asciiTheme="majorHAnsi" w:hAnsiTheme="majorHAnsi" w:cs="Times New Roman" w:hint="eastAsia"/>
+          <w:lang w:eastAsia="zh-CN"/>
+        </w:rPr>
+        <w:t xml:space="preserve"> 3 </w:t>
+      </w:r>
+      <w:r>
+        <w:rPr>
+          <w:rFonts w:asciiTheme="majorHAnsi" w:hAnsiTheme="majorHAnsi" w:cs="Times New Roman"/>
+          <w:lang w:eastAsia="zh-CN"/>
+        </w:rPr>
+        <w:t>held the</w:t>
+      </w:r>
+      <w:r>
+        <w:rPr>
+          <w:rFonts w:asciiTheme="majorHAnsi" w:hAnsiTheme="majorHAnsi" w:cs="Times New Roman" w:hint="eastAsia"/>
+          <w:lang w:eastAsia="zh-CN"/>
+        </w:rPr>
+        <w:t xml:space="preserve"> initial release location at one. GMO release number and GMO deploy times were constant. The </w:t>
+      </w:r>
+      <w:r>
+        <w:rPr>
+          <w:rFonts w:asciiTheme="majorHAnsi" w:hAnsiTheme="majorHAnsi" w:cs="Times New Roman"/>
+          <w:lang w:eastAsia="zh-CN"/>
+        </w:rPr>
+        <w:t>release</w:t>
+      </w:r>
+      <w:r>
+        <w:rPr>
+          <w:rFonts w:asciiTheme="majorHAnsi" w:hAnsiTheme="majorHAnsi" w:cs="Times New Roman" w:hint="eastAsia"/>
+          <w:lang w:eastAsia="zh-CN"/>
+        </w:rPr>
+        <w:t xml:space="preserve"> location</w:t>
+      </w:r>
+      <w:r>
+        <w:rPr>
+          <w:rFonts w:asciiTheme="majorHAnsi" w:hAnsiTheme="majorHAnsi" w:cs="Times New Roman"/>
+          <w:lang w:eastAsia="zh-CN"/>
+        </w:rPr>
+        <w:t>s were moved</w:t>
+      </w:r>
+      <w:r>
+        <w:rPr>
+          <w:rFonts w:asciiTheme="majorHAnsi" w:hAnsiTheme="majorHAnsi" w:cs="Times New Roman" w:hint="eastAsia"/>
+          <w:lang w:eastAsia="zh-CN"/>
+        </w:rPr>
+        <w:t xml:space="preserve"> or the GMO survival rate</w:t>
+      </w:r>
+      <w:r>
+        <w:rPr>
+          <w:rFonts w:asciiTheme="majorHAnsi" w:hAnsiTheme="majorHAnsi" w:cs="Times New Roman"/>
+          <w:lang w:eastAsia="zh-CN"/>
+        </w:rPr>
+        <w:t xml:space="preserve"> was changed and the results documented</w:t>
+      </w:r>
+      <w:r>
+        <w:rPr>
+          <w:rFonts w:asciiTheme="majorHAnsi" w:hAnsiTheme="majorHAnsi" w:cs="Times New Roman" w:hint="eastAsia"/>
+          <w:lang w:eastAsia="zh-CN"/>
+        </w:rPr>
+        <w:t>.</w:t>
+      </w:r>
+    </w:p>
+    <w:p>
+      <w:pPr>
+        <w:pStyle w:val="ListParagraph"/>
         <w:widowControl w:val="0"/>
+        <w:numPr>
+          <w:ilvl w:val="0"/>
+          <w:numId w:val="15"/>
+        </w:numPr>
         <w:autoSpaceDE w:val="0"/>
         <w:autoSpaceDN w:val="0"/>
         <w:adjustRightInd w:val="0"/>
         <w:rPr>
           <w:rFonts w:asciiTheme="majorHAnsi" w:hAnsiTheme="majorHAnsi" w:cs="Times New Roman"/>
-          <w:b/>
-        </w:rPr>
-      </w:pPr>
-    </w:p>
-    <w:p>
-      <w:pPr>
+          <w:lang w:eastAsia="zh-CN"/>
+        </w:rPr>
+      </w:pPr>
+      <w:r>
+        <w:rPr>
+          <w:rFonts w:asciiTheme="majorHAnsi" w:hAnsiTheme="majorHAnsi" w:cs="Times New Roman"/>
+          <w:lang w:eastAsia="zh-CN"/>
+        </w:rPr>
+        <w:t>T</w:t>
+      </w:r>
+      <w:r>
+        <w:rPr>
+          <w:rFonts w:asciiTheme="majorHAnsi" w:hAnsiTheme="majorHAnsi" w:cs="Times New Roman" w:hint="eastAsia"/>
+          <w:lang w:eastAsia="zh-CN"/>
+        </w:rPr>
+        <w:t xml:space="preserve">ests 4 through 6 increased initial release location to five and held the GMO release number and GMO deploy times constant. </w:t>
+      </w:r>
+      <w:r>
+        <w:rPr>
+          <w:rFonts w:asciiTheme="majorHAnsi" w:hAnsiTheme="majorHAnsi" w:cs="Times New Roman"/>
+          <w:lang w:eastAsia="zh-CN"/>
+        </w:rPr>
+        <w:t xml:space="preserve">Again, </w:t>
+      </w:r>
+      <w:r>
+        <w:rPr>
+          <w:rFonts w:asciiTheme="majorHAnsi" w:hAnsiTheme="majorHAnsi" w:cs="Times New Roman" w:hint="eastAsia"/>
+          <w:lang w:eastAsia="zh-CN"/>
+        </w:rPr>
+        <w:t xml:space="preserve">the </w:t>
+      </w:r>
+      <w:r>
+        <w:rPr>
+          <w:rFonts w:asciiTheme="majorHAnsi" w:hAnsiTheme="majorHAnsi" w:cs="Times New Roman"/>
+          <w:lang w:eastAsia="zh-CN"/>
+        </w:rPr>
+        <w:t>release</w:t>
+      </w:r>
+      <w:r>
+        <w:rPr>
+          <w:rFonts w:asciiTheme="majorHAnsi" w:hAnsiTheme="majorHAnsi" w:cs="Times New Roman" w:hint="eastAsia"/>
+          <w:lang w:eastAsia="zh-CN"/>
+        </w:rPr>
+        <w:t xml:space="preserve"> location</w:t>
+      </w:r>
+      <w:r>
+        <w:rPr>
+          <w:rFonts w:asciiTheme="majorHAnsi" w:hAnsiTheme="majorHAnsi" w:cs="Times New Roman"/>
+          <w:lang w:eastAsia="zh-CN"/>
+        </w:rPr>
+        <w:t>s were moved</w:t>
+      </w:r>
+      <w:r>
+        <w:rPr>
+          <w:rFonts w:asciiTheme="majorHAnsi" w:hAnsiTheme="majorHAnsi" w:cs="Times New Roman" w:hint="eastAsia"/>
+          <w:lang w:eastAsia="zh-CN"/>
+        </w:rPr>
+        <w:t xml:space="preserve"> or the GMO survival rate</w:t>
+      </w:r>
+      <w:r>
+        <w:rPr>
+          <w:rFonts w:asciiTheme="majorHAnsi" w:hAnsiTheme="majorHAnsi" w:cs="Times New Roman"/>
+          <w:lang w:eastAsia="zh-CN"/>
+        </w:rPr>
+        <w:t xml:space="preserve"> was changed and the results documented</w:t>
+      </w:r>
+      <w:r>
+        <w:rPr>
+          <w:rFonts w:asciiTheme="majorHAnsi" w:hAnsiTheme="majorHAnsi" w:cs="Times New Roman" w:hint="eastAsia"/>
+          <w:lang w:eastAsia="zh-CN"/>
+        </w:rPr>
+        <w:t>.</w:t>
+      </w:r>
+    </w:p>
+    <w:p>
+      <w:pPr>
+        <w:pStyle w:val="ListParagraph"/>
         <w:widowControl w:val="0"/>
+        <w:numPr>
+          <w:ilvl w:val="0"/>
+          <w:numId w:val="15"/>
+        </w:numPr>
         <w:autoSpaceDE w:val="0"/>
         <w:autoSpaceDN w:val="0"/>
         <w:adjustRightInd w:val="0"/>
         <w:rPr>
           <w:rFonts w:asciiTheme="majorHAnsi" w:hAnsiTheme="majorHAnsi" w:cs="Times New Roman"/>
-          <w:b/>
-        </w:rPr>
-      </w:pPr>
-    </w:p>
-    <w:p>
-      <w:pPr>
+          <w:lang w:eastAsia="zh-CN"/>
+        </w:rPr>
+      </w:pPr>
+      <w:r>
+        <w:rPr>
+          <w:rFonts w:asciiTheme="majorHAnsi" w:hAnsiTheme="majorHAnsi" w:cs="Times New Roman"/>
+          <w:lang w:eastAsia="zh-CN"/>
+        </w:rPr>
+        <w:t>T</w:t>
+      </w:r>
+      <w:r>
+        <w:rPr>
+          <w:rFonts w:asciiTheme="majorHAnsi" w:hAnsiTheme="majorHAnsi" w:cs="Times New Roman" w:hint="eastAsia"/>
+          <w:lang w:eastAsia="zh-CN"/>
+        </w:rPr>
+        <w:t>ests 7 through 9 increased initial release location to ten, held GMO release number and GMO deploy times constant, move</w:t>
+      </w:r>
+      <w:r>
+        <w:rPr>
+          <w:rFonts w:asciiTheme="majorHAnsi" w:hAnsiTheme="majorHAnsi" w:cs="Times New Roman"/>
+          <w:lang w:eastAsia="zh-CN"/>
+        </w:rPr>
+        <w:t>d</w:t>
+      </w:r>
+      <w:r>
+        <w:rPr>
+          <w:rFonts w:asciiTheme="majorHAnsi" w:hAnsiTheme="majorHAnsi" w:cs="Times New Roman" w:hint="eastAsia"/>
+          <w:lang w:eastAsia="zh-CN"/>
+        </w:rPr>
+        <w:t xml:space="preserve"> the </w:t>
+      </w:r>
+      <w:r>
+        <w:rPr>
+          <w:rFonts w:asciiTheme="majorHAnsi" w:hAnsiTheme="majorHAnsi" w:cs="Times New Roman"/>
+          <w:lang w:eastAsia="zh-CN"/>
+        </w:rPr>
+        <w:t>release</w:t>
+      </w:r>
+      <w:r>
+        <w:rPr>
+          <w:rFonts w:asciiTheme="majorHAnsi" w:hAnsiTheme="majorHAnsi" w:cs="Times New Roman" w:hint="eastAsia"/>
+          <w:lang w:eastAsia="zh-CN"/>
+        </w:rPr>
+        <w:t xml:space="preserve"> location</w:t>
+      </w:r>
+      <w:r>
+        <w:rPr>
+          <w:rFonts w:asciiTheme="majorHAnsi" w:hAnsiTheme="majorHAnsi" w:cs="Times New Roman"/>
+          <w:lang w:eastAsia="zh-CN"/>
+        </w:rPr>
+        <w:t>s</w:t>
+      </w:r>
+      <w:r>
+        <w:rPr>
+          <w:rFonts w:asciiTheme="majorHAnsi" w:hAnsiTheme="majorHAnsi" w:cs="Times New Roman" w:hint="eastAsia"/>
+          <w:lang w:eastAsia="zh-CN"/>
+        </w:rPr>
+        <w:t xml:space="preserve"> or change the GMO survival rate</w:t>
+      </w:r>
+      <w:r>
+        <w:rPr>
+          <w:rFonts w:asciiTheme="majorHAnsi" w:hAnsiTheme="majorHAnsi" w:cs="Times New Roman"/>
+          <w:lang w:eastAsia="zh-CN"/>
+        </w:rPr>
+        <w:t>. Results were documented.</w:t>
+      </w:r>
+    </w:p>
+    <w:p>
+      <w:pPr>
+        <w:pStyle w:val="ListParagraph"/>
         <w:widowControl w:val="0"/>
+        <w:numPr>
+          <w:ilvl w:val="0"/>
+          <w:numId w:val="15"/>
+        </w:numPr>
         <w:autoSpaceDE w:val="0"/>
         <w:autoSpaceDN w:val="0"/>
         <w:adjustRightInd w:val="0"/>
         <w:rPr>
           <w:rFonts w:asciiTheme="majorHAnsi" w:hAnsiTheme="majorHAnsi" w:cs="Times New Roman"/>
-          <w:b/>
-        </w:rPr>
-      </w:pPr>
-    </w:p>
-    <w:p>
-      <w:pPr>
+          <w:lang w:eastAsia="zh-CN"/>
+        </w:rPr>
+      </w:pPr>
+      <w:r>
+        <w:rPr>
+          <w:rFonts w:asciiTheme="majorHAnsi" w:hAnsiTheme="majorHAnsi" w:cs="Times New Roman" w:hint="eastAsia"/>
+          <w:lang w:eastAsia="zh-CN"/>
+        </w:rPr>
+        <w:t xml:space="preserve">Tests 10 and 11 </w:t>
+      </w:r>
+      <w:r>
+        <w:rPr>
+          <w:rFonts w:asciiTheme="majorHAnsi" w:hAnsiTheme="majorHAnsi" w:cs="Times New Roman"/>
+          <w:lang w:eastAsia="zh-CN"/>
+        </w:rPr>
+        <w:t>held</w:t>
+      </w:r>
+      <w:r>
+        <w:rPr>
+          <w:rFonts w:asciiTheme="majorHAnsi" w:hAnsiTheme="majorHAnsi" w:cs="Times New Roman" w:hint="eastAsia"/>
+          <w:lang w:eastAsia="zh-CN"/>
+        </w:rPr>
+        <w:t xml:space="preserve"> ini</w:t>
+      </w:r>
+      <w:r>
+        <w:rPr>
+          <w:rFonts w:asciiTheme="majorHAnsi" w:hAnsiTheme="majorHAnsi" w:cs="Times New Roman" w:hint="eastAsia"/>
+          <w:lang w:eastAsia="zh-CN"/>
+        </w:rPr>
+        <w:t>tial release location at ten, he</w:t>
+      </w:r>
+      <w:r>
+        <w:rPr>
+          <w:rFonts w:asciiTheme="majorHAnsi" w:hAnsiTheme="majorHAnsi" w:cs="Times New Roman" w:hint="eastAsia"/>
+          <w:lang w:eastAsia="zh-CN"/>
+        </w:rPr>
+        <w:t>ld GMO release number constant, and reduce</w:t>
+      </w:r>
+      <w:r>
+        <w:rPr>
+          <w:rFonts w:asciiTheme="majorHAnsi" w:hAnsiTheme="majorHAnsi" w:cs="Times New Roman"/>
+          <w:lang w:eastAsia="zh-CN"/>
+        </w:rPr>
+        <w:t>d</w:t>
+      </w:r>
+      <w:r>
+        <w:rPr>
+          <w:rFonts w:asciiTheme="majorHAnsi" w:hAnsiTheme="majorHAnsi" w:cs="Times New Roman" w:hint="eastAsia"/>
+          <w:lang w:eastAsia="zh-CN"/>
+        </w:rPr>
+        <w:t xml:space="preserve"> release times</w:t>
+      </w:r>
+      <w:r>
+        <w:rPr>
+          <w:rFonts w:asciiTheme="majorHAnsi" w:hAnsiTheme="majorHAnsi" w:cs="Times New Roman" w:hint="eastAsia"/>
+          <w:lang w:eastAsia="zh-CN"/>
+        </w:rPr>
+        <w:t xml:space="preserve"> to one.</w:t>
+      </w:r>
+      <w:r>
+        <w:rPr>
+          <w:rFonts w:asciiTheme="majorHAnsi" w:hAnsiTheme="majorHAnsi" w:cs="Times New Roman"/>
+          <w:lang w:eastAsia="zh-CN"/>
+        </w:rPr>
+        <w:t xml:space="preserve"> Results were documented</w:t>
+      </w:r>
+      <w:r>
+        <w:rPr>
+          <w:rFonts w:asciiTheme="majorHAnsi" w:hAnsiTheme="majorHAnsi" w:cs="Times New Roman"/>
+          <w:lang w:eastAsia="zh-CN"/>
+        </w:rPr>
+        <w:t>.</w:t>
+      </w:r>
+    </w:p>
+    <w:p>
+      <w:pPr>
+        <w:pStyle w:val="ListParagraph"/>
         <w:widowControl w:val="0"/>
+        <w:numPr>
+          <w:ilvl w:val="0"/>
+          <w:numId w:val="15"/>
+        </w:numPr>
         <w:autoSpaceDE w:val="0"/>
         <w:autoSpaceDN w:val="0"/>
         <w:adjustRightInd w:val="0"/>
         <w:rPr>
           <w:rFonts w:asciiTheme="majorHAnsi" w:hAnsiTheme="majorHAnsi" w:cs="Times New Roman"/>
-          <w:b/>
-        </w:rPr>
-      </w:pPr>
-    </w:p>
-    <w:p>
-      <w:pPr>
-        <w:widowControl w:val="0"/>
-        <w:autoSpaceDE w:val="0"/>
-        <w:autoSpaceDN w:val="0"/>
-        <w:adjustRightInd w:val="0"/>
+          <w:lang w:eastAsia="zh-CN"/>
+        </w:rPr>
+      </w:pPr>
+      <w:r>
+        <w:rPr>
+          <w:rFonts w:asciiTheme="majorHAnsi" w:hAnsiTheme="majorHAnsi" w:cs="Times New Roman" w:hint="eastAsia"/>
+          <w:lang w:eastAsia="zh-CN"/>
+        </w:rPr>
+        <w:t xml:space="preserve">Tests 12 and 13 </w:t>
+      </w:r>
+      <w:r>
         <w:rPr>
           <w:rFonts w:asciiTheme="majorHAnsi" w:hAnsiTheme="majorHAnsi" w:cs="Times New Roman"/>
-          <w:b/>
-        </w:rPr>
-      </w:pPr>
-    </w:p>
-    <w:p>
-      <w:pPr>
-        <w:widowControl w:val="0"/>
-        <w:autoSpaceDE w:val="0"/>
-        <w:autoSpaceDN w:val="0"/>
-        <w:adjustRightInd w:val="0"/>
+          <w:lang w:eastAsia="zh-CN"/>
+        </w:rPr>
+        <w:t>held</w:t>
+      </w:r>
+      <w:r>
+        <w:rPr>
+          <w:rFonts w:asciiTheme="majorHAnsi" w:hAnsiTheme="majorHAnsi" w:cs="Times New Roman" w:hint="eastAsia"/>
+          <w:lang w:eastAsia="zh-CN"/>
+        </w:rPr>
+        <w:t xml:space="preserve"> initial release location at ten, resume GMO deploy times to ten, increase GMO release number to 10000, a</w:t>
+      </w:r>
+      <w:r>
+        <w:rPr>
+          <w:rFonts w:asciiTheme="majorHAnsi" w:hAnsiTheme="majorHAnsi" w:cs="Times New Roman" w:hint="eastAsia"/>
+          <w:lang w:eastAsia="zh-CN"/>
+        </w:rPr>
+        <w:t>nd change the GMO survival rate</w:t>
+      </w:r>
+      <w:r>
         <w:rPr>
           <w:rFonts w:asciiTheme="majorHAnsi" w:hAnsiTheme="majorHAnsi" w:cs="Times New Roman"/>
-          <w:b/>
-        </w:rPr>
-      </w:pPr>
-    </w:p>
-    <w:p>
-      <w:pPr>
-        <w:widowControl w:val="0"/>
-        <w:autoSpaceDE w:val="0"/>
-        <w:autoSpaceDN w:val="0"/>
-        <w:adjustRightInd w:val="0"/>
-        <w:rPr>
-          <w:rFonts w:asciiTheme="majorHAnsi" w:hAnsiTheme="majorHAnsi" w:cs="Times New Roman"/>
-          <w:b/>
-        </w:rPr>
-      </w:pPr>
-    </w:p>
-    <w:p>
-      <w:pPr>
-        <w:widowControl w:val="0"/>
-        <w:autoSpaceDE w:val="0"/>
-        <w:autoSpaceDN w:val="0"/>
-        <w:adjustRightInd w:val="0"/>
-        <w:rPr>
-          <w:rFonts w:asciiTheme="majorHAnsi" w:hAnsiTheme="majorHAnsi" w:cs="Times New Roman"/>
-          <w:b/>
-        </w:rPr>
-      </w:pPr>
-    </w:p>
-    <w:p>
-      <w:pPr>
-        <w:widowControl w:val="0"/>
-        <w:autoSpaceDE w:val="0"/>
-        <w:autoSpaceDN w:val="0"/>
-        <w:adjustRightInd w:val="0"/>
-        <w:rPr>
-          <w:rFonts w:asciiTheme="majorHAnsi" w:hAnsiTheme="majorHAnsi" w:cs="Times New Roman"/>
-          <w:b/>
-        </w:rPr>
-      </w:pPr>
+          <w:lang w:eastAsia="zh-CN"/>
+        </w:rPr>
+        <w:t>. Results were documented</w:t>
+      </w:r>
+      <w:r>
+        <w:rPr>
+          <w:rFonts w:asciiTheme="majorHAnsi" w:hAnsiTheme="majorHAnsi" w:cs="Times New Roman" w:hint="eastAsia"/>
+          <w:lang w:eastAsia="zh-CN"/>
+        </w:rPr>
+        <w:t xml:space="preserve">. </w:t>
+      </w:r>
     </w:p>
     <w:p>
       <w:pPr>
@@ -3475,7 +3790,7 @@
                     </pic:cNvPicPr>
                   </pic:nvPicPr>
                   <pic:blipFill>
-                    <a:blip r:embed="rId12">
+                    <a:blip r:embed="rId13">
                       <a:extLst>
                         <a:ext uri="{28A0092B-C50C-407E-A947-70E740481C1C}">
                           <a14:useLocalDpi xmlns:a14="http://schemas.microsoft.com/office/drawing/2010/main" val="0"/>
@@ -3541,9 +3856,9 @@
           <w:noProof/>
         </w:rPr>
         <w:drawing>
-          <wp:inline distT="0" distB="0" distL="0" distR="0" wp14:anchorId="0F4C6DC6" wp14:editId="062D143E">
-            <wp:extent cx="5717569" cy="2999105"/>
-            <wp:effectExtent l="0" t="0" r="0" b="0"/>
+          <wp:inline distT="0" distB="0" distL="0" distR="0" wp14:anchorId="0F4C6DC6" wp14:editId="184A168E">
+            <wp:extent cx="5717540" cy="2884790"/>
+            <wp:effectExtent l="0" t="0" r="0" b="11430"/>
             <wp:docPr id="19" name="Picture 19"/>
             <wp:cNvGraphicFramePr>
               <a:graphicFrameLocks xmlns:a="http://schemas.openxmlformats.org/drawingml/2006/main" noChangeAspect="1"/>
@@ -3556,7 +3871,7 @@
                     <pic:cNvPicPr/>
                   </pic:nvPicPr>
                   <pic:blipFill>
-                    <a:blip r:embed="rId13">
+                    <a:blip r:embed="rId14">
                       <a:extLst>
                         <a:ext uri="{28A0092B-C50C-407E-A947-70E740481C1C}">
                           <a14:useLocalDpi xmlns:a14="http://schemas.microsoft.com/office/drawing/2010/main" val="0"/>
@@ -3570,7 +3885,7 @@
                   <pic:spPr>
                     <a:xfrm>
                       <a:off x="0" y="0"/>
-                      <a:ext cx="5742871" cy="3012377"/>
+                      <a:ext cx="5742871" cy="2897571"/>
                     </a:xfrm>
                     <a:prstGeom prst="rect">
                       <a:avLst/>
@@ -3681,37 +3996,43 @@
           <w:rFonts w:hint="eastAsia"/>
           <w:lang w:eastAsia="zh-CN"/>
         </w:rPr>
-        <w:t xml:space="preserve">, test </w:t>
-      </w:r>
-      <w:proofErr w:type="gramStart"/>
+        <w:t xml:space="preserve">, test 11 released GMO only for one time, and the GMO and wild survival rate still be kept at 20%. </w:t>
+      </w:r>
+      <w:r>
+        <w:rPr>
+          <w:lang w:eastAsia="zh-CN"/>
+        </w:rPr>
+        <w:t>T</w:t>
+      </w:r>
       <w:r>
         <w:rPr>
           <w:rFonts w:hint="eastAsia"/>
           <w:lang w:eastAsia="zh-CN"/>
         </w:rPr>
-        <w:t>11 released</w:t>
-      </w:r>
-      <w:proofErr w:type="gramEnd"/>
-      <w:r>
-        <w:rPr>
-          <w:rFonts w:hint="eastAsia"/>
-          <w:lang w:eastAsia="zh-CN"/>
-        </w:rPr>
-        <w:t xml:space="preserve"> GMO only for one time, and the GMO and wild survival rate still be kept at 20%. </w:t>
-      </w:r>
-      <w:r>
-        <w:rPr>
-          <w:lang w:eastAsia="zh-CN"/>
-        </w:rPr>
-        <w:t>T</w:t>
-      </w:r>
-      <w:r>
-        <w:rPr>
-          <w:rFonts w:hint="eastAsia"/>
-          <w:lang w:eastAsia="zh-CN"/>
-        </w:rPr>
         <w:t xml:space="preserve">his setting resulted in that none of the GMO mosquito survived and failed to mate with wild female. In result, the eradication was also failed. </w:t>
       </w:r>
+    </w:p>
+    <w:p>
+      <w:pPr>
+        <w:rPr>
+          <w:rFonts w:asciiTheme="majorHAnsi" w:hAnsiTheme="majorHAnsi"/>
+          <w:b/>
+          <w:sz w:val="28"/>
+          <w:szCs w:val="28"/>
+          <w:lang w:eastAsia="zh-CN"/>
+        </w:rPr>
+      </w:pPr>
+    </w:p>
+    <w:p>
+      <w:pPr>
+        <w:rPr>
+          <w:rFonts w:asciiTheme="majorHAnsi" w:hAnsiTheme="majorHAnsi"/>
+          <w:b/>
+          <w:sz w:val="28"/>
+          <w:szCs w:val="28"/>
+          <w:lang w:eastAsia="zh-CN"/>
+        </w:rPr>
+      </w:pPr>
     </w:p>
     <w:p>
       <w:pPr>
@@ -3768,7 +4089,7 @@
                     <pic:cNvPicPr/>
                   </pic:nvPicPr>
                   <pic:blipFill>
-                    <a:blip r:embed="rId14">
+                    <a:blip r:embed="rId15">
                       <a:extLst>
                         <a:ext uri="{28A0092B-C50C-407E-A947-70E740481C1C}">
                           <a14:useLocalDpi xmlns:a14="http://schemas.microsoft.com/office/drawing/2010/main" val="0"/>
@@ -3885,7 +4206,7 @@
                     <pic:cNvPicPr/>
                   </pic:nvPicPr>
                   <pic:blipFill>
-                    <a:blip r:embed="rId15">
+                    <a:blip r:embed="rId16">
                       <a:extLst>
                         <a:ext uri="{28A0092B-C50C-407E-A947-70E740481C1C}">
                           <a14:useLocalDpi xmlns:a14="http://schemas.microsoft.com/office/drawing/2010/main" val="0"/>
@@ -3958,6 +4279,22 @@
     </w:p>
     <w:p>
       <w:pPr>
+        <w:jc w:val="center"/>
+        <w:rPr>
+          <w:lang w:eastAsia="zh-CN"/>
+        </w:rPr>
+      </w:pPr>
+    </w:p>
+    <w:p>
+      <w:pPr>
+        <w:jc w:val="center"/>
+        <w:rPr>
+          <w:lang w:eastAsia="zh-CN"/>
+        </w:rPr>
+      </w:pPr>
+    </w:p>
+    <w:p>
+      <w:pPr>
         <w:rPr>
           <w:lang w:eastAsia="zh-CN"/>
         </w:rPr>
@@ -3983,7 +4320,7 @@
                     <pic:cNvPicPr/>
                   </pic:nvPicPr>
                   <pic:blipFill>
-                    <a:blip r:embed="rId16">
+                    <a:blip r:embed="rId17">
                       <a:extLst>
                         <a:ext uri="{28A0092B-C50C-407E-A947-70E740481C1C}">
                           <a14:useLocalDpi xmlns:a14="http://schemas.microsoft.com/office/drawing/2010/main" val="0"/>
@@ -4049,69 +4386,6 @@
     </w:p>
     <w:p>
       <w:pPr>
-        <w:rPr>
-          <w:lang w:eastAsia="zh-CN"/>
-        </w:rPr>
-      </w:pPr>
-    </w:p>
-    <w:p>
-      <w:pPr>
-        <w:rPr>
-          <w:lang w:eastAsia="zh-CN"/>
-        </w:rPr>
-      </w:pPr>
-    </w:p>
-    <w:p>
-      <w:pPr>
-        <w:rPr>
-          <w:lang w:eastAsia="zh-CN"/>
-        </w:rPr>
-      </w:pPr>
-    </w:p>
-    <w:p>
-      <w:pPr>
-        <w:rPr>
-          <w:lang w:eastAsia="zh-CN"/>
-        </w:rPr>
-      </w:pPr>
-    </w:p>
-    <w:p>
-      <w:pPr>
-        <w:rPr>
-          <w:lang w:eastAsia="zh-CN"/>
-        </w:rPr>
-      </w:pPr>
-    </w:p>
-    <w:p>
-      <w:pPr>
-        <w:rPr>
-          <w:lang w:eastAsia="zh-CN"/>
-        </w:rPr>
-      </w:pPr>
-    </w:p>
-    <w:p>
-      <w:pPr>
-        <w:rPr>
-          <w:lang w:eastAsia="zh-CN"/>
-        </w:rPr>
-      </w:pPr>
-    </w:p>
-    <w:p>
-      <w:pPr>
-        <w:rPr>
-          <w:lang w:eastAsia="zh-CN"/>
-        </w:rPr>
-      </w:pPr>
-    </w:p>
-    <w:p>
-      <w:pPr>
-        <w:rPr>
-          <w:lang w:eastAsia="zh-CN"/>
-        </w:rPr>
-      </w:pPr>
-    </w:p>
-    <w:p>
-      <w:pPr>
         <w:widowControl w:val="0"/>
         <w:autoSpaceDE w:val="0"/>
         <w:autoSpaceDN w:val="0"/>
@@ -4138,11 +4412,183 @@
           <w:lang w:eastAsia="zh-CN"/>
         </w:rPr>
       </w:pPr>
-      <w:bookmarkStart w:id="5" w:name="_Toc323337670"/>
+      <w:bookmarkStart w:id="5" w:name="_Toc323371029"/>
       <w:r>
         <w:t>Conclusion &amp; Potential Extensions</w:t>
       </w:r>
       <w:bookmarkEnd w:id="5"/>
+    </w:p>
+    <w:p>
+      <w:pPr>
+        <w:widowControl w:val="0"/>
+        <w:autoSpaceDE w:val="0"/>
+        <w:autoSpaceDN w:val="0"/>
+        <w:adjustRightInd w:val="0"/>
+        <w:rPr>
+          <w:rFonts w:asciiTheme="majorHAnsi" w:hAnsiTheme="majorHAnsi" w:cs="Times New Roman"/>
+          <w:b/>
+          <w:lang w:eastAsia="zh-CN"/>
+        </w:rPr>
+      </w:pPr>
+    </w:p>
+    <w:p>
+      <w:pPr>
+        <w:rPr>
+          <w:lang w:eastAsia="zh-CN"/>
+        </w:rPr>
+      </w:pPr>
+      <w:r>
+        <w:rPr>
+          <w:lang w:eastAsia="zh-CN"/>
+        </w:rPr>
+        <w:t xml:space="preserve">The </w:t>
+      </w:r>
+      <w:r>
+        <w:rPr>
+          <w:rFonts w:hint="eastAsia"/>
+          <w:lang w:eastAsia="zh-CN"/>
+        </w:rPr>
+        <w:t>same settings do not always lead to the same results. Increasing the GMO in</w:t>
+      </w:r>
+      <w:r>
+        <w:rPr>
+          <w:rFonts w:hint="eastAsia"/>
+          <w:lang w:eastAsia="zh-CN"/>
+        </w:rPr>
+        <w:t xml:space="preserve">put may not </w:t>
+      </w:r>
+      <w:r>
+        <w:rPr>
+          <w:lang w:eastAsia="zh-CN"/>
+        </w:rPr>
+        <w:t>accelerate</w:t>
+      </w:r>
+      <w:r>
+        <w:rPr>
+          <w:rFonts w:hint="eastAsia"/>
+          <w:lang w:eastAsia="zh-CN"/>
+        </w:rPr>
+        <w:t xml:space="preserve"> the eradication proce</w:t>
+      </w:r>
+      <w:r>
+        <w:rPr>
+          <w:rFonts w:hint="eastAsia"/>
+          <w:lang w:eastAsia="zh-CN"/>
+        </w:rPr>
+        <w:t>ss. However, increase the GMO in</w:t>
+      </w:r>
+      <w:r>
+        <w:rPr>
+          <w:rFonts w:hint="eastAsia"/>
+          <w:lang w:eastAsia="zh-CN"/>
+        </w:rPr>
+        <w:t xml:space="preserve">put could </w:t>
+      </w:r>
+      <w:r>
+        <w:rPr>
+          <w:lang w:eastAsia="zh-CN"/>
+        </w:rPr>
+        <w:t>raise</w:t>
+      </w:r>
+      <w:r>
+        <w:rPr>
+          <w:rFonts w:hint="eastAsia"/>
+          <w:lang w:eastAsia="zh-CN"/>
+        </w:rPr>
+        <w:t xml:space="preserve"> the possibility</w:t>
+      </w:r>
+      <w:r>
+        <w:rPr>
+          <w:lang w:eastAsia="zh-CN"/>
+        </w:rPr>
+        <w:t xml:space="preserve"> of success</w:t>
+      </w:r>
+      <w:r>
+        <w:rPr>
+          <w:rFonts w:hint="eastAsia"/>
+          <w:lang w:eastAsia="zh-CN"/>
+        </w:rPr>
+        <w:t xml:space="preserve"> and will lead the </w:t>
+      </w:r>
+      <w:r>
+        <w:rPr>
+          <w:lang w:eastAsia="zh-CN"/>
+        </w:rPr>
+        <w:t>shorter</w:t>
+      </w:r>
+      <w:r>
+        <w:rPr>
+          <w:rFonts w:hint="eastAsia"/>
+          <w:lang w:eastAsia="zh-CN"/>
+        </w:rPr>
+        <w:t xml:space="preserve"> average </w:t>
+      </w:r>
+      <w:r>
+        <w:rPr>
+          <w:lang w:eastAsia="zh-CN"/>
+        </w:rPr>
+        <w:t xml:space="preserve">total </w:t>
+      </w:r>
+      <w:r>
+        <w:rPr>
+          <w:rFonts w:hint="eastAsia"/>
+          <w:lang w:eastAsia="zh-CN"/>
+        </w:rPr>
+        <w:t>eradication time</w:t>
+      </w:r>
+      <w:r>
+        <w:rPr>
+          <w:lang w:eastAsia="zh-CN"/>
+        </w:rPr>
+        <w:t>s</w:t>
+      </w:r>
+      <w:r>
+        <w:rPr>
+          <w:rFonts w:hint="eastAsia"/>
+          <w:lang w:eastAsia="zh-CN"/>
+        </w:rPr>
+        <w:t xml:space="preserve">. </w:t>
+      </w:r>
+      <w:r>
+        <w:rPr>
+          <w:lang w:eastAsia="zh-CN"/>
+        </w:rPr>
+        <w:t>T</w:t>
+      </w:r>
+      <w:r>
+        <w:rPr>
+          <w:rFonts w:hint="eastAsia"/>
+          <w:lang w:eastAsia="zh-CN"/>
+        </w:rPr>
+        <w:t>he result</w:t>
+      </w:r>
+      <w:r>
+        <w:rPr>
+          <w:rFonts w:hint="eastAsia"/>
+          <w:lang w:eastAsia="zh-CN"/>
+        </w:rPr>
+        <w:t xml:space="preserve"> is closer to the </w:t>
+      </w:r>
+      <w:r>
+        <w:rPr>
+          <w:rFonts w:hint="eastAsia"/>
+          <w:lang w:eastAsia="zh-CN"/>
+        </w:rPr>
+        <w:t xml:space="preserve">real world and </w:t>
+      </w:r>
+      <w:r>
+        <w:rPr>
+          <w:lang w:eastAsia="zh-CN"/>
+        </w:rPr>
+        <w:t>demonstrations</w:t>
+      </w:r>
+      <w:r>
+        <w:rPr>
+          <w:rFonts w:hint="eastAsia"/>
+          <w:lang w:eastAsia="zh-CN"/>
+        </w:rPr>
+        <w:t xml:space="preserve"> the advantage of ABMS.</w:t>
+      </w:r>
     </w:p>
     <w:p>
       <w:pPr>
@@ -4710,15 +5156,7 @@
     <w:p/>
     <w:p>
       <w:r>
-        <w:t xml:space="preserve">Add and track a variety of diseases such as </w:t>
-      </w:r>
-      <w:proofErr w:type="spellStart"/>
-      <w:r>
-        <w:t>Zika</w:t>
-      </w:r>
-      <w:proofErr w:type="spellEnd"/>
-      <w:r>
-        <w:t xml:space="preserve"> virus, West Nile Virus, Malaria, and Dengue Fever.</w:t>
+        <w:t>Add and track a variety of diseases such as Zika virus, West Nile Virus, Malaria, and Dengue Fever.</w:t>
       </w:r>
     </w:p>
     <w:p/>
@@ -4792,7 +5230,7 @@
       <w:pPr>
         <w:pStyle w:val="Heading1"/>
       </w:pPr>
-      <w:bookmarkStart w:id="6" w:name="_Toc323337671"/>
+      <w:bookmarkStart w:id="6" w:name="_Toc323371030"/>
       <w:r>
         <w:t>References &amp; Credits</w:t>
       </w:r>
@@ -4823,41 +5261,11 @@
           <w:rFonts w:eastAsia="Times New Roman" w:cs="Times New Roman"/>
         </w:rPr>
       </w:pPr>
-      <w:proofErr w:type="gramStart"/>
       <w:r>
         <w:rPr>
           <w:rFonts w:eastAsia="Times New Roman" w:cs="Times New Roman"/>
         </w:rPr>
-        <w:t>How the Self-Limiting Gene Works.</w:t>
-      </w:r>
-      <w:proofErr w:type="gramEnd"/>
-      <w:r>
-        <w:rPr>
-          <w:rFonts w:eastAsia="Times New Roman" w:cs="Times New Roman"/>
-        </w:rPr>
-        <w:t xml:space="preserve"> (</w:t>
-      </w:r>
-      <w:proofErr w:type="spellStart"/>
-      <w:proofErr w:type="gramStart"/>
-      <w:r>
-        <w:rPr>
-          <w:rFonts w:eastAsia="Times New Roman" w:cs="Times New Roman"/>
-        </w:rPr>
-        <w:t>n</w:t>
-      </w:r>
-      <w:proofErr w:type="gramEnd"/>
-      <w:r>
-        <w:rPr>
-          <w:rFonts w:eastAsia="Times New Roman" w:cs="Times New Roman"/>
-        </w:rPr>
-        <w:t>.d.</w:t>
-      </w:r>
-      <w:proofErr w:type="spellEnd"/>
-      <w:r>
-        <w:rPr>
-          <w:rFonts w:eastAsia="Times New Roman" w:cs="Times New Roman"/>
-        </w:rPr>
-        <w:t xml:space="preserve">). Retrieved April 27, 2016, from http://www.oxitec.com/ridl-science/understanding-ridl-science/molecular-biology/ </w:t>
+        <w:t xml:space="preserve">How the Self-Limiting Gene Works. (n.d.). Retrieved April 27, 2016, from http://www.oxitec.com/ridl-science/understanding-ridl-science/molecular-biology/ </w:t>
       </w:r>
     </w:p>
     <w:p>
@@ -4878,123 +5286,25 @@
           <w:rFonts w:eastAsia="Times New Roman" w:cs="Times New Roman"/>
         </w:rPr>
       </w:pPr>
-      <w:proofErr w:type="spellStart"/>
       <w:r>
         <w:rPr>
           <w:rFonts w:eastAsia="Times New Roman" w:cs="Times New Roman"/>
         </w:rPr>
-        <w:t>Labbé</w:t>
-      </w:r>
-      <w:proofErr w:type="spellEnd"/>
-      <w:r>
-        <w:rPr>
-          <w:rFonts w:eastAsia="Times New Roman" w:cs="Times New Roman"/>
-        </w:rPr>
-        <w:t xml:space="preserve">, G. M., </w:t>
-      </w:r>
-      <w:proofErr w:type="spellStart"/>
-      <w:r>
-        <w:rPr>
-          <w:rFonts w:eastAsia="Times New Roman" w:cs="Times New Roman"/>
-        </w:rPr>
-        <w:t>Scaife</w:t>
-      </w:r>
-      <w:proofErr w:type="spellEnd"/>
-      <w:r>
-        <w:rPr>
-          <w:rFonts w:eastAsia="Times New Roman" w:cs="Times New Roman"/>
-        </w:rPr>
-        <w:t xml:space="preserve">, S., Morgan, S. A., Curtis, Z. H., &amp; </w:t>
-      </w:r>
-      <w:proofErr w:type="spellStart"/>
-      <w:r>
-        <w:rPr>
-          <w:rFonts w:eastAsia="Times New Roman" w:cs="Times New Roman"/>
-        </w:rPr>
-        <w:t>Alphey</w:t>
-      </w:r>
-      <w:proofErr w:type="spellEnd"/>
-      <w:r>
-        <w:rPr>
-          <w:rFonts w:eastAsia="Times New Roman" w:cs="Times New Roman"/>
-        </w:rPr>
-        <w:t>, L. (</w:t>
-      </w:r>
-      <w:proofErr w:type="spellStart"/>
-      <w:r>
-        <w:rPr>
-          <w:rFonts w:eastAsia="Times New Roman" w:cs="Times New Roman"/>
-        </w:rPr>
-        <w:t>n.d.</w:t>
-      </w:r>
-      <w:proofErr w:type="spellEnd"/>
-      <w:r>
-        <w:rPr>
-          <w:rFonts w:eastAsia="Times New Roman" w:cs="Times New Roman"/>
-        </w:rPr>
-        <w:t xml:space="preserve">). </w:t>
-      </w:r>
-      <w:proofErr w:type="gramStart"/>
-      <w:r>
-        <w:rPr>
-          <w:rFonts w:eastAsia="Times New Roman" w:cs="Times New Roman"/>
-        </w:rPr>
-        <w:t>Female-Specific Flightless (</w:t>
-      </w:r>
-      <w:proofErr w:type="spellStart"/>
-      <w:r>
-        <w:rPr>
-          <w:rFonts w:eastAsia="Times New Roman" w:cs="Times New Roman"/>
-        </w:rPr>
-        <w:t>fsRIDL</w:t>
-      </w:r>
-      <w:proofErr w:type="spellEnd"/>
-      <w:r>
-        <w:rPr>
-          <w:rFonts w:eastAsia="Times New Roman" w:cs="Times New Roman"/>
-        </w:rPr>
-        <w:t xml:space="preserve">) Phenotype for Control of </w:t>
-      </w:r>
-      <w:proofErr w:type="spellStart"/>
+        <w:t xml:space="preserve">Labbé, G. M., Scaife, S., Morgan, S. A., Curtis, Z. H., &amp; Alphey, L. (n.d.). Female-Specific Flightless (fsRIDL) Phenotype for Control of </w:t>
+      </w:r>
       <w:r>
         <w:rPr>
           <w:rFonts w:eastAsia="Times New Roman" w:cs="Times New Roman"/>
           <w:i/>
           <w:iCs/>
         </w:rPr>
-        <w:t>Aedes</w:t>
-      </w:r>
-      <w:proofErr w:type="spellEnd"/>
+        <w:t>Aedes albopictus</w:t>
+      </w:r>
       <w:r>
         <w:rPr>
           <w:rFonts w:eastAsia="Times New Roman" w:cs="Times New Roman"/>
-          <w:i/>
-          <w:iCs/>
-        </w:rPr>
-        <w:t xml:space="preserve"> </w:t>
-      </w:r>
-      <w:proofErr w:type="spellStart"/>
-      <w:r>
-        <w:rPr>
-          <w:rFonts w:eastAsia="Times New Roman" w:cs="Times New Roman"/>
-          <w:i/>
-          <w:iCs/>
-        </w:rPr>
-        <w:t>albopictus</w:t>
-      </w:r>
-      <w:proofErr w:type="spellEnd"/>
-      <w:r>
-        <w:rPr>
-          <w:rFonts w:eastAsia="Times New Roman" w:cs="Times New Roman"/>
-        </w:rPr>
-        <w:t>.</w:t>
-      </w:r>
-      <w:proofErr w:type="gramEnd"/>
-      <w:r>
-        <w:rPr>
-          <w:rFonts w:eastAsia="Times New Roman" w:cs="Times New Roman"/>
-        </w:rPr>
-        <w:t xml:space="preserve"> Retrieved April 27, 2016, from http://www.ncbi.nlm.nih.gov/pmc/articles/PMC3393675/ </w:t>
+        </w:rPr>
+        <w:t xml:space="preserve">. Retrieved April 27, 2016, from http://www.ncbi.nlm.nih.gov/pmc/articles/PMC3393675/ </w:t>
       </w:r>
     </w:p>
     <w:p>
@@ -5015,41 +5325,11 @@
           <w:rFonts w:eastAsia="Times New Roman" w:cs="Times New Roman"/>
         </w:rPr>
       </w:pPr>
-      <w:proofErr w:type="gramStart"/>
       <w:r>
         <w:rPr>
           <w:rFonts w:eastAsia="Times New Roman" w:cs="Times New Roman"/>
         </w:rPr>
-        <w:t>Mosquito Facts - Mega-Catch™.</w:t>
-      </w:r>
-      <w:proofErr w:type="gramEnd"/>
-      <w:r>
-        <w:rPr>
-          <w:rFonts w:eastAsia="Times New Roman" w:cs="Times New Roman"/>
-        </w:rPr>
-        <w:t xml:space="preserve"> (</w:t>
-      </w:r>
-      <w:proofErr w:type="spellStart"/>
-      <w:proofErr w:type="gramStart"/>
-      <w:r>
-        <w:rPr>
-          <w:rFonts w:eastAsia="Times New Roman" w:cs="Times New Roman"/>
-        </w:rPr>
-        <w:t>n</w:t>
-      </w:r>
-      <w:proofErr w:type="gramEnd"/>
-      <w:r>
-        <w:rPr>
-          <w:rFonts w:eastAsia="Times New Roman" w:cs="Times New Roman"/>
-        </w:rPr>
-        <w:t>.d.</w:t>
-      </w:r>
-      <w:proofErr w:type="spellEnd"/>
-      <w:r>
-        <w:rPr>
-          <w:rFonts w:eastAsia="Times New Roman" w:cs="Times New Roman"/>
-        </w:rPr>
-        <w:t xml:space="preserve">). Retrieved April 27, 2016, from https://www.megacatch.com/mosquito-faqs/mosquito-facts/ </w:t>
+        <w:t xml:space="preserve">Mosquito Facts - Mega-Catch™. (n.d.). Retrieved April 27, 2016, from https://www.megacatch.com/mosquito-faqs/mosquito-facts/ </w:t>
       </w:r>
     </w:p>
     <w:p>
@@ -5070,33 +5350,11 @@
           <w:rFonts w:eastAsia="Times New Roman" w:cs="Times New Roman"/>
         </w:rPr>
       </w:pPr>
-      <w:proofErr w:type="gramStart"/>
       <w:r>
         <w:rPr>
           <w:rFonts w:eastAsia="Times New Roman" w:cs="Times New Roman"/>
         </w:rPr>
-        <w:t>Staff, B. L. (2009).</w:t>
-      </w:r>
-      <w:proofErr w:type="gramEnd"/>
-      <w:r>
-        <w:rPr>
-          <w:rFonts w:eastAsia="Times New Roman" w:cs="Times New Roman"/>
-        </w:rPr>
-        <w:t xml:space="preserve"> </w:t>
-      </w:r>
-      <w:proofErr w:type="gramStart"/>
-      <w:r>
-        <w:rPr>
-          <w:rFonts w:eastAsia="Times New Roman" w:cs="Times New Roman"/>
-        </w:rPr>
-        <w:t>Mosquitoes Harmonize to Find a Mate.</w:t>
-      </w:r>
-      <w:proofErr w:type="gramEnd"/>
-      <w:r>
-        <w:rPr>
-          <w:rFonts w:eastAsia="Times New Roman" w:cs="Times New Roman"/>
-        </w:rPr>
-        <w:t xml:space="preserve"> Retrieved April 27, 2016, from http://www.livescience.com/5976-mosquitoes-harmonize-find-mate.html </w:t>
+        <w:t xml:space="preserve">Staff, B. L. (2009). Mosquitoes Harmonize to Find a Mate. Retrieved April 27, 2016, from http://www.livescience.com/5976-mosquitoes-harmonize-find-mate.html </w:t>
       </w:r>
     </w:p>
     <w:p>
@@ -5117,55 +5375,11 @@
           <w:rFonts w:eastAsia="Times New Roman" w:cs="Times New Roman"/>
         </w:rPr>
       </w:pPr>
-      <w:proofErr w:type="spellStart"/>
       <w:r>
         <w:rPr>
           <w:rFonts w:eastAsia="Times New Roman" w:cs="Times New Roman"/>
         </w:rPr>
-        <w:t>Seancoogan</w:t>
-      </w:r>
-      <w:proofErr w:type="spellEnd"/>
-      <w:r>
-        <w:rPr>
-          <w:rFonts w:eastAsia="Times New Roman" w:cs="Times New Roman"/>
-        </w:rPr>
-        <w:t>/</w:t>
-      </w:r>
-      <w:proofErr w:type="spellStart"/>
-      <w:r>
-        <w:rPr>
-          <w:rFonts w:eastAsia="Times New Roman" w:cs="Times New Roman"/>
-        </w:rPr>
-        <w:t>netlogo</w:t>
-      </w:r>
-      <w:proofErr w:type="spellEnd"/>
-      <w:r>
-        <w:rPr>
-          <w:rFonts w:eastAsia="Times New Roman" w:cs="Times New Roman"/>
-        </w:rPr>
-        <w:t>-mosquito. (</w:t>
-      </w:r>
-      <w:proofErr w:type="spellStart"/>
-      <w:proofErr w:type="gramStart"/>
-      <w:r>
-        <w:rPr>
-          <w:rFonts w:eastAsia="Times New Roman" w:cs="Times New Roman"/>
-        </w:rPr>
-        <w:t>n</w:t>
-      </w:r>
-      <w:proofErr w:type="gramEnd"/>
-      <w:r>
-        <w:rPr>
-          <w:rFonts w:eastAsia="Times New Roman" w:cs="Times New Roman"/>
-        </w:rPr>
-        <w:t>.d.</w:t>
-      </w:r>
-      <w:proofErr w:type="spellEnd"/>
-      <w:r>
-        <w:rPr>
-          <w:rFonts w:eastAsia="Times New Roman" w:cs="Times New Roman"/>
-        </w:rPr>
-        <w:t xml:space="preserve">). Retrieved April 27, 2016, from https://github.com/seancoogan/netlogo-mosquito </w:t>
+        <w:t xml:space="preserve">Seancoogan/netlogo-mosquito. (n.d.). Retrieved April 27, 2016, from https://github.com/seancoogan/netlogo-mosquito </w:t>
       </w:r>
     </w:p>
     <w:p>
@@ -5229,7 +5443,7 @@
       <w:pPr>
         <w:pStyle w:val="Heading1"/>
       </w:pPr>
-      <w:bookmarkStart w:id="7" w:name="_Toc323337672"/>
+      <w:bookmarkStart w:id="7" w:name="_Toc323371031"/>
       <w:r>
         <w:t>Appendix A - Model Design</w:t>
       </w:r>
@@ -5321,21 +5535,7 @@
         <w:rPr>
           <w:rFonts w:cs="Times New Roman"/>
         </w:rPr>
-        <w:t xml:space="preserve"> original proposal focused on </w:t>
-      </w:r>
-      <w:proofErr w:type="spellStart"/>
-      <w:r>
-        <w:rPr>
-          <w:rFonts w:cs="Times New Roman"/>
-        </w:rPr>
-        <w:t>Zika</w:t>
-      </w:r>
-      <w:proofErr w:type="spellEnd"/>
-      <w:r>
-        <w:rPr>
-          <w:rFonts w:cs="Times New Roman"/>
-        </w:rPr>
-        <w:t xml:space="preserve"> carrying mosquitoes and the process of reducing the </w:t>
+        <w:t xml:space="preserve"> original proposal focused on Zika carrying mosquitoes and the process of reducing the </w:t>
       </w:r>
       <w:r>
         <w:rPr>
@@ -5487,15 +5687,7 @@
         <w:t>lie</w:t>
       </w:r>
       <w:r>
-        <w:t xml:space="preserve"> any eggs to model the fact that none of the offspring survive to adulthood. Phase two, and the current version, models the </w:t>
-      </w:r>
-      <w:proofErr w:type="spellStart"/>
-      <w:r>
-        <w:t>fs</w:t>
-      </w:r>
-      <w:proofErr w:type="spellEnd"/>
-      <w:r>
-        <w:t>-RIDL (female specific) method</w:t>
+        <w:t xml:space="preserve"> any eggs to model the fact that none of the offspring survive to adulthood. Phase two, and the current version, models the fs-RIDL (female specific) method</w:t>
       </w:r>
       <w:r>
         <w:t xml:space="preserve"> (</w:t>
@@ -5522,15 +5714,7 @@
         <w:t xml:space="preserve">of </w:t>
       </w:r>
       <w:r>
-        <w:t xml:space="preserve">these versions are captured as branches in the </w:t>
-      </w:r>
-      <w:proofErr w:type="spellStart"/>
-      <w:r>
-        <w:t>github</w:t>
-      </w:r>
-      <w:proofErr w:type="spellEnd"/>
-      <w:r>
-        <w:t xml:space="preserve"> repository. </w:t>
+        <w:t xml:space="preserve">these versions are captured as branches in the github repository. </w:t>
       </w:r>
     </w:p>
     <w:p>
@@ -5614,7 +5798,7 @@
                     </pic:cNvPicPr>
                   </pic:nvPicPr>
                   <pic:blipFill>
-                    <a:blip r:embed="rId17">
+                    <a:blip r:embed="rId18">
                       <a:extLst>
                         <a:ext uri="{28A0092B-C50C-407E-A947-70E740481C1C}">
                           <a14:useLocalDpi xmlns:a14="http://schemas.microsoft.com/office/drawing/2010/main" val="0"/>
@@ -6191,7 +6375,7 @@
                           </pic:cNvPicPr>
                         </pic:nvPicPr>
                         <pic:blipFill>
-                          <a:blip r:embed="rId18">
+                          <a:blip r:embed="rId19">
                             <a:extLst>
                               <a:ext uri="{28A0092B-C50C-407E-A947-70E740481C1C}">
                                 <a14:useLocalDpi xmlns:a14="http://schemas.microsoft.com/office/drawing/2010/main" val="0"/>
@@ -6342,7 +6526,7 @@
                           </pic:cNvPicPr>
                         </pic:nvPicPr>
                         <pic:blipFill>
-                          <a:blip r:embed="rId19">
+                          <a:blip r:embed="rId20">
                             <a:extLst>
                               <a:ext uri="{28A0092B-C50C-407E-A947-70E740481C1C}">
                                 <a14:useLocalDpi xmlns:a14="http://schemas.microsoft.com/office/drawing/2010/main" val="0"/>
@@ -6494,7 +6678,7 @@
                           </pic:cNvPicPr>
                         </pic:nvPicPr>
                         <pic:blipFill>
-                          <a:blip r:embed="rId20">
+                          <a:blip r:embed="rId21">
                             <a:extLst>
                               <a:ext uri="{28A0092B-C50C-407E-A947-70E740481C1C}">
                                 <a14:useLocalDpi xmlns:a14="http://schemas.microsoft.com/office/drawing/2010/main" val="0"/>
@@ -6645,7 +6829,7 @@
                           </pic:cNvPicPr>
                         </pic:nvPicPr>
                         <pic:blipFill>
-                          <a:blip r:embed="rId21">
+                          <a:blip r:embed="rId22">
                             <a:extLst>
                               <a:ext uri="{28A0092B-C50C-407E-A947-70E740481C1C}">
                                 <a14:useLocalDpi xmlns:a14="http://schemas.microsoft.com/office/drawing/2010/main" val="0"/>
@@ -6797,7 +6981,7 @@
                           </pic:cNvPicPr>
                         </pic:nvPicPr>
                         <pic:blipFill>
-                          <a:blip r:embed="rId22">
+                          <a:blip r:embed="rId23">
                             <a:extLst>
                               <a:ext uri="{28A0092B-C50C-407E-A947-70E740481C1C}">
                                 <a14:useLocalDpi xmlns:a14="http://schemas.microsoft.com/office/drawing/2010/main" val="0"/>
@@ -7608,15 +7792,13 @@
         </w:rPr>
         <w:t xml:space="preserve">Female </w:t>
       </w:r>
-      <w:proofErr w:type="gramStart"/>
-      <w:r>
-        <w:rPr>
-          <w:rFonts w:cs="Times New Roman" w:hint="eastAsia"/>
-          <w:lang w:eastAsia="zh-CN"/>
-        </w:rPr>
-        <w:t>lay</w:t>
-      </w:r>
-      <w:proofErr w:type="gramEnd"/>
+      <w:r>
+        <w:rPr>
+          <w:rFonts w:cs="Times New Roman"/>
+          <w:lang w:eastAsia="zh-CN"/>
+        </w:rPr>
+        <w:t>laid</w:t>
+      </w:r>
       <w:r>
         <w:rPr>
           <w:rFonts w:cs="Times New Roman" w:hint="eastAsia"/>
@@ -7771,7 +7953,6 @@
           <w:b/>
           <w:sz w:val="28"/>
           <w:szCs w:val="28"/>
-          <w:highlight w:val="yellow"/>
         </w:rPr>
         <w:t>Validation</w:t>
       </w:r>
@@ -7884,6 +8065,1019 @@
         </w:rPr>
         <w:t>.</w:t>
       </w:r>
+    </w:p>
+    <w:p>
+      <w:pPr>
+        <w:widowControl w:val="0"/>
+        <w:autoSpaceDE w:val="0"/>
+        <w:autoSpaceDN w:val="0"/>
+        <w:adjustRightInd w:val="0"/>
+        <w:rPr>
+          <w:rFonts w:cs="Times New Roman"/>
+        </w:rPr>
+      </w:pPr>
+    </w:p>
+    <w:p>
+      <w:pPr>
+        <w:widowControl w:val="0"/>
+        <w:autoSpaceDE w:val="0"/>
+        <w:autoSpaceDN w:val="0"/>
+        <w:adjustRightInd w:val="0"/>
+        <w:rPr>
+          <w:rFonts w:cs="Times"/>
+          <w:iCs/>
+          <w:color w:val="1A1718"/>
+          <w:lang w:eastAsia="zh-CN"/>
+        </w:rPr>
+      </w:pPr>
+      <w:r>
+        <w:rPr>
+          <w:rFonts w:cs="Times New Roman" w:hint="eastAsia"/>
+          <w:lang w:eastAsia="zh-CN"/>
+        </w:rPr>
+        <w:t xml:space="preserve">The </w:t>
+      </w:r>
+      <w:r>
+        <w:rPr>
+          <w:rFonts w:cs="Times New Roman"/>
+        </w:rPr>
+        <w:t>validation</w:t>
+      </w:r>
+      <w:r>
+        <w:rPr>
+          <w:rFonts w:cs="Times New Roman" w:hint="eastAsia"/>
+          <w:lang w:eastAsia="zh-CN"/>
+        </w:rPr>
+        <w:t xml:space="preserve"> methods performed </w:t>
+      </w:r>
+      <w:r>
+        <w:rPr>
+          <w:rFonts w:cs="Times New Roman" w:hint="eastAsia"/>
+          <w:lang w:eastAsia="zh-CN"/>
+        </w:rPr>
+        <w:t xml:space="preserve">for this model include of </w:t>
+      </w:r>
+      <w:r>
+        <w:rPr>
+          <w:rFonts w:cs="Times"/>
+          <w:iCs/>
+          <w:color w:val="1A1718"/>
+        </w:rPr>
+        <w:t>requirements validation</w:t>
+      </w:r>
+      <w:r>
+        <w:rPr>
+          <w:rFonts w:cs="Times" w:hint="eastAsia"/>
+          <w:iCs/>
+          <w:color w:val="1A1718"/>
+          <w:lang w:eastAsia="zh-CN"/>
+        </w:rPr>
+        <w:t xml:space="preserve">, </w:t>
+      </w:r>
+      <w:r>
+        <w:rPr>
+          <w:rFonts w:cs="Times New Roman" w:hint="eastAsia"/>
+          <w:lang w:eastAsia="zh-CN"/>
+        </w:rPr>
+        <w:t xml:space="preserve">data </w:t>
+      </w:r>
+      <w:r>
+        <w:rPr>
+          <w:rFonts w:cs="Times"/>
+          <w:iCs/>
+          <w:color w:val="1A1718"/>
+        </w:rPr>
+        <w:t>validation</w:t>
+      </w:r>
+      <w:r>
+        <w:rPr>
+          <w:rFonts w:cs="Times" w:hint="eastAsia"/>
+          <w:iCs/>
+          <w:color w:val="1A1718"/>
+          <w:lang w:eastAsia="zh-CN"/>
+        </w:rPr>
+        <w:t xml:space="preserve">, </w:t>
+      </w:r>
+      <w:r>
+        <w:rPr>
+          <w:rFonts w:cs="Times New Roman" w:hint="eastAsia"/>
+          <w:lang w:eastAsia="zh-CN"/>
+        </w:rPr>
+        <w:t xml:space="preserve">face </w:t>
+      </w:r>
+      <w:r>
+        <w:rPr>
+          <w:rFonts w:cs="Times"/>
+          <w:iCs/>
+          <w:color w:val="1A1718"/>
+        </w:rPr>
+        <w:t>validation</w:t>
+      </w:r>
+      <w:r>
+        <w:rPr>
+          <w:rFonts w:cs="Times" w:hint="eastAsia"/>
+          <w:iCs/>
+          <w:color w:val="1A1718"/>
+          <w:lang w:eastAsia="zh-CN"/>
+        </w:rPr>
+        <w:t xml:space="preserve">, </w:t>
+      </w:r>
+      <w:r>
+        <w:rPr>
+          <w:rFonts w:cs="Times" w:hint="eastAsia"/>
+          <w:color w:val="1A1718"/>
+          <w:lang w:eastAsia="zh-CN"/>
+        </w:rPr>
+        <w:t xml:space="preserve">process </w:t>
+      </w:r>
+      <w:r>
+        <w:rPr>
+          <w:rFonts w:cs="Times"/>
+          <w:iCs/>
+          <w:color w:val="1A1718"/>
+        </w:rPr>
+        <w:t>v</w:t>
+      </w:r>
+      <w:r>
+        <w:rPr>
+          <w:rFonts w:cs="Times"/>
+          <w:iCs/>
+          <w:color w:val="1A1718"/>
+        </w:rPr>
+        <w:t>alidation</w:t>
+      </w:r>
+      <w:r>
+        <w:rPr>
+          <w:rFonts w:cs="Times" w:hint="eastAsia"/>
+          <w:iCs/>
+          <w:color w:val="1A1718"/>
+          <w:lang w:eastAsia="zh-CN"/>
+        </w:rPr>
+        <w:t xml:space="preserve">, </w:t>
+      </w:r>
+      <w:r>
+        <w:rPr>
+          <w:rFonts w:cs="Times New Roman" w:hint="eastAsia"/>
+          <w:lang w:eastAsia="zh-CN"/>
+        </w:rPr>
+        <w:t xml:space="preserve">agent </w:t>
+      </w:r>
+      <w:r>
+        <w:rPr>
+          <w:rFonts w:cs="Times"/>
+          <w:iCs/>
+          <w:color w:val="1A1718"/>
+        </w:rPr>
+        <w:t>validation</w:t>
+      </w:r>
+      <w:r>
+        <w:rPr>
+          <w:rFonts w:cs="Times" w:hint="eastAsia"/>
+          <w:iCs/>
+          <w:color w:val="1A1718"/>
+          <w:lang w:eastAsia="zh-CN"/>
+        </w:rPr>
+        <w:t xml:space="preserve">, and </w:t>
+      </w:r>
+      <w:r>
+        <w:rPr>
+          <w:rFonts w:cs="Times New Roman" w:hint="eastAsia"/>
+          <w:lang w:eastAsia="zh-CN"/>
+        </w:rPr>
+        <w:t xml:space="preserve">theory </w:t>
+      </w:r>
+      <w:r>
+        <w:rPr>
+          <w:rFonts w:cs="Times"/>
+          <w:iCs/>
+          <w:color w:val="1A1718"/>
+        </w:rPr>
+        <w:t>validation</w:t>
+      </w:r>
+      <w:r>
+        <w:rPr>
+          <w:rFonts w:cs="Times" w:hint="eastAsia"/>
+          <w:iCs/>
+          <w:color w:val="1A1718"/>
+          <w:lang w:eastAsia="zh-CN"/>
+        </w:rPr>
+        <w:t>.</w:t>
+      </w:r>
+    </w:p>
+    <w:p>
+      <w:pPr>
+        <w:pStyle w:val="ListParagraph"/>
+        <w:widowControl w:val="0"/>
+        <w:numPr>
+          <w:ilvl w:val="6"/>
+          <w:numId w:val="4"/>
+        </w:numPr>
+        <w:autoSpaceDE w:val="0"/>
+        <w:autoSpaceDN w:val="0"/>
+        <w:adjustRightInd w:val="0"/>
+        <w:rPr>
+          <w:rFonts w:cs="Times New Roman"/>
+        </w:rPr>
+      </w:pPr>
+      <w:r>
+        <w:rPr>
+          <w:rFonts w:cs="Times"/>
+          <w:iCs/>
+          <w:color w:val="1A1718"/>
+        </w:rPr>
+        <w:t>Requirements validation</w:t>
+      </w:r>
+      <w:r>
+        <w:rPr>
+          <w:rFonts w:cs="Times"/>
+          <w:color w:val="1A1718"/>
+        </w:rPr>
+        <w:t xml:space="preserve"> </w:t>
+      </w:r>
+      <w:r>
+        <w:rPr>
+          <w:rFonts w:cs="Times"/>
+          <w:color w:val="1A1718"/>
+        </w:rPr>
+        <w:t>addressed that</w:t>
+      </w:r>
+      <w:r>
+        <w:rPr>
+          <w:rFonts w:cs="Times"/>
+          <w:color w:val="1A1718"/>
+        </w:rPr>
+        <w:t xml:space="preserve"> </w:t>
+      </w:r>
+      <w:r>
+        <w:rPr>
+          <w:rFonts w:cs="Times" w:hint="eastAsia"/>
+          <w:color w:val="1A1718"/>
+          <w:lang w:eastAsia="zh-CN"/>
+        </w:rPr>
+        <w:t xml:space="preserve">the </w:t>
+      </w:r>
+      <w:r>
+        <w:rPr>
+          <w:rFonts w:cs="Times"/>
+          <w:color w:val="1A1718"/>
+          <w:lang w:eastAsia="zh-CN"/>
+        </w:rPr>
+        <w:t>primary</w:t>
+      </w:r>
+      <w:r>
+        <w:rPr>
+          <w:rFonts w:cs="Times" w:hint="eastAsia"/>
+          <w:color w:val="1A1718"/>
+          <w:lang w:eastAsia="zh-CN"/>
+        </w:rPr>
+        <w:t xml:space="preserve"> problem of </w:t>
+      </w:r>
+      <w:r>
+        <w:rPr>
+          <w:rFonts w:cs="Times"/>
+          <w:color w:val="1A1718"/>
+          <w:lang w:eastAsia="zh-CN"/>
+        </w:rPr>
+        <w:t xml:space="preserve">determining the most </w:t>
+      </w:r>
+      <w:r>
+        <w:rPr>
+          <w:rFonts w:cs="Times" w:hint="eastAsia"/>
+          <w:color w:val="1A1718"/>
+          <w:lang w:eastAsia="zh-CN"/>
+        </w:rPr>
+        <w:t>efficient method of</w:t>
+      </w:r>
+      <w:r>
+        <w:rPr>
+          <w:rFonts w:cs="Times" w:hint="eastAsia"/>
+          <w:color w:val="1A1718"/>
+          <w:lang w:eastAsia="zh-CN"/>
+        </w:rPr>
+        <w:t xml:space="preserve"> releasing GMO </w:t>
+      </w:r>
+      <w:r>
+        <w:t>mosquitoes</w:t>
+      </w:r>
+      <w:r>
+        <w:t xml:space="preserve"> for eradication purposes</w:t>
+      </w:r>
+      <w:r>
+        <w:rPr>
+          <w:rFonts w:hint="eastAsia"/>
+          <w:lang w:eastAsia="zh-CN"/>
+        </w:rPr>
+        <w:t xml:space="preserve"> is </w:t>
+      </w:r>
+      <w:r>
+        <w:rPr>
+          <w:lang w:eastAsia="zh-CN"/>
+        </w:rPr>
+        <w:t>correct problem to solve</w:t>
+      </w:r>
+      <w:r>
+        <w:rPr>
+          <w:rFonts w:hint="eastAsia"/>
+          <w:lang w:eastAsia="zh-CN"/>
+        </w:rPr>
+        <w:t>.</w:t>
+      </w:r>
+    </w:p>
+    <w:p>
+      <w:pPr>
+        <w:pStyle w:val="ListParagraph"/>
+        <w:widowControl w:val="0"/>
+        <w:numPr>
+          <w:ilvl w:val="6"/>
+          <w:numId w:val="4"/>
+        </w:numPr>
+        <w:autoSpaceDE w:val="0"/>
+        <w:autoSpaceDN w:val="0"/>
+        <w:adjustRightInd w:val="0"/>
+        <w:rPr>
+          <w:rFonts w:cs="Times New Roman"/>
+        </w:rPr>
+      </w:pPr>
+      <w:r>
+        <w:rPr>
+          <w:rFonts w:cs="Times New Roman" w:hint="eastAsia"/>
+          <w:lang w:eastAsia="zh-CN"/>
+        </w:rPr>
+        <w:t xml:space="preserve">Data </w:t>
+      </w:r>
+      <w:r>
+        <w:rPr>
+          <w:rFonts w:cs="Times"/>
+          <w:iCs/>
+          <w:color w:val="1A1718"/>
+        </w:rPr>
+        <w:t>validation</w:t>
+      </w:r>
+      <w:r>
+        <w:rPr>
+          <w:rFonts w:cs="Times"/>
+          <w:color w:val="1A1718"/>
+        </w:rPr>
+        <w:t xml:space="preserve"> confirmed </w:t>
+      </w:r>
+      <w:r>
+        <w:rPr>
+          <w:rFonts w:cs="Times" w:hint="eastAsia"/>
+          <w:color w:val="1A1718"/>
+          <w:lang w:eastAsia="zh-CN"/>
+        </w:rPr>
+        <w:t xml:space="preserve">all </w:t>
+      </w:r>
+      <w:r>
+        <w:rPr>
+          <w:rFonts w:cs="Times" w:hint="eastAsia"/>
+          <w:color w:val="1A1718"/>
+          <w:lang w:eastAsia="zh-CN"/>
+        </w:rPr>
+        <w:t>data used in model</w:t>
+      </w:r>
+      <w:r>
+        <w:rPr>
+          <w:rFonts w:cs="Times" w:hint="eastAsia"/>
+          <w:color w:val="1A1718"/>
+          <w:lang w:eastAsia="zh-CN"/>
+        </w:rPr>
+        <w:t xml:space="preserve"> include su</w:t>
+      </w:r>
+      <w:r>
+        <w:rPr>
+          <w:rFonts w:cs="Times" w:hint="eastAsia"/>
+          <w:color w:val="1A1718"/>
+          <w:lang w:eastAsia="zh-CN"/>
+        </w:rPr>
+        <w:t xml:space="preserve">rvival rate, life span, </w:t>
+      </w:r>
+      <w:r>
+        <w:rPr>
+          <w:rFonts w:cs="Times"/>
+          <w:color w:val="1A1718"/>
+          <w:lang w:eastAsia="zh-CN"/>
+        </w:rPr>
+        <w:t>number of eggs laid,</w:t>
+      </w:r>
+      <w:r>
+        <w:rPr>
+          <w:rFonts w:cs="Times" w:hint="eastAsia"/>
+          <w:color w:val="1A1718"/>
+          <w:lang w:eastAsia="zh-CN"/>
+        </w:rPr>
+        <w:t xml:space="preserve"> and </w:t>
+      </w:r>
+      <w:r>
+        <w:rPr>
+          <w:rFonts w:cs="Times"/>
+          <w:color w:val="1A1718"/>
+          <w:lang w:eastAsia="zh-CN"/>
+        </w:rPr>
+        <w:t xml:space="preserve">number </w:t>
+      </w:r>
+      <w:r>
+        <w:rPr>
+          <w:rFonts w:cs="Times New Roman"/>
+        </w:rPr>
+        <w:t>pregnancies in a lifetime</w:t>
+      </w:r>
+      <w:r>
+        <w:rPr>
+          <w:rFonts w:cs="Times New Roman" w:hint="eastAsia"/>
+          <w:lang w:eastAsia="zh-CN"/>
+        </w:rPr>
+        <w:t>,</w:t>
+      </w:r>
+      <w:r>
+        <w:rPr>
+          <w:rFonts w:cs="Times New Roman" w:hint="eastAsia"/>
+          <w:lang w:eastAsia="zh-CN"/>
+        </w:rPr>
+        <w:t xml:space="preserve"> </w:t>
+      </w:r>
+      <w:r>
+        <w:rPr>
+          <w:rFonts w:cs="Times New Roman"/>
+          <w:lang w:eastAsia="zh-CN"/>
+        </w:rPr>
+        <w:t>are</w:t>
+      </w:r>
+      <w:r>
+        <w:rPr>
+          <w:rFonts w:cs="Times New Roman" w:hint="eastAsia"/>
+          <w:lang w:eastAsia="zh-CN"/>
+        </w:rPr>
+        <w:t xml:space="preserve"> set to the </w:t>
+      </w:r>
+      <w:r>
+        <w:rPr>
+          <w:rFonts w:cs="Times" w:hint="eastAsia"/>
+          <w:iCs/>
+          <w:color w:val="1A1718"/>
+          <w:lang w:eastAsia="zh-CN"/>
+        </w:rPr>
+        <w:t>correspond</w:t>
+      </w:r>
+      <w:r>
+        <w:rPr>
+          <w:rFonts w:cs="Times New Roman" w:hint="eastAsia"/>
+          <w:lang w:eastAsia="zh-CN"/>
+        </w:rPr>
+        <w:t xml:space="preserve"> number</w:t>
+      </w:r>
+      <w:r>
+        <w:rPr>
+          <w:rFonts w:cs="Times New Roman"/>
+          <w:lang w:eastAsia="zh-CN"/>
+        </w:rPr>
+        <w:t>s</w:t>
+      </w:r>
+      <w:r>
+        <w:rPr>
+          <w:rFonts w:cs="Times New Roman" w:hint="eastAsia"/>
+          <w:lang w:eastAsia="zh-CN"/>
+        </w:rPr>
+        <w:t xml:space="preserve"> observed natural</w:t>
+      </w:r>
+      <w:r>
+        <w:rPr>
+          <w:rFonts w:cs="Times New Roman" w:hint="eastAsia"/>
+          <w:lang w:eastAsia="zh-CN"/>
+        </w:rPr>
+        <w:t xml:space="preserve"> </w:t>
+      </w:r>
+      <w:r>
+        <w:rPr>
+          <w:rFonts w:cs="Times New Roman"/>
+          <w:lang w:eastAsia="zh-CN"/>
+        </w:rPr>
+        <w:t>environment</w:t>
+      </w:r>
+      <w:r>
+        <w:rPr>
+          <w:rFonts w:cs="Times New Roman" w:hint="eastAsia"/>
+          <w:lang w:eastAsia="zh-CN"/>
+        </w:rPr>
+        <w:t>.</w:t>
+      </w:r>
+    </w:p>
+    <w:p>
+      <w:pPr>
+        <w:pStyle w:val="ListParagraph"/>
+        <w:widowControl w:val="0"/>
+        <w:numPr>
+          <w:ilvl w:val="6"/>
+          <w:numId w:val="4"/>
+        </w:numPr>
+        <w:autoSpaceDE w:val="0"/>
+        <w:autoSpaceDN w:val="0"/>
+        <w:adjustRightInd w:val="0"/>
+        <w:rPr>
+          <w:rFonts w:cs="Times New Roman"/>
+        </w:rPr>
+      </w:pPr>
+      <w:r>
+        <w:rPr>
+          <w:rFonts w:cs="Times New Roman" w:hint="eastAsia"/>
+          <w:lang w:eastAsia="zh-CN"/>
+        </w:rPr>
+        <w:t xml:space="preserve">Face </w:t>
+      </w:r>
+      <w:r>
+        <w:rPr>
+          <w:rFonts w:cs="Times"/>
+          <w:iCs/>
+          <w:color w:val="1A1718"/>
+        </w:rPr>
+        <w:t>validation</w:t>
+      </w:r>
+      <w:r>
+        <w:rPr>
+          <w:rFonts w:cs="Times" w:hint="eastAsia"/>
+          <w:color w:val="1A1718"/>
+          <w:lang w:eastAsia="zh-CN"/>
+        </w:rPr>
+        <w:t xml:space="preserve"> </w:t>
+      </w:r>
+      <w:r>
+        <w:rPr>
+          <w:rFonts w:cs="Times"/>
+          <w:color w:val="1A1718"/>
+          <w:lang w:eastAsia="zh-CN"/>
+        </w:rPr>
+        <w:t xml:space="preserve">established </w:t>
+      </w:r>
+      <w:r>
+        <w:rPr>
+          <w:rFonts w:cs="Times" w:hint="eastAsia"/>
+          <w:color w:val="1A1718"/>
+          <w:lang w:eastAsia="zh-CN"/>
+        </w:rPr>
+        <w:t>all assumptions are based on</w:t>
+      </w:r>
+      <w:r>
+        <w:rPr>
+          <w:rFonts w:cs="Times"/>
+          <w:color w:val="1A1718"/>
+          <w:lang w:eastAsia="zh-CN"/>
+        </w:rPr>
+        <w:t xml:space="preserve"> the</w:t>
+      </w:r>
+      <w:r>
+        <w:rPr>
+          <w:rFonts w:cs="Times" w:hint="eastAsia"/>
+          <w:color w:val="1A1718"/>
+          <w:lang w:eastAsia="zh-CN"/>
+        </w:rPr>
+        <w:t xml:space="preserve"> real world, and the model results are reasonable.</w:t>
+      </w:r>
+    </w:p>
+    <w:p>
+      <w:pPr>
+        <w:pStyle w:val="ListParagraph"/>
+        <w:widowControl w:val="0"/>
+        <w:numPr>
+          <w:ilvl w:val="6"/>
+          <w:numId w:val="4"/>
+        </w:numPr>
+        <w:autoSpaceDE w:val="0"/>
+        <w:autoSpaceDN w:val="0"/>
+        <w:adjustRightInd w:val="0"/>
+        <w:rPr>
+          <w:rFonts w:cs="Times New Roman"/>
+        </w:rPr>
+      </w:pPr>
+      <w:r>
+        <w:rPr>
+          <w:rFonts w:cs="Times" w:hint="eastAsia"/>
+          <w:color w:val="1A1718"/>
+          <w:lang w:eastAsia="zh-CN"/>
+        </w:rPr>
+        <w:t xml:space="preserve">Process </w:t>
+      </w:r>
+      <w:r>
+        <w:rPr>
+          <w:rFonts w:cs="Times"/>
+          <w:iCs/>
+          <w:color w:val="1A1718"/>
+        </w:rPr>
+        <w:t>v</w:t>
+      </w:r>
+      <w:r>
+        <w:rPr>
+          <w:rFonts w:cs="Times"/>
+          <w:iCs/>
+          <w:color w:val="1A1718"/>
+        </w:rPr>
+        <w:t>alidation</w:t>
+      </w:r>
+      <w:r>
+        <w:rPr>
+          <w:rFonts w:cs="Times" w:hint="eastAsia"/>
+          <w:iCs/>
+          <w:color w:val="1A1718"/>
+          <w:lang w:eastAsia="zh-CN"/>
+        </w:rPr>
+        <w:t xml:space="preserve"> confirmed</w:t>
+      </w:r>
+      <w:r>
+        <w:rPr>
+          <w:rFonts w:cs="Times" w:hint="eastAsia"/>
+          <w:iCs/>
+          <w:color w:val="1A1718"/>
+          <w:lang w:eastAsia="zh-CN"/>
+        </w:rPr>
+        <w:t xml:space="preserve"> the model does not </w:t>
+      </w:r>
+      <w:r>
+        <w:rPr>
+          <w:rFonts w:cs="Times"/>
+          <w:iCs/>
+          <w:color w:val="1A1718"/>
+          <w:lang w:eastAsia="zh-CN"/>
+        </w:rPr>
+        <w:t>represent</w:t>
+      </w:r>
+      <w:r>
+        <w:rPr>
+          <w:rFonts w:cs="Times" w:hint="eastAsia"/>
+          <w:iCs/>
+          <w:color w:val="1A1718"/>
+          <w:lang w:eastAsia="zh-CN"/>
+        </w:rPr>
+        <w:t xml:space="preserve"> all the steps in real-world process, but it captured the most important steps of </w:t>
+      </w:r>
+      <w:r>
+        <w:rPr>
+          <w:rFonts w:cs="Times New Roman" w:hint="eastAsia"/>
+          <w:lang w:eastAsia="zh-CN"/>
+        </w:rPr>
+        <w:t>reproduction</w:t>
+      </w:r>
+      <w:r>
+        <w:rPr>
+          <w:rFonts w:cs="Times" w:hint="eastAsia"/>
+          <w:iCs/>
+          <w:color w:val="1A1718"/>
+          <w:lang w:eastAsia="zh-CN"/>
+        </w:rPr>
+        <w:t xml:space="preserve"> process of </w:t>
+      </w:r>
+      <w:r>
+        <w:t>mosquitoes</w:t>
+      </w:r>
+      <w:r>
+        <w:rPr>
+          <w:rFonts w:hint="eastAsia"/>
+          <w:lang w:eastAsia="zh-CN"/>
+        </w:rPr>
+        <w:t>.</w:t>
+      </w:r>
+    </w:p>
+    <w:p>
+      <w:pPr>
+        <w:pStyle w:val="ListParagraph"/>
+        <w:numPr>
+          <w:ilvl w:val="6"/>
+          <w:numId w:val="4"/>
+        </w:numPr>
+        <w:rPr>
+          <w:rFonts w:cs="Times"/>
+          <w:iCs/>
+          <w:color w:val="1A1718"/>
+          <w:lang w:eastAsia="zh-CN"/>
+        </w:rPr>
+      </w:pPr>
+      <w:r>
+        <w:rPr>
+          <w:rFonts w:cs="Times New Roman" w:hint="eastAsia"/>
+          <w:lang w:eastAsia="zh-CN"/>
+        </w:rPr>
+        <w:t xml:space="preserve">Agent </w:t>
+      </w:r>
+      <w:r>
+        <w:rPr>
+          <w:rFonts w:cs="Times"/>
+          <w:iCs/>
+          <w:color w:val="1A1718"/>
+        </w:rPr>
+        <w:t>validation</w:t>
+      </w:r>
+      <w:r>
+        <w:rPr>
+          <w:rFonts w:cs="Times" w:hint="eastAsia"/>
+          <w:iCs/>
+          <w:color w:val="1A1718"/>
+          <w:lang w:eastAsia="zh-CN"/>
+        </w:rPr>
+        <w:t xml:space="preserve"> determined</w:t>
+      </w:r>
+      <w:r>
+        <w:rPr>
+          <w:rFonts w:cs="Times" w:hint="eastAsia"/>
+          <w:iCs/>
+          <w:color w:val="1A1718"/>
+          <w:lang w:eastAsia="zh-CN"/>
+        </w:rPr>
+        <w:t xml:space="preserve"> agent </w:t>
+      </w:r>
+      <w:r>
+        <w:rPr>
+          <w:rFonts w:cs="Times"/>
+          <w:iCs/>
+          <w:color w:val="1A1718"/>
+          <w:lang w:eastAsia="zh-CN"/>
+        </w:rPr>
+        <w:t>behavior</w:t>
+      </w:r>
+      <w:r>
+        <w:rPr>
+          <w:rFonts w:cs="Times" w:hint="eastAsia"/>
+          <w:iCs/>
+          <w:color w:val="1A1718"/>
+          <w:lang w:eastAsia="zh-CN"/>
+        </w:rPr>
+        <w:t xml:space="preserve">s and </w:t>
+      </w:r>
+      <w:r>
+        <w:rPr>
+          <w:rFonts w:cs="Times"/>
+          <w:iCs/>
+          <w:color w:val="1A1718"/>
+          <w:lang w:eastAsia="zh-CN"/>
+        </w:rPr>
+        <w:t xml:space="preserve">interaction mechanisms </w:t>
+      </w:r>
+      <w:r>
+        <w:rPr>
+          <w:rFonts w:cs="Times" w:hint="eastAsia"/>
+          <w:iCs/>
+          <w:color w:val="1A1718"/>
+          <w:lang w:eastAsia="zh-CN"/>
+        </w:rPr>
+        <w:t xml:space="preserve">such as mating and </w:t>
+      </w:r>
+      <w:r>
+        <w:rPr>
+          <w:rFonts w:cs="Times" w:hint="eastAsia"/>
+          <w:iCs/>
+          <w:color w:val="1A1718"/>
+          <w:lang w:eastAsia="zh-CN"/>
+        </w:rPr>
+        <w:t>lay</w:t>
+      </w:r>
+      <w:r>
+        <w:rPr>
+          <w:rFonts w:cs="Times"/>
+          <w:iCs/>
+          <w:color w:val="1A1718"/>
+          <w:lang w:eastAsia="zh-CN"/>
+        </w:rPr>
+        <w:t>ing</w:t>
+      </w:r>
+      <w:r>
+        <w:rPr>
+          <w:rFonts w:cs="Times" w:hint="eastAsia"/>
+          <w:iCs/>
+          <w:color w:val="1A1718"/>
+          <w:lang w:eastAsia="zh-CN"/>
+        </w:rPr>
+        <w:t xml:space="preserve"> eggs at water sources</w:t>
+      </w:r>
+      <w:r>
+        <w:rPr>
+          <w:rFonts w:cs="Times" w:hint="eastAsia"/>
+          <w:iCs/>
+          <w:color w:val="1A1718"/>
+          <w:lang w:eastAsia="zh-CN"/>
+        </w:rPr>
+        <w:t xml:space="preserve"> correspond to agents in the real world.</w:t>
+      </w:r>
+    </w:p>
+    <w:p>
+      <w:pPr>
+        <w:pStyle w:val="ListParagraph"/>
+        <w:numPr>
+          <w:ilvl w:val="6"/>
+          <w:numId w:val="4"/>
+        </w:numPr>
+        <w:rPr>
+          <w:rFonts w:cs="Times"/>
+          <w:iCs/>
+          <w:color w:val="1A1718"/>
+          <w:lang w:eastAsia="zh-CN"/>
+        </w:rPr>
+      </w:pPr>
+      <w:r>
+        <w:rPr>
+          <w:rFonts w:cs="Times New Roman" w:hint="eastAsia"/>
+          <w:lang w:eastAsia="zh-CN"/>
+        </w:rPr>
+        <w:t xml:space="preserve">Theory </w:t>
+      </w:r>
+      <w:r>
+        <w:rPr>
+          <w:rFonts w:cs="Times"/>
+          <w:iCs/>
+          <w:color w:val="1A1718"/>
+        </w:rPr>
+        <w:t>validation</w:t>
+      </w:r>
+      <w:r>
+        <w:rPr>
+          <w:rFonts w:cs="Times" w:hint="eastAsia"/>
+          <w:iCs/>
+          <w:color w:val="1A1718"/>
+          <w:lang w:eastAsia="zh-CN"/>
+        </w:rPr>
+        <w:t xml:space="preserve"> is represented by </w:t>
+      </w:r>
+      <w:r>
+        <w:rPr>
+          <w:rFonts w:cs="Times"/>
+          <w:iCs/>
+          <w:color w:val="1A1718"/>
+          <w:lang w:eastAsia="zh-CN"/>
+        </w:rPr>
+        <w:t>experimental</w:t>
+      </w:r>
+      <w:r>
+        <w:rPr>
+          <w:rFonts w:cs="Times" w:hint="eastAsia"/>
+          <w:iCs/>
+          <w:color w:val="1A1718"/>
+          <w:lang w:eastAsia="zh-CN"/>
+        </w:rPr>
+        <w:t xml:space="preserve"> </w:t>
+      </w:r>
+      <w:r>
+        <w:rPr>
+          <w:rFonts w:cs="Times"/>
+          <w:iCs/>
+          <w:color w:val="1A1718"/>
+          <w:lang w:eastAsia="zh-CN"/>
+        </w:rPr>
+        <w:t xml:space="preserve">simulation </w:t>
+      </w:r>
+      <w:r>
+        <w:rPr>
+          <w:rFonts w:cs="Times" w:hint="eastAsia"/>
+          <w:iCs/>
+          <w:color w:val="1A1718"/>
+          <w:lang w:eastAsia="zh-CN"/>
+        </w:rPr>
+        <w:t xml:space="preserve">runs of the </w:t>
+      </w:r>
+      <w:r>
+        <w:rPr>
+          <w:rFonts w:cs="Times"/>
+          <w:iCs/>
+          <w:color w:val="1A1718"/>
+          <w:lang w:eastAsia="zh-CN"/>
+        </w:rPr>
+        <w:t>model.</w:t>
+      </w:r>
+      <w:r>
+        <w:rPr>
+          <w:rFonts w:cs="Times" w:hint="eastAsia"/>
+          <w:iCs/>
+          <w:color w:val="1A1718"/>
+          <w:lang w:eastAsia="zh-CN"/>
+        </w:rPr>
+        <w:t xml:space="preserve"> T</w:t>
+      </w:r>
+      <w:r>
+        <w:rPr>
+          <w:rFonts w:cs="Times" w:hint="eastAsia"/>
+          <w:iCs/>
+          <w:color w:val="1A1718"/>
+          <w:lang w:eastAsia="zh-CN"/>
+        </w:rPr>
+        <w:t xml:space="preserve">he </w:t>
+      </w:r>
+      <w:r>
+        <w:t>fs-RIDL (female specific)</w:t>
+      </w:r>
+      <w:r>
+        <w:rPr>
+          <w:rFonts w:hint="eastAsia"/>
+          <w:lang w:eastAsia="zh-CN"/>
+        </w:rPr>
+        <w:t xml:space="preserve"> </w:t>
+      </w:r>
+      <w:r>
+        <w:rPr>
+          <w:lang w:eastAsia="zh-CN"/>
+        </w:rPr>
+        <w:t>strategy</w:t>
+      </w:r>
+      <w:r>
+        <w:rPr>
+          <w:rFonts w:hint="eastAsia"/>
+          <w:lang w:eastAsia="zh-CN"/>
+        </w:rPr>
+        <w:t xml:space="preserve"> indicated that, through </w:t>
+      </w:r>
+      <w:r>
+        <w:rPr>
+          <w:rFonts w:asciiTheme="majorHAnsi" w:hAnsiTheme="majorHAnsi" w:cs="Times New Roman" w:hint="eastAsia"/>
+          <w:lang w:eastAsia="zh-CN"/>
+        </w:rPr>
+        <w:t xml:space="preserve">using </w:t>
+      </w:r>
+      <w:r>
+        <w:t>genetically modified (GMO) male mosquitoes</w:t>
+      </w:r>
+      <w:r>
+        <w:rPr>
+          <w:rFonts w:hint="eastAsia"/>
+          <w:lang w:eastAsia="zh-CN"/>
+        </w:rPr>
+        <w:t>, the entire population would be reduced and</w:t>
+      </w:r>
+      <w:r>
+        <w:rPr>
+          <w:lang w:eastAsia="zh-CN"/>
+        </w:rPr>
+        <w:t xml:space="preserve"> ultimately</w:t>
+      </w:r>
+      <w:r>
+        <w:rPr>
+          <w:rFonts w:hint="eastAsia"/>
+          <w:lang w:eastAsia="zh-CN"/>
+        </w:rPr>
+        <w:t xml:space="preserve"> </w:t>
+      </w:r>
+      <w:r>
+        <w:rPr>
+          <w:lang w:eastAsia="zh-CN"/>
+        </w:rPr>
+        <w:t>eradicate</w:t>
+      </w:r>
+      <w:r>
+        <w:rPr>
+          <w:rFonts w:hint="eastAsia"/>
+          <w:lang w:eastAsia="zh-CN"/>
+        </w:rPr>
+        <w:t xml:space="preserve">d. </w:t>
+      </w:r>
+      <w:r>
+        <w:rPr>
+          <w:lang w:eastAsia="zh-CN"/>
+        </w:rPr>
+        <w:t>T</w:t>
+      </w:r>
+      <w:r>
+        <w:rPr>
+          <w:rFonts w:hint="eastAsia"/>
+          <w:lang w:eastAsia="zh-CN"/>
+        </w:rPr>
+        <w:t xml:space="preserve">he results of the </w:t>
+      </w:r>
+      <w:r>
+        <w:rPr>
+          <w:lang w:eastAsia="zh-CN"/>
+        </w:rPr>
+        <w:t>simulation</w:t>
+      </w:r>
+      <w:r>
+        <w:rPr>
+          <w:rFonts w:hint="eastAsia"/>
+          <w:lang w:eastAsia="zh-CN"/>
+        </w:rPr>
+        <w:t xml:space="preserve"> are </w:t>
+      </w:r>
+      <w:r>
+        <w:rPr>
+          <w:lang w:eastAsia="zh-CN"/>
+        </w:rPr>
+        <w:t>consistent with this</w:t>
+      </w:r>
+      <w:r>
+        <w:rPr>
+          <w:lang w:eastAsia="zh-CN"/>
+        </w:rPr>
+        <w:t xml:space="preserve"> theory</w:t>
+      </w:r>
+      <w:r>
+        <w:rPr>
+          <w:rFonts w:hint="eastAsia"/>
+          <w:lang w:eastAsia="zh-CN"/>
+        </w:rPr>
+        <w:t>.</w:t>
+      </w:r>
+    </w:p>
+    <w:p>
+      <w:pPr>
+        <w:widowControl w:val="0"/>
+        <w:autoSpaceDE w:val="0"/>
+        <w:autoSpaceDN w:val="0"/>
+        <w:adjustRightInd w:val="0"/>
+        <w:rPr>
+          <w:rFonts w:cs="Times New Roman"/>
+        </w:rPr>
+      </w:pPr>
     </w:p>
     <w:p>
       <w:pPr>
@@ -7979,7 +9173,7 @@
       <w:pPr>
         <w:pStyle w:val="Heading1"/>
       </w:pPr>
-      <w:bookmarkStart w:id="8" w:name="_Toc323337673"/>
+      <w:bookmarkStart w:id="8" w:name="_Toc323371032"/>
       <w:r>
         <w:t xml:space="preserve">Appendix B </w:t>
       </w:r>
@@ -8042,7 +9236,7 @@
                     </pic:cNvPicPr>
                   </pic:nvPicPr>
                   <pic:blipFill>
-                    <a:blip r:embed="rId23">
+                    <a:blip r:embed="rId24">
                       <a:extLst>
                         <a:ext uri="{28A0092B-C50C-407E-A947-70E740481C1C}">
                           <a14:useLocalDpi xmlns:a14="http://schemas.microsoft.com/office/drawing/2010/main" val="0"/>
@@ -8097,7 +9291,7 @@
                     </pic:cNvPicPr>
                   </pic:nvPicPr>
                   <pic:blipFill>
-                    <a:blip r:embed="rId24">
+                    <a:blip r:embed="rId25">
                       <a:extLst>
                         <a:ext uri="{28A0092B-C50C-407E-A947-70E740481C1C}">
                           <a14:useLocalDpi xmlns:a14="http://schemas.microsoft.com/office/drawing/2010/main" val="0"/>
@@ -8152,7 +9346,7 @@
                     </pic:cNvPicPr>
                   </pic:nvPicPr>
                   <pic:blipFill>
-                    <a:blip r:embed="rId25">
+                    <a:blip r:embed="rId26">
                       <a:extLst>
                         <a:ext uri="{28A0092B-C50C-407E-A947-70E740481C1C}">
                           <a14:useLocalDpi xmlns:a14="http://schemas.microsoft.com/office/drawing/2010/main" val="0"/>
@@ -8215,7 +9409,7 @@
                     </pic:cNvPicPr>
                   </pic:nvPicPr>
                   <pic:blipFill>
-                    <a:blip r:embed="rId26">
+                    <a:blip r:embed="rId27">
                       <a:extLst>
                         <a:ext uri="{28A0092B-C50C-407E-A947-70E740481C1C}">
                           <a14:useLocalDpi xmlns:a14="http://schemas.microsoft.com/office/drawing/2010/main" val="0"/>
@@ -8278,7 +9472,7 @@
                     </pic:cNvPicPr>
                   </pic:nvPicPr>
                   <pic:blipFill>
-                    <a:blip r:embed="rId27">
+                    <a:blip r:embed="rId28">
                       <a:extLst>
                         <a:ext uri="{28A0092B-C50C-407E-A947-70E740481C1C}">
                           <a14:useLocalDpi xmlns:a14="http://schemas.microsoft.com/office/drawing/2010/main" val="0"/>
@@ -8341,7 +9535,7 @@
                     </pic:cNvPicPr>
                   </pic:nvPicPr>
                   <pic:blipFill>
-                    <a:blip r:embed="rId28">
+                    <a:blip r:embed="rId29">
                       <a:extLst>
                         <a:ext uri="{28A0092B-C50C-407E-A947-70E740481C1C}">
                           <a14:useLocalDpi xmlns:a14="http://schemas.microsoft.com/office/drawing/2010/main" val="0"/>
@@ -8404,7 +9598,7 @@
                     </pic:cNvPicPr>
                   </pic:nvPicPr>
                   <pic:blipFill>
-                    <a:blip r:embed="rId29">
+                    <a:blip r:embed="rId30">
                       <a:extLst>
                         <a:ext uri="{28A0092B-C50C-407E-A947-70E740481C1C}">
                           <a14:useLocalDpi xmlns:a14="http://schemas.microsoft.com/office/drawing/2010/main" val="0"/>
@@ -8467,7 +9661,7 @@
                     </pic:cNvPicPr>
                   </pic:nvPicPr>
                   <pic:blipFill>
-                    <a:blip r:embed="rId30">
+                    <a:blip r:embed="rId31">
                       <a:extLst>
                         <a:ext uri="{28A0092B-C50C-407E-A947-70E740481C1C}">
                           <a14:useLocalDpi xmlns:a14="http://schemas.microsoft.com/office/drawing/2010/main" val="0"/>
@@ -8530,7 +9724,7 @@
                     </pic:cNvPicPr>
                   </pic:nvPicPr>
                   <pic:blipFill>
-                    <a:blip r:embed="rId31">
+                    <a:blip r:embed="rId32">
                       <a:extLst>
                         <a:ext uri="{28A0092B-C50C-407E-A947-70E740481C1C}">
                           <a14:useLocalDpi xmlns:a14="http://schemas.microsoft.com/office/drawing/2010/main" val="0"/>
@@ -8585,7 +9779,7 @@
                     </pic:cNvPicPr>
                   </pic:nvPicPr>
                   <pic:blipFill>
-                    <a:blip r:embed="rId32">
+                    <a:blip r:embed="rId33">
                       <a:extLst>
                         <a:ext uri="{28A0092B-C50C-407E-A947-70E740481C1C}">
                           <a14:useLocalDpi xmlns:a14="http://schemas.microsoft.com/office/drawing/2010/main" val="0"/>
@@ -8640,7 +9834,7 @@
                     </pic:cNvPicPr>
                   </pic:nvPicPr>
                   <pic:blipFill>
-                    <a:blip r:embed="rId33">
+                    <a:blip r:embed="rId34">
                       <a:extLst>
                         <a:ext uri="{28A0092B-C50C-407E-A947-70E740481C1C}">
                           <a14:useLocalDpi xmlns:a14="http://schemas.microsoft.com/office/drawing/2010/main" val="0"/>
@@ -8695,7 +9889,7 @@
                     </pic:cNvPicPr>
                   </pic:nvPicPr>
                   <pic:blipFill>
-                    <a:blip r:embed="rId34">
+                    <a:blip r:embed="rId35">
                       <a:extLst>
                         <a:ext uri="{28A0092B-C50C-407E-A947-70E740481C1C}">
                           <a14:useLocalDpi xmlns:a14="http://schemas.microsoft.com/office/drawing/2010/main" val="0"/>
@@ -8743,7 +9937,6 @@
           <w:pgSz w:w="12240" w:h="15840"/>
           <w:pgMar w:top="1440" w:right="1800" w:bottom="1440" w:left="1800" w:header="720" w:footer="720" w:gutter="0"/>
           <w:cols w:space="720"/>
-          <w:titlePg/>
           <w:docGrid w:linePitch="360"/>
         </w:sectPr>
       </w:pPr>
@@ -8752,7 +9945,7 @@
       <w:pPr>
         <w:pStyle w:val="Heading1"/>
       </w:pPr>
-      <w:bookmarkStart w:id="9" w:name="_Toc323337674"/>
+      <w:bookmarkStart w:id="9" w:name="_Toc323371033"/>
       <w:r>
         <w:t xml:space="preserve">Appendix C – </w:t>
       </w:r>
@@ -8785,7 +9978,6 @@
       <w:r>
         <w:t xml:space="preserve"> of </w:t>
       </w:r>
-      <w:proofErr w:type="spellStart"/>
       <w:r>
         <w:rPr>
           <w:rFonts w:eastAsia="Times New Roman" w:cs="Times New Roman"/>
@@ -8795,9 +9987,35 @@
           <w:bdr w:val="none" w:sz="0" w:space="0" w:color="auto" w:frame="1"/>
           <w:shd w:val="clear" w:color="auto" w:fill="FFFFFF"/>
         </w:rPr>
-        <w:t>Aedes</w:t>
-      </w:r>
-      <w:proofErr w:type="spellEnd"/>
+        <w:t>Aedes aegypti</w:t>
+      </w:r>
+      <w:r>
+        <w:rPr>
+          <w:rFonts w:eastAsia="Times New Roman" w:cs="Times New Roman"/>
+          <w:color w:val="333333"/>
+          <w:shd w:val="clear" w:color="auto" w:fill="FFFFFF"/>
+        </w:rPr>
+        <w:t> mosquitoes through the use of genetically modified (GMO) male mosquitoes. There is a large interest due to the recent outbreaks of the Zika virus. These GMO mosquitoes are released in one or many locations. “When females mate with the GMO males, they lay eggs that hatch but the larvae</w:t>
+      </w:r>
+      <w:r>
+        <w:rPr>
+          <w:rFonts w:eastAsia="Times New Roman" w:cs="Times New Roman"/>
+          <w:b/>
+          <w:bCs/>
+          <w:color w:val="333333"/>
+          <w:bdr w:val="none" w:sz="0" w:space="0" w:color="auto" w:frame="1"/>
+          <w:shd w:val="clear" w:color="auto" w:fill="FFFFFF"/>
+        </w:rPr>
+        <w:t> </w:t>
+      </w:r>
+      <w:r>
+        <w:rPr>
+          <w:rFonts w:eastAsia="Times New Roman" w:cs="Times New Roman"/>
+          <w:color w:val="333333"/>
+          <w:shd w:val="clear" w:color="auto" w:fill="FFFFFF"/>
+        </w:rPr>
+        <w:t>die before adulthood. Trials conducted in Brazil and other countries over the past decade show releasing bioengineered male mosquitoes can reduce the wild </w:t>
+      </w:r>
       <w:r>
         <w:rPr>
           <w:rFonts w:eastAsia="Times New Roman" w:cs="Times New Roman"/>
@@ -8807,103 +10025,8 @@
           <w:bdr w:val="none" w:sz="0" w:space="0" w:color="auto" w:frame="1"/>
           <w:shd w:val="clear" w:color="auto" w:fill="FFFFFF"/>
         </w:rPr>
-        <w:t xml:space="preserve"> </w:t>
-      </w:r>
-      <w:proofErr w:type="spellStart"/>
-      <w:r>
-        <w:rPr>
-          <w:rFonts w:eastAsia="Times New Roman" w:cs="Times New Roman"/>
-          <w:i/>
-          <w:iCs/>
-          <w:color w:val="333333"/>
-          <w:bdr w:val="none" w:sz="0" w:space="0" w:color="auto" w:frame="1"/>
-          <w:shd w:val="clear" w:color="auto" w:fill="FFFFFF"/>
-        </w:rPr>
-        <w:t>aegypti</w:t>
-      </w:r>
-      <w:proofErr w:type="spellEnd"/>
-      <w:r>
-        <w:rPr>
-          <w:rFonts w:eastAsia="Times New Roman" w:cs="Times New Roman"/>
-          <w:color w:val="333333"/>
-          <w:shd w:val="clear" w:color="auto" w:fill="FFFFFF"/>
-        </w:rPr>
-        <w:t xml:space="preserve"> mosquitoes through the use of genetically modified (GMO) male mosquitoes. There is a large interest due to the recent outbreaks of the </w:t>
-      </w:r>
-      <w:proofErr w:type="spellStart"/>
-      <w:r>
-        <w:rPr>
-          <w:rFonts w:eastAsia="Times New Roman" w:cs="Times New Roman"/>
-          <w:color w:val="333333"/>
-          <w:shd w:val="clear" w:color="auto" w:fill="FFFFFF"/>
-        </w:rPr>
-        <w:t>Zika</w:t>
-      </w:r>
-      <w:proofErr w:type="spellEnd"/>
-      <w:r>
-        <w:rPr>
-          <w:rFonts w:eastAsia="Times New Roman" w:cs="Times New Roman"/>
-          <w:color w:val="333333"/>
-          <w:shd w:val="clear" w:color="auto" w:fill="FFFFFF"/>
-        </w:rPr>
-        <w:t xml:space="preserve"> virus. These GMO mosquitoes are released in one or many locations. “When females mate with the GMO males, they lay eggs that hatch but the larvae</w:t>
-      </w:r>
-      <w:r>
-        <w:rPr>
-          <w:rFonts w:eastAsia="Times New Roman" w:cs="Times New Roman"/>
-          <w:b/>
-          <w:bCs/>
-          <w:color w:val="333333"/>
-          <w:bdr w:val="none" w:sz="0" w:space="0" w:color="auto" w:frame="1"/>
-          <w:shd w:val="clear" w:color="auto" w:fill="FFFFFF"/>
-        </w:rPr>
-        <w:t> </w:t>
-      </w:r>
-      <w:r>
-        <w:rPr>
-          <w:rFonts w:eastAsia="Times New Roman" w:cs="Times New Roman"/>
-          <w:color w:val="333333"/>
-          <w:shd w:val="clear" w:color="auto" w:fill="FFFFFF"/>
-        </w:rPr>
-        <w:t>die before adulthood. Trials conducted in Brazil and other countries over the past decade show releasing bioengineered male mosquitoes can reduce the wild </w:t>
-      </w:r>
-      <w:proofErr w:type="spellStart"/>
-      <w:r>
-        <w:rPr>
-          <w:rFonts w:eastAsia="Times New Roman" w:cs="Times New Roman"/>
-          <w:i/>
-          <w:iCs/>
-          <w:color w:val="333333"/>
-          <w:bdr w:val="none" w:sz="0" w:space="0" w:color="auto" w:frame="1"/>
-          <w:shd w:val="clear" w:color="auto" w:fill="FFFFFF"/>
-        </w:rPr>
-        <w:t>Aedes</w:t>
-      </w:r>
-      <w:proofErr w:type="spellEnd"/>
-      <w:r>
-        <w:rPr>
-          <w:rFonts w:eastAsia="Times New Roman" w:cs="Times New Roman"/>
-          <w:i/>
-          <w:iCs/>
-          <w:color w:val="333333"/>
-          <w:bdr w:val="none" w:sz="0" w:space="0" w:color="auto" w:frame="1"/>
-          <w:shd w:val="clear" w:color="auto" w:fill="FFFFFF"/>
-        </w:rPr>
-        <w:t xml:space="preserve"> </w:t>
-      </w:r>
-      <w:proofErr w:type="spellStart"/>
-      <w:r>
-        <w:rPr>
-          <w:rFonts w:eastAsia="Times New Roman" w:cs="Times New Roman"/>
-          <w:i/>
-          <w:iCs/>
-          <w:color w:val="333333"/>
-          <w:bdr w:val="none" w:sz="0" w:space="0" w:color="auto" w:frame="1"/>
-          <w:shd w:val="clear" w:color="auto" w:fill="FFFFFF"/>
-        </w:rPr>
-        <w:t>aegypti</w:t>
-      </w:r>
-      <w:proofErr w:type="spellEnd"/>
+        <w:t>Aedes aegypti</w:t>
+      </w:r>
       <w:r>
         <w:rPr>
           <w:rFonts w:eastAsia="Times New Roman" w:cs="Times New Roman"/>
@@ -8985,13 +10108,8 @@
           <w:numId w:val="6"/>
         </w:numPr>
       </w:pPr>
-      <w:proofErr w:type="spellStart"/>
-      <w:r>
-        <w:t>Zika</w:t>
-      </w:r>
-      <w:proofErr w:type="spellEnd"/>
-      <w:r>
-        <w:t xml:space="preserve"> carrier – Boolean</w:t>
+      <w:r>
+        <w:t>Zika carrier – Boolean</w:t>
       </w:r>
     </w:p>
     <w:p>
@@ -9096,6 +10214,19 @@
         <w:rStyle w:val="PageNumber"/>
       </w:rPr>
       <w:instrText xml:space="preserve">PAGE  </w:instrText>
+    </w:r>
+    <w:r>
+      <w:rPr>
+        <w:rStyle w:val="PageNumber"/>
+      </w:rPr>
+      <w:fldChar w:fldCharType="separate"/>
+    </w:r>
+    <w:r>
+      <w:rPr>
+        <w:rStyle w:val="PageNumber"/>
+        <w:noProof/>
+      </w:rPr>
+      <w:t>2</w:t>
     </w:r>
     <w:r>
       <w:rPr>
@@ -9164,6 +10295,48 @@
 </w:ftr>
 </file>
 
+<file path=word/footer3.xml><?xml version="1.0" encoding="utf-8"?>
+<w:ftr xmlns:wpc="http://schemas.microsoft.com/office/word/2010/wordprocessingCanvas" xmlns:mo="http://schemas.microsoft.com/office/mac/office/2008/main" xmlns:mc="http://schemas.openxmlformats.org/markup-compatibility/2006" xmlns:mv="urn:schemas-microsoft-com:mac:vml" xmlns:o="urn:schemas-microsoft-com:office:office" xmlns:r="http://schemas.openxmlformats.org/officeDocument/2006/relationships" xmlns:m="http://schemas.openxmlformats.org/officeDocument/2006/math" xmlns:v="urn:schemas-microsoft-com:vml" xmlns:wp14="http://schemas.microsoft.com/office/word/2010/wordprocessingDrawing" xmlns:wp="http://schemas.openxmlformats.org/drawingml/2006/wordprocessingDrawing" xmlns:w10="urn:schemas-microsoft-com:office:word" xmlns:w="http://schemas.openxmlformats.org/wordprocessingml/2006/main" xmlns:w14="http://schemas.microsoft.com/office/word/2010/wordml" xmlns:wpg="http://schemas.microsoft.com/office/word/2010/wordprocessingGroup" xmlns:wpi="http://schemas.microsoft.com/office/word/2010/wordprocessingInk" xmlns:wne="http://schemas.microsoft.com/office/word/2006/wordml" xmlns:wps="http://schemas.microsoft.com/office/word/2010/wordprocessingShape" mc:Ignorable="w14 wp14">
+  <w:p>
+    <w:pPr>
+      <w:pStyle w:val="Footer"/>
+      <w:framePr w:wrap="around" w:vAnchor="text" w:hAnchor="margin" w:xAlign="center" w:y="1"/>
+    </w:pPr>
+    <w:r>
+      <w:rPr>
+        <w:rStyle w:val="PageNumber"/>
+      </w:rPr>
+      <w:fldChar w:fldCharType="begin"/>
+    </w:r>
+    <w:r>
+      <w:rPr>
+        <w:rStyle w:val="PageNumber"/>
+      </w:rPr>
+      <w:instrText xml:space="preserve">PAGE  </w:instrText>
+    </w:r>
+    <w:r>
+      <w:rPr>
+        <w:rStyle w:val="PageNumber"/>
+      </w:rPr>
+      <w:fldChar w:fldCharType="separate"/>
+    </w:r>
+    <w:r>
+      <w:rPr>
+        <w:rStyle w:val="PageNumber"/>
+        <w:noProof/>
+      </w:rPr>
+      <w:t>1</w:t>
+    </w:r>
+    <w:r>
+      <w:rPr>
+        <w:rStyle w:val="PageNumber"/>
+      </w:rPr>
+      <w:fldChar w:fldCharType="end"/>
+    </w:r>
+  </w:p>
+</w:ftr>
+</file>
+
 <file path=word/footnotes.xml><?xml version="1.0" encoding="utf-8"?>
 <w:footnotes xmlns:wpc="http://schemas.microsoft.com/office/word/2010/wordprocessingCanvas" xmlns:mo="http://schemas.microsoft.com/office/mac/office/2008/main" xmlns:mc="http://schemas.openxmlformats.org/markup-compatibility/2006" xmlns:mv="urn:schemas-microsoft-com:mac:vml" xmlns:o="urn:schemas-microsoft-com:office:office" xmlns:r="http://schemas.openxmlformats.org/officeDocument/2006/relationships" xmlns:m="http://schemas.openxmlformats.org/officeDocument/2006/math" xmlns:v="urn:schemas-microsoft-com:vml" xmlns:wp14="http://schemas.microsoft.com/office/word/2010/wordprocessingDrawing" xmlns:wp="http://schemas.openxmlformats.org/drawingml/2006/wordprocessingDrawing" xmlns:w10="urn:schemas-microsoft-com:office:word" xmlns:w="http://schemas.openxmlformats.org/wordprocessingml/2006/main" xmlns:w14="http://schemas.microsoft.com/office/word/2010/wordml" xmlns:wpg="http://schemas.microsoft.com/office/word/2010/wordprocessingGroup" xmlns:wpi="http://schemas.microsoft.com/office/word/2010/wordprocessingInk" xmlns:wne="http://schemas.microsoft.com/office/word/2006/wordml" xmlns:wps="http://schemas.microsoft.com/office/word/2010/wordprocessingShape" mc:Ignorable="w14 wp14">
   <w:footnote w:type="separator" w:id="-1">
@@ -10470,6 +11643,119 @@
     </w:lvl>
   </w:abstractNum>
   <w:abstractNum w:abstractNumId="12">
+    <w:nsid w:val="775B3D2D"/>
+    <w:multiLevelType w:val="hybridMultilevel"/>
+    <w:tmpl w:val="3C3A01A8"/>
+    <w:lvl w:ilvl="0" w:tplc="04090001">
+      <w:start w:val="1"/>
+      <w:numFmt w:val="bullet"/>
+      <w:lvlText w:val=""/>
+      <w:lvlJc w:val="left"/>
+      <w:pPr>
+        <w:ind w:left="360" w:hanging="360"/>
+      </w:pPr>
+      <w:rPr>
+        <w:rFonts w:ascii="Symbol" w:hAnsi="Symbol" w:hint="default"/>
+      </w:rPr>
+    </w:lvl>
+    <w:lvl w:ilvl="1" w:tplc="04090003" w:tentative="1">
+      <w:start w:val="1"/>
+      <w:numFmt w:val="bullet"/>
+      <w:lvlText w:val="o"/>
+      <w:lvlJc w:val="left"/>
+      <w:pPr>
+        <w:ind w:left="1080" w:hanging="360"/>
+      </w:pPr>
+      <w:rPr>
+        <w:rFonts w:ascii="Courier New" w:hAnsi="Courier New" w:hint="default"/>
+      </w:rPr>
+    </w:lvl>
+    <w:lvl w:ilvl="2" w:tplc="04090005" w:tentative="1">
+      <w:start w:val="1"/>
+      <w:numFmt w:val="bullet"/>
+      <w:lvlText w:val=""/>
+      <w:lvlJc w:val="left"/>
+      <w:pPr>
+        <w:ind w:left="1800" w:hanging="360"/>
+      </w:pPr>
+      <w:rPr>
+        <w:rFonts w:ascii="Wingdings" w:hAnsi="Wingdings" w:hint="default"/>
+      </w:rPr>
+    </w:lvl>
+    <w:lvl w:ilvl="3" w:tplc="04090001" w:tentative="1">
+      <w:start w:val="1"/>
+      <w:numFmt w:val="bullet"/>
+      <w:lvlText w:val=""/>
+      <w:lvlJc w:val="left"/>
+      <w:pPr>
+        <w:ind w:left="2520" w:hanging="360"/>
+      </w:pPr>
+      <w:rPr>
+        <w:rFonts w:ascii="Symbol" w:hAnsi="Symbol" w:hint="default"/>
+      </w:rPr>
+    </w:lvl>
+    <w:lvl w:ilvl="4" w:tplc="04090003" w:tentative="1">
+      <w:start w:val="1"/>
+      <w:numFmt w:val="bullet"/>
+      <w:lvlText w:val="o"/>
+      <w:lvlJc w:val="left"/>
+      <w:pPr>
+        <w:ind w:left="3240" w:hanging="360"/>
+      </w:pPr>
+      <w:rPr>
+        <w:rFonts w:ascii="Courier New" w:hAnsi="Courier New" w:hint="default"/>
+      </w:rPr>
+    </w:lvl>
+    <w:lvl w:ilvl="5" w:tplc="04090005" w:tentative="1">
+      <w:start w:val="1"/>
+      <w:numFmt w:val="bullet"/>
+      <w:lvlText w:val=""/>
+      <w:lvlJc w:val="left"/>
+      <w:pPr>
+        <w:ind w:left="3960" w:hanging="360"/>
+      </w:pPr>
+      <w:rPr>
+        <w:rFonts w:ascii="Wingdings" w:hAnsi="Wingdings" w:hint="default"/>
+      </w:rPr>
+    </w:lvl>
+    <w:lvl w:ilvl="6" w:tplc="04090001" w:tentative="1">
+      <w:start w:val="1"/>
+      <w:numFmt w:val="bullet"/>
+      <w:lvlText w:val=""/>
+      <w:lvlJc w:val="left"/>
+      <w:pPr>
+        <w:ind w:left="4680" w:hanging="360"/>
+      </w:pPr>
+      <w:rPr>
+        <w:rFonts w:ascii="Symbol" w:hAnsi="Symbol" w:hint="default"/>
+      </w:rPr>
+    </w:lvl>
+    <w:lvl w:ilvl="7" w:tplc="04090003" w:tentative="1">
+      <w:start w:val="1"/>
+      <w:numFmt w:val="bullet"/>
+      <w:lvlText w:val="o"/>
+      <w:lvlJc w:val="left"/>
+      <w:pPr>
+        <w:ind w:left="5400" w:hanging="360"/>
+      </w:pPr>
+      <w:rPr>
+        <w:rFonts w:ascii="Courier New" w:hAnsi="Courier New" w:hint="default"/>
+      </w:rPr>
+    </w:lvl>
+    <w:lvl w:ilvl="8" w:tplc="04090005" w:tentative="1">
+      <w:start w:val="1"/>
+      <w:numFmt w:val="bullet"/>
+      <w:lvlText w:val=""/>
+      <w:lvlJc w:val="left"/>
+      <w:pPr>
+        <w:ind w:left="6120" w:hanging="360"/>
+      </w:pPr>
+      <w:rPr>
+        <w:rFonts w:ascii="Wingdings" w:hAnsi="Wingdings" w:hint="default"/>
+      </w:rPr>
+    </w:lvl>
+  </w:abstractNum>
+  <w:abstractNum w:abstractNumId="13">
     <w:nsid w:val="79447331"/>
     <w:multiLevelType w:val="multilevel"/>
     <w:tmpl w:val="C41AA14A"/>
@@ -10618,7 +11904,7 @@
       </w:rPr>
     </w:lvl>
   </w:abstractNum>
-  <w:abstractNum w:abstractNumId="13">
+  <w:abstractNum w:abstractNumId="14">
     <w:nsid w:val="7A990EBE"/>
     <w:multiLevelType w:val="hybridMultilevel"/>
     <w:tmpl w:val="9738D19E"/>
@@ -10705,7 +11991,7 @@
     </w:lvl>
   </w:abstractNum>
   <w:num w:numId="1">
-    <w:abstractNumId w:val="12"/>
+    <w:abstractNumId w:val="13"/>
   </w:num>
   <w:num w:numId="2">
     <w:abstractNumId w:val="9"/>
@@ -10726,7 +12012,7 @@
     <w:abstractNumId w:val="1"/>
   </w:num>
   <w:num w:numId="8">
-    <w:abstractNumId w:val="13"/>
+    <w:abstractNumId w:val="14"/>
   </w:num>
   <w:num w:numId="9">
     <w:abstractNumId w:val="7"/>
@@ -10745,6 +12031,9 @@
   </w:num>
   <w:num w:numId="14">
     <w:abstractNumId w:val="5"/>
+  </w:num>
+  <w:num w:numId="15">
+    <w:abstractNumId w:val="12"/>
   </w:num>
 </w:numbering>
 </file>
@@ -11257,6 +12546,130 @@
     <w:basedOn w:val="DefaultParagraphFont"/>
     <w:rsid w:val="00634D12"/>
   </w:style>
+  <w:style w:type="paragraph" w:styleId="Header">
+    <w:name w:val="header"/>
+    <w:basedOn w:val="Normal"/>
+    <w:link w:val="HeaderChar"/>
+    <w:uiPriority w:val="99"/>
+    <w:unhideWhenUsed/>
+    <w:rsid w:val="00CD1349"/>
+    <w:pPr>
+      <w:tabs>
+        <w:tab w:val="center" w:pos="4320"/>
+        <w:tab w:val="right" w:pos="8640"/>
+      </w:tabs>
+    </w:pPr>
+  </w:style>
+  <w:style w:type="character" w:customStyle="1" w:styleId="HeaderChar">
+    <w:name w:val="Header Char"/>
+    <w:basedOn w:val="DefaultParagraphFont"/>
+    <w:link w:val="Header"/>
+    <w:uiPriority w:val="99"/>
+    <w:rsid w:val="00CD1349"/>
+  </w:style>
+  <w:style w:type="table" w:styleId="LightShading-Accent1">
+    <w:name w:val="Light Shading Accent 1"/>
+    <w:basedOn w:val="TableNormal"/>
+    <w:uiPriority w:val="60"/>
+    <w:rsid w:val="009A2495"/>
+    <w:rPr>
+      <w:color w:val="365F91" w:themeColor="accent1" w:themeShade="BF"/>
+      <w:sz w:val="22"/>
+      <w:szCs w:val="22"/>
+      <w:lang w:eastAsia="zh-TW"/>
+    </w:rPr>
+    <w:tblPr>
+      <w:tblStyleRowBandSize w:val="1"/>
+      <w:tblStyleColBandSize w:val="1"/>
+      <w:tblInd w:w="0" w:type="dxa"/>
+      <w:tblBorders>
+        <w:top w:val="single" w:sz="8" w:space="0" w:color="4F81BD" w:themeColor="accent1"/>
+        <w:bottom w:val="single" w:sz="8" w:space="0" w:color="4F81BD" w:themeColor="accent1"/>
+      </w:tblBorders>
+      <w:tblCellMar>
+        <w:top w:w="0" w:type="dxa"/>
+        <w:left w:w="108" w:type="dxa"/>
+        <w:bottom w:w="0" w:type="dxa"/>
+        <w:right w:w="108" w:type="dxa"/>
+      </w:tblCellMar>
+    </w:tblPr>
+    <w:tblStylePr w:type="firstRow">
+      <w:pPr>
+        <w:spacing w:before="0" w:after="0" w:line="240" w:lineRule="auto"/>
+      </w:pPr>
+      <w:rPr>
+        <w:b/>
+        <w:bCs/>
+      </w:rPr>
+      <w:tblPr/>
+      <w:tcPr>
+        <w:tcBorders>
+          <w:top w:val="single" w:sz="8" w:space="0" w:color="4F81BD" w:themeColor="accent1"/>
+          <w:left w:val="nil"/>
+          <w:bottom w:val="single" w:sz="8" w:space="0" w:color="4F81BD" w:themeColor="accent1"/>
+          <w:right w:val="nil"/>
+          <w:insideH w:val="nil"/>
+          <w:insideV w:val="nil"/>
+        </w:tcBorders>
+      </w:tcPr>
+    </w:tblStylePr>
+    <w:tblStylePr w:type="lastRow">
+      <w:pPr>
+        <w:spacing w:before="0" w:after="0" w:line="240" w:lineRule="auto"/>
+      </w:pPr>
+      <w:rPr>
+        <w:b/>
+        <w:bCs/>
+      </w:rPr>
+      <w:tblPr/>
+      <w:tcPr>
+        <w:tcBorders>
+          <w:top w:val="single" w:sz="8" w:space="0" w:color="4F81BD" w:themeColor="accent1"/>
+          <w:left w:val="nil"/>
+          <w:bottom w:val="single" w:sz="8" w:space="0" w:color="4F81BD" w:themeColor="accent1"/>
+          <w:right w:val="nil"/>
+          <w:insideH w:val="nil"/>
+          <w:insideV w:val="nil"/>
+        </w:tcBorders>
+      </w:tcPr>
+    </w:tblStylePr>
+    <w:tblStylePr w:type="firstCol">
+      <w:rPr>
+        <w:b/>
+        <w:bCs/>
+      </w:rPr>
+    </w:tblStylePr>
+    <w:tblStylePr w:type="lastCol">
+      <w:rPr>
+        <w:b/>
+        <w:bCs/>
+      </w:rPr>
+    </w:tblStylePr>
+    <w:tblStylePr w:type="band1Vert">
+      <w:tblPr/>
+      <w:tcPr>
+        <w:tcBorders>
+          <w:left w:val="nil"/>
+          <w:right w:val="nil"/>
+          <w:insideH w:val="nil"/>
+          <w:insideV w:val="nil"/>
+        </w:tcBorders>
+        <w:shd w:val="clear" w:color="auto" w:fill="D3DFEE" w:themeFill="accent1" w:themeFillTint="3F"/>
+      </w:tcPr>
+    </w:tblStylePr>
+    <w:tblStylePr w:type="band1Horz">
+      <w:tblPr/>
+      <w:tcPr>
+        <w:tcBorders>
+          <w:left w:val="nil"/>
+          <w:right w:val="nil"/>
+          <w:insideH w:val="nil"/>
+          <w:insideV w:val="nil"/>
+        </w:tcBorders>
+        <w:shd w:val="clear" w:color="auto" w:fill="D3DFEE" w:themeFill="accent1" w:themeFillTint="3F"/>
+      </w:tcPr>
+    </w:tblStylePr>
+  </w:style>
 </w:styles>
 </file>
 
@@ -11768,6 +13181,130 @@
     <w:basedOn w:val="DefaultParagraphFont"/>
     <w:rsid w:val="00634D12"/>
   </w:style>
+  <w:style w:type="paragraph" w:styleId="Header">
+    <w:name w:val="header"/>
+    <w:basedOn w:val="Normal"/>
+    <w:link w:val="HeaderChar"/>
+    <w:uiPriority w:val="99"/>
+    <w:unhideWhenUsed/>
+    <w:rsid w:val="00CD1349"/>
+    <w:pPr>
+      <w:tabs>
+        <w:tab w:val="center" w:pos="4320"/>
+        <w:tab w:val="right" w:pos="8640"/>
+      </w:tabs>
+    </w:pPr>
+  </w:style>
+  <w:style w:type="character" w:customStyle="1" w:styleId="HeaderChar">
+    <w:name w:val="Header Char"/>
+    <w:basedOn w:val="DefaultParagraphFont"/>
+    <w:link w:val="Header"/>
+    <w:uiPriority w:val="99"/>
+    <w:rsid w:val="00CD1349"/>
+  </w:style>
+  <w:style w:type="table" w:styleId="LightShading-Accent1">
+    <w:name w:val="Light Shading Accent 1"/>
+    <w:basedOn w:val="TableNormal"/>
+    <w:uiPriority w:val="60"/>
+    <w:rsid w:val="009A2495"/>
+    <w:rPr>
+      <w:color w:val="365F91" w:themeColor="accent1" w:themeShade="BF"/>
+      <w:sz w:val="22"/>
+      <w:szCs w:val="22"/>
+      <w:lang w:eastAsia="zh-TW"/>
+    </w:rPr>
+    <w:tblPr>
+      <w:tblStyleRowBandSize w:val="1"/>
+      <w:tblStyleColBandSize w:val="1"/>
+      <w:tblInd w:w="0" w:type="dxa"/>
+      <w:tblBorders>
+        <w:top w:val="single" w:sz="8" w:space="0" w:color="4F81BD" w:themeColor="accent1"/>
+        <w:bottom w:val="single" w:sz="8" w:space="0" w:color="4F81BD" w:themeColor="accent1"/>
+      </w:tblBorders>
+      <w:tblCellMar>
+        <w:top w:w="0" w:type="dxa"/>
+        <w:left w:w="108" w:type="dxa"/>
+        <w:bottom w:w="0" w:type="dxa"/>
+        <w:right w:w="108" w:type="dxa"/>
+      </w:tblCellMar>
+    </w:tblPr>
+    <w:tblStylePr w:type="firstRow">
+      <w:pPr>
+        <w:spacing w:before="0" w:after="0" w:line="240" w:lineRule="auto"/>
+      </w:pPr>
+      <w:rPr>
+        <w:b/>
+        <w:bCs/>
+      </w:rPr>
+      <w:tblPr/>
+      <w:tcPr>
+        <w:tcBorders>
+          <w:top w:val="single" w:sz="8" w:space="0" w:color="4F81BD" w:themeColor="accent1"/>
+          <w:left w:val="nil"/>
+          <w:bottom w:val="single" w:sz="8" w:space="0" w:color="4F81BD" w:themeColor="accent1"/>
+          <w:right w:val="nil"/>
+          <w:insideH w:val="nil"/>
+          <w:insideV w:val="nil"/>
+        </w:tcBorders>
+      </w:tcPr>
+    </w:tblStylePr>
+    <w:tblStylePr w:type="lastRow">
+      <w:pPr>
+        <w:spacing w:before="0" w:after="0" w:line="240" w:lineRule="auto"/>
+      </w:pPr>
+      <w:rPr>
+        <w:b/>
+        <w:bCs/>
+      </w:rPr>
+      <w:tblPr/>
+      <w:tcPr>
+        <w:tcBorders>
+          <w:top w:val="single" w:sz="8" w:space="0" w:color="4F81BD" w:themeColor="accent1"/>
+          <w:left w:val="nil"/>
+          <w:bottom w:val="single" w:sz="8" w:space="0" w:color="4F81BD" w:themeColor="accent1"/>
+          <w:right w:val="nil"/>
+          <w:insideH w:val="nil"/>
+          <w:insideV w:val="nil"/>
+        </w:tcBorders>
+      </w:tcPr>
+    </w:tblStylePr>
+    <w:tblStylePr w:type="firstCol">
+      <w:rPr>
+        <w:b/>
+        <w:bCs/>
+      </w:rPr>
+    </w:tblStylePr>
+    <w:tblStylePr w:type="lastCol">
+      <w:rPr>
+        <w:b/>
+        <w:bCs/>
+      </w:rPr>
+    </w:tblStylePr>
+    <w:tblStylePr w:type="band1Vert">
+      <w:tblPr/>
+      <w:tcPr>
+        <w:tcBorders>
+          <w:left w:val="nil"/>
+          <w:right w:val="nil"/>
+          <w:insideH w:val="nil"/>
+          <w:insideV w:val="nil"/>
+        </w:tcBorders>
+        <w:shd w:val="clear" w:color="auto" w:fill="D3DFEE" w:themeFill="accent1" w:themeFillTint="3F"/>
+      </w:tcPr>
+    </w:tblStylePr>
+    <w:tblStylePr w:type="band1Horz">
+      <w:tblPr/>
+      <w:tcPr>
+        <w:tcBorders>
+          <w:left w:val="nil"/>
+          <w:right w:val="nil"/>
+          <w:insideH w:val="nil"/>
+          <w:insideV w:val="nil"/>
+        </w:tcBorders>
+        <w:shd w:val="clear" w:color="auto" w:fill="D3DFEE" w:themeFill="accent1" w:themeFillTint="3F"/>
+      </w:tcPr>
+    </w:tblStylePr>
+  </w:style>
 </w:styles>
 </file>
 
@@ -12123,7 +13660,7 @@
 </file>
 
 <file path=customXml/itemProps2.xml><?xml version="1.0" encoding="utf-8"?>
-<ds:datastoreItem xmlns:ds="http://schemas.openxmlformats.org/officeDocument/2006/customXml" ds:itemID="{41B9D4F3-DF19-E440-A479-674B346AE1D6}">
+<ds:datastoreItem xmlns:ds="http://schemas.openxmlformats.org/officeDocument/2006/customXml" ds:itemID="{D72CA74A-E397-F14A-9296-19393F8E113B}">
   <ds:schemaRefs>
     <ds:schemaRef ds:uri="http://schemas.openxmlformats.org/officeDocument/2006/bibliography"/>
   </ds:schemaRefs>

</xml_diff>